<commit_message>
Se agregó la reflexión y conclusión
Se añadió otra parte al documento que incluye el objetivo y la conclusión de la actividad.
</commit_message>
<xml_diff>
--- a/Trabajo previo entregas/Caso de uso - Avance.docx
+++ b/Trabajo previo entregas/Caso de uso - Avance.docx
@@ -1,13 +1,15 @@
 
 <file path=word/document.xml><?xml version="1.0" encoding="utf-8"?>
-<w:document xmlns:o="urn:schemas-microsoft-com:office:office" xmlns:r="http://schemas.openxmlformats.org/officeDocument/2006/relationships" xmlns:v="urn:schemas-microsoft-com:vml" xmlns:w="http://schemas.openxmlformats.org/wordprocessingml/2006/main" xmlns:w10="urn:schemas-microsoft-com:office:word" xmlns:wp="http://schemas.openxmlformats.org/drawingml/2006/wordprocessingDrawing" xmlns:wps="http://schemas.microsoft.com/office/word/2010/wordprocessingShape" xmlns:wpg="http://schemas.microsoft.com/office/word/2010/wordprocessingGroup" xmlns:mc="http://schemas.openxmlformats.org/markup-compatibility/2006" xmlns:wp14="http://schemas.microsoft.com/office/word/2010/wordprocessingDrawing" xmlns:w14="http://schemas.microsoft.com/office/word/2010/wordml" mc:Ignorable="w14 wp14">
+<w:document xmlns:wpc="http://schemas.microsoft.com/office/word/2010/wordprocessingCanvas" xmlns:cx="http://schemas.microsoft.com/office/drawing/2014/chartex" xmlns:cx1="http://schemas.microsoft.com/office/drawing/2015/9/8/chartex" xmlns:cx2="http://schemas.microsoft.com/office/drawing/2015/10/21/chartex" xmlns:cx3="http://schemas.microsoft.com/office/drawing/2016/5/9/chartex" xmlns:cx4="http://schemas.microsoft.com/office/drawing/2016/5/10/chartex" xmlns:cx5="http://schemas.microsoft.com/office/drawing/2016/5/11/chartex" xmlns:cx6="http://schemas.microsoft.com/office/drawing/2016/5/12/chartex" xmlns:cx7="http://schemas.microsoft.com/office/drawing/2016/5/13/chartex" xmlns:cx8="http://schemas.microsoft.com/office/drawing/2016/5/14/chartex" xmlns:mc="http://schemas.openxmlformats.org/markup-compatibility/2006" xmlns:aink="http://schemas.microsoft.com/office/drawing/2016/ink" xmlns:am3d="http://schemas.microsoft.com/office/drawing/2017/model3d" xmlns:o="urn:schemas-microsoft-com:office:office" xmlns:r="http://schemas.openxmlformats.org/officeDocument/2006/relationships" xmlns:m="http://schemas.openxmlformats.org/officeDocument/2006/math" xmlns:v="urn:schemas-microsoft-com:vml" xmlns:wp14="http://schemas.microsoft.com/office/word/2010/wordprocessingDrawing" xmlns:wp="http://schemas.openxmlformats.org/drawingml/2006/wordprocessingDrawing" xmlns:w10="urn:schemas-microsoft-com:office:word" xmlns:w="http://schemas.openxmlformats.org/wordprocessingml/2006/main" xmlns:w14="http://schemas.microsoft.com/office/word/2010/wordml" xmlns:w15="http://schemas.microsoft.com/office/word/2012/wordml" xmlns:w16cid="http://schemas.microsoft.com/office/word/2016/wordml/cid" xmlns:w16se="http://schemas.microsoft.com/office/word/2015/wordml/symex" xmlns:wpg="http://schemas.microsoft.com/office/word/2010/wordprocessingGroup" xmlns:wpi="http://schemas.microsoft.com/office/word/2010/wordprocessingInk" xmlns:wne="http://schemas.microsoft.com/office/word/2006/wordml" xmlns:wps="http://schemas.microsoft.com/office/word/2010/wordprocessingShape" mc:Ignorable="w14 w15 w16se w16cid wp14">
   <w:body>
     <w:p>
       <w:pPr>
-        <w:pStyle w:val="Normal"/>
         <w:jc w:val="center"/>
         <w:rPr>
           <w:rFonts w:ascii="Fira Code" w:hAnsi="Fira Code"/>
+          <w:b/>
+          <w:sz w:val="28"/>
+          <w:lang w:val="es-MX"/>
         </w:rPr>
       </w:pPr>
       <w:r>
@@ -22,26 +24,80 @@
     </w:p>
     <w:p>
       <w:pPr>
-        <w:pStyle w:val="Normal"/>
-        <w:jc w:val="center"/>
         <w:rPr>
-          <w:b/>
+          <w:rFonts w:ascii="Fira Code" w:hAnsi="Fira Code"/>
           <w:b/>
           <w:sz w:val="28"/>
-          <w:lang w:val="es-MX"/>
+        </w:rPr>
+      </w:pPr>
+      <w:r>
+        <w:rPr>
+          <w:rFonts w:ascii="Fira Code" w:hAnsi="Fira Code"/>
+          <w:b/>
+          <w:sz w:val="28"/>
+        </w:rPr>
+        <w:t>Objetivo</w:t>
+      </w:r>
+    </w:p>
+    <w:p>
+      <w:pPr>
+        <w:rPr>
+          <w:rFonts w:ascii="Fira Code" w:hAnsi="Fira Code"/>
         </w:rPr>
       </w:pPr>
       <w:r>
         <w:rPr>
           <w:rFonts w:ascii="Fira Code" w:hAnsi="Fira Code"/>
         </w:rPr>
+        <w:t>Se busca con la realización de esta actividad exponer</w:t>
       </w:r>
+      <w:r>
+        <w:rPr>
+          <w:rFonts w:ascii="Fira Code" w:hAnsi="Fira Code"/>
+        </w:rPr>
+        <w:t xml:space="preserve"> de la manera más clara y concisa </w:t>
+      </w:r>
+      <w:bookmarkStart w:id="0" w:name="_GoBack"/>
+      <w:bookmarkEnd w:id="0"/>
+      <w:r>
+        <w:rPr>
+          <w:rFonts w:ascii="Fira Code" w:hAnsi="Fira Code"/>
+        </w:rPr>
+        <w:t xml:space="preserve">uno de los escenarios que hemos planteado, tratando de representar de una buena manera el caso de uso esperado de esta parte específica del proyecto. Se trabajo en este al ser considerado por nosotros como una tarea principal del trabajo y se espera lograr ejemplificar de mejor manera con ayuda del </w:t>
+      </w:r>
+      <w:r>
+        <w:rPr>
+          <w:rFonts w:ascii="Fira Code" w:hAnsi="Fira Code"/>
+          <w:i/>
+        </w:rPr>
+        <w:t>wireframe</w:t>
+      </w:r>
+      <w:r>
+        <w:rPr>
+          <w:rFonts w:ascii="Fira Code" w:hAnsi="Fira Code"/>
+          <w:i/>
+        </w:rPr>
+        <w:t xml:space="preserve"> </w:t>
+      </w:r>
+      <w:r>
+        <w:rPr>
+          <w:rFonts w:ascii="Fira Code" w:hAnsi="Fira Code"/>
+        </w:rPr>
+        <w:t>y que vayan de la mano la información expresada en la siguiente tabla y la representación gráfica de dicha información.</w:t>
+      </w:r>
+    </w:p>
+    <w:p>
+      <w:pPr>
+        <w:rPr>
+          <w:b/>
+          <w:sz w:val="28"/>
+          <w:lang w:val="es-MX"/>
+        </w:rPr>
+      </w:pPr>
     </w:p>
     <w:tbl>
       <w:tblPr>
         <w:tblW w:w="8509" w:type="dxa"/>
-        <w:jc w:val="left"/>
-        <w:tblInd w:w="0" w:type="dxa"/>
         <w:tblBorders>
           <w:top w:val="single" w:sz="2" w:space="0" w:color="000000"/>
           <w:left w:val="single" w:sz="2" w:space="0" w:color="000000"/>
@@ -54,6 +110,7 @@
           <w:bottom w:w="55" w:type="dxa"/>
           <w:right w:w="55" w:type="dxa"/>
         </w:tblCellMar>
+        <w:tblLook w:val="04A0" w:firstRow="1" w:lastRow="0" w:firstColumn="1" w:lastColumn="0" w:noHBand="0" w:noVBand="1"/>
       </w:tblPr>
       <w:tblGrid>
         <w:gridCol w:w="1868"/>
@@ -62,7 +119,6 @@
         <w:gridCol w:w="5441"/>
       </w:tblGrid>
       <w:tr>
-        <w:trPr/>
         <w:tc>
           <w:tcPr>
             <w:tcW w:w="1868" w:type="dxa"/>
@@ -70,17 +126,14 @@
               <w:top w:val="single" w:sz="2" w:space="0" w:color="000000"/>
               <w:left w:val="single" w:sz="2" w:space="0" w:color="000000"/>
               <w:bottom w:val="single" w:sz="2" w:space="0" w:color="000000"/>
-              <w:insideH w:val="single" w:sz="2" w:space="0" w:color="000000"/>
-            </w:tcBorders>
-            <w:shd w:fill="auto" w:val="clear"/>
-          </w:tcPr>
-          <w:p>
-            <w:pPr>
-              <w:pStyle w:val="Contenidodelatabla"/>
-              <w:spacing w:before="0" w:after="160"/>
-              <w:rPr>
-                <w:rFonts w:ascii="Fira Code" w:hAnsi="Fira Code"/>
-                <w:b/>
+            </w:tcBorders>
+            <w:shd w:val="clear" w:color="auto" w:fill="auto"/>
+          </w:tcPr>
+          <w:p>
+            <w:pPr>
+              <w:pStyle w:val="Contenidodelatabla"/>
+              <w:rPr>
+                <w:rFonts w:ascii="Fira Code" w:hAnsi="Fira Code"/>
                 <w:b/>
                 <w:bCs/>
               </w:rPr>
@@ -104,15 +157,12 @@
               <w:left w:val="single" w:sz="2" w:space="0" w:color="000000"/>
               <w:bottom w:val="single" w:sz="2" w:space="0" w:color="000000"/>
               <w:right w:val="single" w:sz="2" w:space="0" w:color="000000"/>
-              <w:insideH w:val="single" w:sz="2" w:space="0" w:color="000000"/>
-              <w:insideV w:val="single" w:sz="2" w:space="0" w:color="000000"/>
-            </w:tcBorders>
-            <w:shd w:fill="auto" w:val="clear"/>
-          </w:tcPr>
-          <w:p>
-            <w:pPr>
-              <w:pStyle w:val="Contenidodelatabla"/>
-              <w:spacing w:before="0" w:after="160"/>
+            </w:tcBorders>
+            <w:shd w:val="clear" w:color="auto" w:fill="auto"/>
+          </w:tcPr>
+          <w:p>
+            <w:pPr>
+              <w:pStyle w:val="Contenidodelatabla"/>
               <w:rPr>
                 <w:rFonts w:ascii="Fira Code" w:hAnsi="Fira Code"/>
               </w:rPr>
@@ -135,24 +185,20 @@
         </w:tc>
       </w:tr>
       <w:tr>
-        <w:trPr/>
         <w:tc>
           <w:tcPr>
             <w:tcW w:w="1868" w:type="dxa"/>
             <w:tcBorders>
               <w:left w:val="single" w:sz="2" w:space="0" w:color="000000"/>
               <w:bottom w:val="single" w:sz="2" w:space="0" w:color="000000"/>
-              <w:insideH w:val="single" w:sz="2" w:space="0" w:color="000000"/>
-            </w:tcBorders>
-            <w:shd w:fill="auto" w:val="clear"/>
-          </w:tcPr>
-          <w:p>
-            <w:pPr>
-              <w:pStyle w:val="Contenidodelatabla"/>
-              <w:spacing w:before="0" w:after="160"/>
-              <w:rPr>
-                <w:rFonts w:ascii="Fira Code" w:hAnsi="Fira Code"/>
-                <w:b/>
+            </w:tcBorders>
+            <w:shd w:val="clear" w:color="auto" w:fill="auto"/>
+          </w:tcPr>
+          <w:p>
+            <w:pPr>
+              <w:pStyle w:val="Contenidodelatabla"/>
+              <w:rPr>
+                <w:rFonts w:ascii="Fira Code" w:hAnsi="Fira Code"/>
                 <w:b/>
                 <w:bCs/>
               </w:rPr>
@@ -175,15 +221,12 @@
               <w:left w:val="single" w:sz="2" w:space="0" w:color="000000"/>
               <w:bottom w:val="single" w:sz="2" w:space="0" w:color="000000"/>
               <w:right w:val="single" w:sz="2" w:space="0" w:color="000000"/>
-              <w:insideH w:val="single" w:sz="2" w:space="0" w:color="000000"/>
-              <w:insideV w:val="single" w:sz="2" w:space="0" w:color="000000"/>
-            </w:tcBorders>
-            <w:shd w:fill="auto" w:val="clear"/>
-          </w:tcPr>
-          <w:p>
-            <w:pPr>
-              <w:pStyle w:val="Contenidodelatabla"/>
-              <w:spacing w:before="0" w:after="160"/>
+            </w:tcBorders>
+            <w:shd w:val="clear" w:color="auto" w:fill="auto"/>
+          </w:tcPr>
+          <w:p>
+            <w:pPr>
+              <w:pStyle w:val="Contenidodelatabla"/>
               <w:rPr>
                 <w:rFonts w:ascii="Fira Code" w:hAnsi="Fira Code"/>
               </w:rPr>
@@ -198,24 +241,20 @@
         </w:tc>
       </w:tr>
       <w:tr>
-        <w:trPr/>
         <w:tc>
           <w:tcPr>
             <w:tcW w:w="1868" w:type="dxa"/>
             <w:tcBorders>
               <w:left w:val="single" w:sz="2" w:space="0" w:color="000000"/>
               <w:bottom w:val="single" w:sz="2" w:space="0" w:color="000000"/>
-              <w:insideH w:val="single" w:sz="2" w:space="0" w:color="000000"/>
-            </w:tcBorders>
-            <w:shd w:fill="auto" w:val="clear"/>
-          </w:tcPr>
-          <w:p>
-            <w:pPr>
-              <w:pStyle w:val="Contenidodelatabla"/>
-              <w:spacing w:before="0" w:after="160"/>
-              <w:rPr>
-                <w:rFonts w:ascii="Fira Code" w:hAnsi="Fira Code"/>
-                <w:b/>
+            </w:tcBorders>
+            <w:shd w:val="clear" w:color="auto" w:fill="auto"/>
+          </w:tcPr>
+          <w:p>
+            <w:pPr>
+              <w:pStyle w:val="Contenidodelatabla"/>
+              <w:rPr>
+                <w:rFonts w:ascii="Fira Code" w:hAnsi="Fira Code"/>
                 <w:b/>
                 <w:bCs/>
               </w:rPr>
@@ -238,15 +277,12 @@
               <w:left w:val="single" w:sz="2" w:space="0" w:color="000000"/>
               <w:bottom w:val="single" w:sz="2" w:space="0" w:color="000000"/>
               <w:right w:val="single" w:sz="2" w:space="0" w:color="000000"/>
-              <w:insideH w:val="single" w:sz="2" w:space="0" w:color="000000"/>
-              <w:insideV w:val="single" w:sz="2" w:space="0" w:color="000000"/>
-            </w:tcBorders>
-            <w:shd w:fill="auto" w:val="clear"/>
-          </w:tcPr>
-          <w:p>
-            <w:pPr>
-              <w:pStyle w:val="Contenidodelatabla"/>
-              <w:spacing w:before="0" w:after="160"/>
+            </w:tcBorders>
+            <w:shd w:val="clear" w:color="auto" w:fill="auto"/>
+          </w:tcPr>
+          <w:p>
+            <w:pPr>
+              <w:pStyle w:val="Contenidodelatabla"/>
               <w:rPr>
                 <w:rFonts w:ascii="Fira Code" w:hAnsi="Fira Code"/>
               </w:rPr>
@@ -261,24 +297,20 @@
         </w:tc>
       </w:tr>
       <w:tr>
-        <w:trPr/>
         <w:tc>
           <w:tcPr>
             <w:tcW w:w="1868" w:type="dxa"/>
             <w:tcBorders>
               <w:left w:val="single" w:sz="2" w:space="0" w:color="000000"/>
               <w:bottom w:val="single" w:sz="2" w:space="0" w:color="000000"/>
-              <w:insideH w:val="single" w:sz="2" w:space="0" w:color="000000"/>
-            </w:tcBorders>
-            <w:shd w:fill="auto" w:val="clear"/>
-          </w:tcPr>
-          <w:p>
-            <w:pPr>
-              <w:pStyle w:val="Contenidodelatabla"/>
-              <w:spacing w:before="0" w:after="160"/>
-              <w:rPr>
-                <w:rFonts w:ascii="Fira Code" w:hAnsi="Fira Code"/>
-                <w:b/>
+            </w:tcBorders>
+            <w:shd w:val="clear" w:color="auto" w:fill="auto"/>
+          </w:tcPr>
+          <w:p>
+            <w:pPr>
+              <w:pStyle w:val="Contenidodelatabla"/>
+              <w:rPr>
+                <w:rFonts w:ascii="Fira Code" w:hAnsi="Fira Code"/>
                 <w:b/>
                 <w:bCs/>
               </w:rPr>
@@ -301,15 +333,12 @@
               <w:left w:val="single" w:sz="2" w:space="0" w:color="000000"/>
               <w:bottom w:val="single" w:sz="2" w:space="0" w:color="000000"/>
               <w:right w:val="single" w:sz="2" w:space="0" w:color="000000"/>
-              <w:insideH w:val="single" w:sz="2" w:space="0" w:color="000000"/>
-              <w:insideV w:val="single" w:sz="2" w:space="0" w:color="000000"/>
-            </w:tcBorders>
-            <w:shd w:fill="auto" w:val="clear"/>
-          </w:tcPr>
-          <w:p>
-            <w:pPr>
-              <w:pStyle w:val="Contenidodelatabla"/>
-              <w:spacing w:before="0" w:after="160"/>
+            </w:tcBorders>
+            <w:shd w:val="clear" w:color="auto" w:fill="auto"/>
+          </w:tcPr>
+          <w:p>
+            <w:pPr>
+              <w:pStyle w:val="Contenidodelatabla"/>
               <w:rPr>
                 <w:rFonts w:ascii="Fira Code" w:hAnsi="Fira Code"/>
               </w:rPr>
@@ -324,7 +353,6 @@
         </w:tc>
       </w:tr>
       <w:tr>
-        <w:trPr/>
         <w:tc>
           <w:tcPr>
             <w:tcW w:w="1868" w:type="dxa"/>
@@ -332,17 +360,14 @@
             <w:tcBorders>
               <w:left w:val="single" w:sz="2" w:space="0" w:color="000000"/>
               <w:bottom w:val="single" w:sz="2" w:space="0" w:color="000000"/>
-              <w:insideH w:val="single" w:sz="2" w:space="0" w:color="000000"/>
-            </w:tcBorders>
-            <w:shd w:fill="auto" w:val="clear"/>
-          </w:tcPr>
-          <w:p>
-            <w:pPr>
-              <w:pStyle w:val="Contenidodelatabla"/>
-              <w:spacing w:before="0" w:after="160"/>
-              <w:rPr>
-                <w:rFonts w:ascii="Fira Code" w:hAnsi="Fira Code"/>
-                <w:b/>
+            </w:tcBorders>
+            <w:shd w:val="clear" w:color="auto" w:fill="auto"/>
+          </w:tcPr>
+          <w:p>
+            <w:pPr>
+              <w:pStyle w:val="Contenidodelatabla"/>
+              <w:rPr>
+                <w:rFonts w:ascii="Fira Code" w:hAnsi="Fira Code"/>
                 <w:b/>
                 <w:bCs/>
               </w:rPr>
@@ -363,17 +388,14 @@
             <w:tcBorders>
               <w:left w:val="single" w:sz="2" w:space="0" w:color="000000"/>
               <w:bottom w:val="single" w:sz="2" w:space="0" w:color="000000"/>
-              <w:insideH w:val="single" w:sz="2" w:space="0" w:color="000000"/>
-            </w:tcBorders>
-            <w:shd w:fill="auto" w:val="clear"/>
-          </w:tcPr>
-          <w:p>
-            <w:pPr>
-              <w:pStyle w:val="Contenidodelatabla"/>
-              <w:spacing w:before="0" w:after="160"/>
-              <w:rPr>
-                <w:rFonts w:ascii="Fira Code" w:hAnsi="Fira Code"/>
-                <w:b/>
+            </w:tcBorders>
+            <w:shd w:val="clear" w:color="auto" w:fill="auto"/>
+          </w:tcPr>
+          <w:p>
+            <w:pPr>
+              <w:pStyle w:val="Contenidodelatabla"/>
+              <w:rPr>
+                <w:rFonts w:ascii="Fira Code" w:hAnsi="Fira Code"/>
                 <w:b/>
                 <w:bCs/>
               </w:rPr>
@@ -396,18 +418,14 @@
               <w:left w:val="single" w:sz="2" w:space="0" w:color="000000"/>
               <w:bottom w:val="single" w:sz="2" w:space="0" w:color="000000"/>
               <w:right w:val="single" w:sz="2" w:space="0" w:color="000000"/>
-              <w:insideH w:val="single" w:sz="2" w:space="0" w:color="000000"/>
-              <w:insideV w:val="single" w:sz="2" w:space="0" w:color="000000"/>
-            </w:tcBorders>
-            <w:shd w:fill="auto" w:val="clear"/>
-          </w:tcPr>
-          <w:p>
-            <w:pPr>
-              <w:pStyle w:val="Contenidodelatabla"/>
-              <w:spacing w:before="0" w:after="160"/>
-              <w:rPr>
-                <w:rFonts w:ascii="Fira Code" w:hAnsi="Fira Code"/>
-                <w:b/>
+            </w:tcBorders>
+            <w:shd w:val="clear" w:color="auto" w:fill="auto"/>
+          </w:tcPr>
+          <w:p>
+            <w:pPr>
+              <w:pStyle w:val="Contenidodelatabla"/>
+              <w:rPr>
+                <w:rFonts w:ascii="Fira Code" w:hAnsi="Fira Code"/>
                 <w:b/>
                 <w:bCs/>
               </w:rPr>
@@ -424,31 +442,23 @@
         </w:tc>
       </w:tr>
       <w:tr>
-        <w:trPr/>
         <w:tc>
           <w:tcPr>
             <w:tcW w:w="1868" w:type="dxa"/>
-            <w:vMerge w:val="continue"/>
-            <w:tcBorders>
-              <w:left w:val="single" w:sz="2" w:space="0" w:color="000000"/>
-              <w:bottom w:val="single" w:sz="2" w:space="0" w:color="000000"/>
-              <w:insideH w:val="single" w:sz="2" w:space="0" w:color="000000"/>
-            </w:tcBorders>
-            <w:shd w:fill="auto" w:val="clear"/>
-          </w:tcPr>
-          <w:p>
-            <w:pPr>
-              <w:pStyle w:val="Contenidodelatabla"/>
-              <w:spacing w:before="0" w:after="160"/>
-              <w:rPr>
-                <w:rFonts w:ascii="Fira Code" w:hAnsi="Fira Code"/>
-              </w:rPr>
-            </w:pPr>
-            <w:r>
-              <w:rPr>
-                <w:rFonts w:ascii="Fira Code" w:hAnsi="Fira Code"/>
-              </w:rPr>
-            </w:r>
+            <w:vMerge/>
+            <w:tcBorders>
+              <w:left w:val="single" w:sz="2" w:space="0" w:color="000000"/>
+              <w:bottom w:val="single" w:sz="2" w:space="0" w:color="000000"/>
+            </w:tcBorders>
+            <w:shd w:val="clear" w:color="auto" w:fill="auto"/>
+          </w:tcPr>
+          <w:p>
+            <w:pPr>
+              <w:pStyle w:val="Contenidodelatabla"/>
+              <w:rPr>
+                <w:rFonts w:ascii="Fira Code" w:hAnsi="Fira Code"/>
+              </w:rPr>
+            </w:pPr>
           </w:p>
         </w:tc>
         <w:tc>
@@ -457,17 +467,14 @@
             <w:tcBorders>
               <w:left w:val="single" w:sz="2" w:space="0" w:color="000000"/>
               <w:bottom w:val="single" w:sz="2" w:space="0" w:color="000000"/>
-              <w:insideH w:val="single" w:sz="2" w:space="0" w:color="000000"/>
-            </w:tcBorders>
-            <w:shd w:fill="auto" w:val="clear"/>
-          </w:tcPr>
-          <w:p>
-            <w:pPr>
-              <w:pStyle w:val="Contenidodelatabla"/>
-              <w:spacing w:before="0" w:after="160"/>
-              <w:rPr>
-                <w:rFonts w:ascii="Fira Code" w:hAnsi="Fira Code"/>
-                <w:b/>
+            </w:tcBorders>
+            <w:shd w:val="clear" w:color="auto" w:fill="auto"/>
+          </w:tcPr>
+          <w:p>
+            <w:pPr>
+              <w:pStyle w:val="Contenidodelatabla"/>
+              <w:rPr>
+                <w:rFonts w:ascii="Fira Code" w:hAnsi="Fira Code"/>
                 <w:b/>
                 <w:bCs/>
               </w:rPr>
@@ -490,15 +497,12 @@
               <w:left w:val="single" w:sz="2" w:space="0" w:color="000000"/>
               <w:bottom w:val="single" w:sz="2" w:space="0" w:color="000000"/>
               <w:right w:val="single" w:sz="2" w:space="0" w:color="000000"/>
-              <w:insideH w:val="single" w:sz="2" w:space="0" w:color="000000"/>
-              <w:insideV w:val="single" w:sz="2" w:space="0" w:color="000000"/>
-            </w:tcBorders>
-            <w:shd w:fill="auto" w:val="clear"/>
-          </w:tcPr>
-          <w:p>
-            <w:pPr>
-              <w:pStyle w:val="Contenidodelatabla"/>
-              <w:spacing w:before="0" w:after="160"/>
+            </w:tcBorders>
+            <w:shd w:val="clear" w:color="auto" w:fill="auto"/>
+          </w:tcPr>
+          <w:p>
+            <w:pPr>
+              <w:pStyle w:val="Contenidodelatabla"/>
               <w:rPr>
                 <w:rFonts w:ascii="Fira Code" w:hAnsi="Fira Code"/>
               </w:rPr>
@@ -513,31 +517,23 @@
         </w:tc>
       </w:tr>
       <w:tr>
-        <w:trPr/>
         <w:tc>
           <w:tcPr>
             <w:tcW w:w="1868" w:type="dxa"/>
-            <w:vMerge w:val="continue"/>
-            <w:tcBorders>
-              <w:left w:val="single" w:sz="2" w:space="0" w:color="000000"/>
-              <w:bottom w:val="single" w:sz="2" w:space="0" w:color="000000"/>
-              <w:insideH w:val="single" w:sz="2" w:space="0" w:color="000000"/>
-            </w:tcBorders>
-            <w:shd w:fill="auto" w:val="clear"/>
-          </w:tcPr>
-          <w:p>
-            <w:pPr>
-              <w:pStyle w:val="Contenidodelatabla"/>
-              <w:spacing w:before="0" w:after="160"/>
-              <w:rPr>
-                <w:rFonts w:ascii="Fira Code" w:hAnsi="Fira Code"/>
-              </w:rPr>
-            </w:pPr>
-            <w:r>
-              <w:rPr>
-                <w:rFonts w:ascii="Fira Code" w:hAnsi="Fira Code"/>
-              </w:rPr>
-            </w:r>
+            <w:vMerge/>
+            <w:tcBorders>
+              <w:left w:val="single" w:sz="2" w:space="0" w:color="000000"/>
+              <w:bottom w:val="single" w:sz="2" w:space="0" w:color="000000"/>
+            </w:tcBorders>
+            <w:shd w:val="clear" w:color="auto" w:fill="auto"/>
+          </w:tcPr>
+          <w:p>
+            <w:pPr>
+              <w:pStyle w:val="Contenidodelatabla"/>
+              <w:rPr>
+                <w:rFonts w:ascii="Fira Code" w:hAnsi="Fira Code"/>
+              </w:rPr>
+            </w:pPr>
           </w:p>
         </w:tc>
         <w:tc>
@@ -546,17 +542,14 @@
             <w:tcBorders>
               <w:left w:val="single" w:sz="2" w:space="0" w:color="000000"/>
               <w:bottom w:val="single" w:sz="2" w:space="0" w:color="000000"/>
-              <w:insideH w:val="single" w:sz="2" w:space="0" w:color="000000"/>
-            </w:tcBorders>
-            <w:shd w:fill="auto" w:val="clear"/>
-          </w:tcPr>
-          <w:p>
-            <w:pPr>
-              <w:pStyle w:val="Contenidodelatabla"/>
-              <w:spacing w:before="0" w:after="160"/>
-              <w:rPr>
-                <w:rFonts w:ascii="Fira Code" w:hAnsi="Fira Code"/>
-                <w:b/>
+            </w:tcBorders>
+            <w:shd w:val="clear" w:color="auto" w:fill="auto"/>
+          </w:tcPr>
+          <w:p>
+            <w:pPr>
+              <w:pStyle w:val="Contenidodelatabla"/>
+              <w:rPr>
+                <w:rFonts w:ascii="Fira Code" w:hAnsi="Fira Code"/>
                 <w:b/>
                 <w:bCs/>
               </w:rPr>
@@ -579,54 +572,57 @@
               <w:left w:val="single" w:sz="2" w:space="0" w:color="000000"/>
               <w:bottom w:val="single" w:sz="2" w:space="0" w:color="000000"/>
               <w:right w:val="single" w:sz="2" w:space="0" w:color="000000"/>
-              <w:insideH w:val="single" w:sz="2" w:space="0" w:color="000000"/>
-              <w:insideV w:val="single" w:sz="2" w:space="0" w:color="000000"/>
-            </w:tcBorders>
-            <w:shd w:fill="auto" w:val="clear"/>
-          </w:tcPr>
-          <w:p>
-            <w:pPr>
-              <w:pStyle w:val="Contenidodelatabla"/>
-              <w:spacing w:before="0" w:after="160"/>
-              <w:rPr>
-                <w:rFonts w:ascii="Fira Code" w:hAnsi="Fira Code"/>
-              </w:rPr>
-            </w:pPr>
-            <w:r>
-              <w:rPr>
-                <w:rFonts w:ascii="Fira Code" w:hAnsi="Fira Code"/>
-              </w:rPr>
-              <w:t>El sistema enviá una notificación con una sugerencia de actividad al usuario, convenida mediante el análisis de sus preferencias y gustos, así como su ubicación.</w:t>
+            </w:tcBorders>
+            <w:shd w:val="clear" w:color="auto" w:fill="auto"/>
+          </w:tcPr>
+          <w:p>
+            <w:pPr>
+              <w:pStyle w:val="Contenidodelatabla"/>
+              <w:rPr>
+                <w:rFonts w:ascii="Fira Code" w:hAnsi="Fira Code"/>
+              </w:rPr>
+            </w:pPr>
+            <w:r>
+              <w:rPr>
+                <w:rFonts w:ascii="Fira Code" w:hAnsi="Fira Code"/>
+              </w:rPr>
+              <w:t xml:space="preserve">El sistema </w:t>
+            </w:r>
+            <w:proofErr w:type="spellStart"/>
+            <w:r>
+              <w:rPr>
+                <w:rFonts w:ascii="Fira Code" w:hAnsi="Fira Code"/>
+              </w:rPr>
+              <w:t>enviá</w:t>
+            </w:r>
+            <w:proofErr w:type="spellEnd"/>
+            <w:r>
+              <w:rPr>
+                <w:rFonts w:ascii="Fira Code" w:hAnsi="Fira Code"/>
+              </w:rPr>
+              <w:t xml:space="preserve"> una notificación con una sugerencia de actividad al usuario, convenida mediante el análisis de sus preferencias y gustos, así como su ubicación.</w:t>
             </w:r>
           </w:p>
         </w:tc>
       </w:tr>
       <w:tr>
-        <w:trPr/>
         <w:tc>
           <w:tcPr>
             <w:tcW w:w="1868" w:type="dxa"/>
-            <w:vMerge w:val="continue"/>
-            <w:tcBorders>
-              <w:left w:val="single" w:sz="2" w:space="0" w:color="000000"/>
-              <w:bottom w:val="single" w:sz="2" w:space="0" w:color="000000"/>
-              <w:insideH w:val="single" w:sz="2" w:space="0" w:color="000000"/>
-            </w:tcBorders>
-            <w:shd w:fill="auto" w:val="clear"/>
-          </w:tcPr>
-          <w:p>
-            <w:pPr>
-              <w:pStyle w:val="Contenidodelatabla"/>
-              <w:spacing w:before="0" w:after="160"/>
-              <w:rPr>
-                <w:rFonts w:ascii="Fira Code" w:hAnsi="Fira Code"/>
-              </w:rPr>
-            </w:pPr>
-            <w:r>
-              <w:rPr>
-                <w:rFonts w:ascii="Fira Code" w:hAnsi="Fira Code"/>
-              </w:rPr>
-            </w:r>
+            <w:vMerge/>
+            <w:tcBorders>
+              <w:left w:val="single" w:sz="2" w:space="0" w:color="000000"/>
+              <w:bottom w:val="single" w:sz="2" w:space="0" w:color="000000"/>
+            </w:tcBorders>
+            <w:shd w:val="clear" w:color="auto" w:fill="auto"/>
+          </w:tcPr>
+          <w:p>
+            <w:pPr>
+              <w:pStyle w:val="Contenidodelatabla"/>
+              <w:rPr>
+                <w:rFonts w:ascii="Fira Code" w:hAnsi="Fira Code"/>
+              </w:rPr>
+            </w:pPr>
           </w:p>
         </w:tc>
         <w:tc>
@@ -635,17 +631,14 @@
             <w:tcBorders>
               <w:left w:val="single" w:sz="2" w:space="0" w:color="000000"/>
               <w:bottom w:val="single" w:sz="2" w:space="0" w:color="000000"/>
-              <w:insideH w:val="single" w:sz="2" w:space="0" w:color="000000"/>
-            </w:tcBorders>
-            <w:shd w:fill="auto" w:val="clear"/>
-          </w:tcPr>
-          <w:p>
-            <w:pPr>
-              <w:pStyle w:val="Contenidodelatabla"/>
-              <w:spacing w:before="0" w:after="160"/>
-              <w:rPr>
-                <w:rFonts w:ascii="Fira Code" w:hAnsi="Fira Code"/>
-                <w:b/>
+            </w:tcBorders>
+            <w:shd w:val="clear" w:color="auto" w:fill="auto"/>
+          </w:tcPr>
+          <w:p>
+            <w:pPr>
+              <w:pStyle w:val="Contenidodelatabla"/>
+              <w:rPr>
+                <w:rFonts w:ascii="Fira Code" w:hAnsi="Fira Code"/>
                 <w:b/>
                 <w:bCs/>
               </w:rPr>
@@ -668,15 +661,12 @@
               <w:left w:val="single" w:sz="2" w:space="0" w:color="000000"/>
               <w:bottom w:val="single" w:sz="2" w:space="0" w:color="000000"/>
               <w:right w:val="single" w:sz="2" w:space="0" w:color="000000"/>
-              <w:insideH w:val="single" w:sz="2" w:space="0" w:color="000000"/>
-              <w:insideV w:val="single" w:sz="2" w:space="0" w:color="000000"/>
-            </w:tcBorders>
-            <w:shd w:fill="auto" w:val="clear"/>
-          </w:tcPr>
-          <w:p>
-            <w:pPr>
-              <w:pStyle w:val="Contenidodelatabla"/>
-              <w:spacing w:before="0" w:after="160"/>
+            </w:tcBorders>
+            <w:shd w:val="clear" w:color="auto" w:fill="auto"/>
+          </w:tcPr>
+          <w:p>
+            <w:pPr>
+              <w:pStyle w:val="Contenidodelatabla"/>
               <w:rPr>
                 <w:rFonts w:ascii="Fira Code" w:hAnsi="Fira Code"/>
               </w:rPr>
@@ -691,31 +681,23 @@
         </w:tc>
       </w:tr>
       <w:tr>
-        <w:trPr/>
         <w:tc>
           <w:tcPr>
             <w:tcW w:w="1868" w:type="dxa"/>
-            <w:vMerge w:val="continue"/>
-            <w:tcBorders>
-              <w:left w:val="single" w:sz="2" w:space="0" w:color="000000"/>
-              <w:bottom w:val="single" w:sz="2" w:space="0" w:color="000000"/>
-              <w:insideH w:val="single" w:sz="2" w:space="0" w:color="000000"/>
-            </w:tcBorders>
-            <w:shd w:fill="auto" w:val="clear"/>
-          </w:tcPr>
-          <w:p>
-            <w:pPr>
-              <w:pStyle w:val="Contenidodelatabla"/>
-              <w:spacing w:before="0" w:after="160"/>
-              <w:rPr>
-                <w:rFonts w:ascii="Fira Code" w:hAnsi="Fira Code"/>
-              </w:rPr>
-            </w:pPr>
-            <w:r>
-              <w:rPr>
-                <w:rFonts w:ascii="Fira Code" w:hAnsi="Fira Code"/>
-              </w:rPr>
-            </w:r>
+            <w:vMerge/>
+            <w:tcBorders>
+              <w:left w:val="single" w:sz="2" w:space="0" w:color="000000"/>
+              <w:bottom w:val="single" w:sz="2" w:space="0" w:color="000000"/>
+            </w:tcBorders>
+            <w:shd w:val="clear" w:color="auto" w:fill="auto"/>
+          </w:tcPr>
+          <w:p>
+            <w:pPr>
+              <w:pStyle w:val="Contenidodelatabla"/>
+              <w:rPr>
+                <w:rFonts w:ascii="Fira Code" w:hAnsi="Fira Code"/>
+              </w:rPr>
+            </w:pPr>
           </w:p>
         </w:tc>
         <w:tc>
@@ -724,17 +706,14 @@
             <w:tcBorders>
               <w:left w:val="single" w:sz="2" w:space="0" w:color="000000"/>
               <w:bottom w:val="single" w:sz="2" w:space="0" w:color="000000"/>
-              <w:insideH w:val="single" w:sz="2" w:space="0" w:color="000000"/>
-            </w:tcBorders>
-            <w:shd w:fill="auto" w:val="clear"/>
-          </w:tcPr>
-          <w:p>
-            <w:pPr>
-              <w:pStyle w:val="Contenidodelatabla"/>
-              <w:spacing w:before="0" w:after="160"/>
-              <w:rPr>
-                <w:rFonts w:ascii="Fira Code" w:hAnsi="Fira Code"/>
-                <w:b/>
+            </w:tcBorders>
+            <w:shd w:val="clear" w:color="auto" w:fill="auto"/>
+          </w:tcPr>
+          <w:p>
+            <w:pPr>
+              <w:pStyle w:val="Contenidodelatabla"/>
+              <w:rPr>
+                <w:rFonts w:ascii="Fira Code" w:hAnsi="Fira Code"/>
                 <w:b/>
                 <w:bCs/>
               </w:rPr>
@@ -757,15 +736,12 @@
               <w:left w:val="single" w:sz="2" w:space="0" w:color="000000"/>
               <w:bottom w:val="single" w:sz="2" w:space="0" w:color="000000"/>
               <w:right w:val="single" w:sz="2" w:space="0" w:color="000000"/>
-              <w:insideH w:val="single" w:sz="2" w:space="0" w:color="000000"/>
-              <w:insideV w:val="single" w:sz="2" w:space="0" w:color="000000"/>
-            </w:tcBorders>
-            <w:shd w:fill="auto" w:val="clear"/>
-          </w:tcPr>
-          <w:p>
-            <w:pPr>
-              <w:pStyle w:val="Contenidodelatabla"/>
-              <w:spacing w:before="0" w:after="160"/>
+            </w:tcBorders>
+            <w:shd w:val="clear" w:color="auto" w:fill="auto"/>
+          </w:tcPr>
+          <w:p>
+            <w:pPr>
+              <w:pStyle w:val="Contenidodelatabla"/>
               <w:rPr>
                 <w:rFonts w:ascii="Fira Code" w:hAnsi="Fira Code"/>
               </w:rPr>
@@ -780,31 +756,23 @@
         </w:tc>
       </w:tr>
       <w:tr>
-        <w:trPr/>
         <w:tc>
           <w:tcPr>
             <w:tcW w:w="1868" w:type="dxa"/>
-            <w:vMerge w:val="continue"/>
-            <w:tcBorders>
-              <w:left w:val="single" w:sz="2" w:space="0" w:color="000000"/>
-              <w:bottom w:val="single" w:sz="2" w:space="0" w:color="000000"/>
-              <w:insideH w:val="single" w:sz="2" w:space="0" w:color="000000"/>
-            </w:tcBorders>
-            <w:shd w:fill="auto" w:val="clear"/>
-          </w:tcPr>
-          <w:p>
-            <w:pPr>
-              <w:pStyle w:val="Contenidodelatabla"/>
-              <w:spacing w:before="0" w:after="160"/>
-              <w:rPr>
-                <w:rFonts w:ascii="Fira Code" w:hAnsi="Fira Code"/>
-              </w:rPr>
-            </w:pPr>
-            <w:r>
-              <w:rPr>
-                <w:rFonts w:ascii="Fira Code" w:hAnsi="Fira Code"/>
-              </w:rPr>
-            </w:r>
+            <w:vMerge/>
+            <w:tcBorders>
+              <w:left w:val="single" w:sz="2" w:space="0" w:color="000000"/>
+              <w:bottom w:val="single" w:sz="2" w:space="0" w:color="000000"/>
+            </w:tcBorders>
+            <w:shd w:val="clear" w:color="auto" w:fill="auto"/>
+          </w:tcPr>
+          <w:p>
+            <w:pPr>
+              <w:pStyle w:val="Contenidodelatabla"/>
+              <w:rPr>
+                <w:rFonts w:ascii="Fira Code" w:hAnsi="Fira Code"/>
+              </w:rPr>
+            </w:pPr>
           </w:p>
         </w:tc>
         <w:tc>
@@ -813,17 +781,14 @@
             <w:tcBorders>
               <w:left w:val="single" w:sz="2" w:space="0" w:color="000000"/>
               <w:bottom w:val="single" w:sz="2" w:space="0" w:color="000000"/>
-              <w:insideH w:val="single" w:sz="2" w:space="0" w:color="000000"/>
-            </w:tcBorders>
-            <w:shd w:fill="auto" w:val="clear"/>
-          </w:tcPr>
-          <w:p>
-            <w:pPr>
-              <w:pStyle w:val="Contenidodelatabla"/>
-              <w:spacing w:before="0" w:after="160"/>
-              <w:rPr>
-                <w:rFonts w:ascii="Fira Code" w:hAnsi="Fira Code"/>
-                <w:b/>
+            </w:tcBorders>
+            <w:shd w:val="clear" w:color="auto" w:fill="auto"/>
+          </w:tcPr>
+          <w:p>
+            <w:pPr>
+              <w:pStyle w:val="Contenidodelatabla"/>
+              <w:rPr>
+                <w:rFonts w:ascii="Fira Code" w:hAnsi="Fira Code"/>
                 <w:b/>
                 <w:bCs/>
               </w:rPr>
@@ -846,15 +811,12 @@
               <w:left w:val="single" w:sz="2" w:space="0" w:color="000000"/>
               <w:bottom w:val="single" w:sz="2" w:space="0" w:color="000000"/>
               <w:right w:val="single" w:sz="2" w:space="0" w:color="000000"/>
-              <w:insideH w:val="single" w:sz="2" w:space="0" w:color="000000"/>
-              <w:insideV w:val="single" w:sz="2" w:space="0" w:color="000000"/>
-            </w:tcBorders>
-            <w:shd w:fill="auto" w:val="clear"/>
-          </w:tcPr>
-          <w:p>
-            <w:pPr>
-              <w:pStyle w:val="Contenidodelatabla"/>
-              <w:spacing w:before="0" w:after="160"/>
+            </w:tcBorders>
+            <w:shd w:val="clear" w:color="auto" w:fill="auto"/>
+          </w:tcPr>
+          <w:p>
+            <w:pPr>
+              <w:pStyle w:val="Contenidodelatabla"/>
               <w:rPr>
                 <w:rFonts w:ascii="Fira Code" w:hAnsi="Fira Code"/>
               </w:rPr>
@@ -869,31 +831,23 @@
         </w:tc>
       </w:tr>
       <w:tr>
-        <w:trPr/>
         <w:tc>
           <w:tcPr>
             <w:tcW w:w="1868" w:type="dxa"/>
-            <w:vMerge w:val="continue"/>
-            <w:tcBorders>
-              <w:left w:val="single" w:sz="2" w:space="0" w:color="000000"/>
-              <w:bottom w:val="single" w:sz="2" w:space="0" w:color="000000"/>
-              <w:insideH w:val="single" w:sz="2" w:space="0" w:color="000000"/>
-            </w:tcBorders>
-            <w:shd w:fill="auto" w:val="clear"/>
-          </w:tcPr>
-          <w:p>
-            <w:pPr>
-              <w:pStyle w:val="Contenidodelatabla"/>
-              <w:spacing w:before="0" w:after="160"/>
-              <w:rPr>
-                <w:rFonts w:ascii="Fira Code" w:hAnsi="Fira Code"/>
-              </w:rPr>
-            </w:pPr>
-            <w:r>
-              <w:rPr>
-                <w:rFonts w:ascii="Fira Code" w:hAnsi="Fira Code"/>
-              </w:rPr>
-            </w:r>
+            <w:vMerge/>
+            <w:tcBorders>
+              <w:left w:val="single" w:sz="2" w:space="0" w:color="000000"/>
+              <w:bottom w:val="single" w:sz="2" w:space="0" w:color="000000"/>
+            </w:tcBorders>
+            <w:shd w:val="clear" w:color="auto" w:fill="auto"/>
+          </w:tcPr>
+          <w:p>
+            <w:pPr>
+              <w:pStyle w:val="Contenidodelatabla"/>
+              <w:rPr>
+                <w:rFonts w:ascii="Fira Code" w:hAnsi="Fira Code"/>
+              </w:rPr>
+            </w:pPr>
           </w:p>
         </w:tc>
         <w:tc>
@@ -902,17 +856,14 @@
             <w:tcBorders>
               <w:left w:val="single" w:sz="2" w:space="0" w:color="000000"/>
               <w:bottom w:val="single" w:sz="2" w:space="0" w:color="000000"/>
-              <w:insideH w:val="single" w:sz="2" w:space="0" w:color="000000"/>
-            </w:tcBorders>
-            <w:shd w:fill="auto" w:val="clear"/>
-          </w:tcPr>
-          <w:p>
-            <w:pPr>
-              <w:pStyle w:val="Contenidodelatabla"/>
-              <w:spacing w:before="0" w:after="160"/>
-              <w:rPr>
-                <w:rFonts w:ascii="Fira Code" w:hAnsi="Fira Code"/>
-                <w:b/>
+            </w:tcBorders>
+            <w:shd w:val="clear" w:color="auto" w:fill="auto"/>
+          </w:tcPr>
+          <w:p>
+            <w:pPr>
+              <w:pStyle w:val="Contenidodelatabla"/>
+              <w:rPr>
+                <w:rFonts w:ascii="Fira Code" w:hAnsi="Fira Code"/>
                 <w:b/>
                 <w:bCs/>
               </w:rPr>
@@ -935,15 +886,12 @@
               <w:left w:val="single" w:sz="2" w:space="0" w:color="000000"/>
               <w:bottom w:val="single" w:sz="2" w:space="0" w:color="000000"/>
               <w:right w:val="single" w:sz="2" w:space="0" w:color="000000"/>
-              <w:insideH w:val="single" w:sz="2" w:space="0" w:color="000000"/>
-              <w:insideV w:val="single" w:sz="2" w:space="0" w:color="000000"/>
-            </w:tcBorders>
-            <w:shd w:fill="auto" w:val="clear"/>
-          </w:tcPr>
-          <w:p>
-            <w:pPr>
-              <w:pStyle w:val="Contenidodelatabla"/>
-              <w:spacing w:before="0" w:after="160"/>
+            </w:tcBorders>
+            <w:shd w:val="clear" w:color="auto" w:fill="auto"/>
+          </w:tcPr>
+          <w:p>
+            <w:pPr>
+              <w:pStyle w:val="Contenidodelatabla"/>
               <w:rPr>
                 <w:rFonts w:ascii="Fira Code" w:hAnsi="Fira Code"/>
               </w:rPr>
@@ -958,31 +906,23 @@
         </w:tc>
       </w:tr>
       <w:tr>
-        <w:trPr/>
         <w:tc>
           <w:tcPr>
             <w:tcW w:w="1868" w:type="dxa"/>
-            <w:vMerge w:val="continue"/>
-            <w:tcBorders>
-              <w:left w:val="single" w:sz="2" w:space="0" w:color="000000"/>
-              <w:bottom w:val="single" w:sz="2" w:space="0" w:color="000000"/>
-              <w:insideH w:val="single" w:sz="2" w:space="0" w:color="000000"/>
-            </w:tcBorders>
-            <w:shd w:fill="auto" w:val="clear"/>
-          </w:tcPr>
-          <w:p>
-            <w:pPr>
-              <w:pStyle w:val="Contenidodelatabla"/>
-              <w:spacing w:before="0" w:after="160"/>
-              <w:rPr>
-                <w:rFonts w:ascii="Fira Code" w:hAnsi="Fira Code"/>
-              </w:rPr>
-            </w:pPr>
-            <w:r>
-              <w:rPr>
-                <w:rFonts w:ascii="Fira Code" w:hAnsi="Fira Code"/>
-              </w:rPr>
-            </w:r>
+            <w:vMerge/>
+            <w:tcBorders>
+              <w:left w:val="single" w:sz="2" w:space="0" w:color="000000"/>
+              <w:bottom w:val="single" w:sz="2" w:space="0" w:color="000000"/>
+            </w:tcBorders>
+            <w:shd w:val="clear" w:color="auto" w:fill="auto"/>
+          </w:tcPr>
+          <w:p>
+            <w:pPr>
+              <w:pStyle w:val="Contenidodelatabla"/>
+              <w:rPr>
+                <w:rFonts w:ascii="Fira Code" w:hAnsi="Fira Code"/>
+              </w:rPr>
+            </w:pPr>
           </w:p>
         </w:tc>
         <w:tc>
@@ -991,17 +931,14 @@
             <w:tcBorders>
               <w:left w:val="single" w:sz="2" w:space="0" w:color="000000"/>
               <w:bottom w:val="single" w:sz="2" w:space="0" w:color="000000"/>
-              <w:insideH w:val="single" w:sz="2" w:space="0" w:color="000000"/>
-            </w:tcBorders>
-            <w:shd w:fill="auto" w:val="clear"/>
-          </w:tcPr>
-          <w:p>
-            <w:pPr>
-              <w:pStyle w:val="Contenidodelatabla"/>
-              <w:spacing w:before="0" w:after="160"/>
-              <w:rPr>
-                <w:rFonts w:ascii="Fira Code" w:hAnsi="Fira Code"/>
-                <w:b/>
+            </w:tcBorders>
+            <w:shd w:val="clear" w:color="auto" w:fill="auto"/>
+          </w:tcPr>
+          <w:p>
+            <w:pPr>
+              <w:pStyle w:val="Contenidodelatabla"/>
+              <w:rPr>
+                <w:rFonts w:ascii="Fira Code" w:hAnsi="Fira Code"/>
                 <w:b/>
                 <w:bCs/>
               </w:rPr>
@@ -1024,15 +961,12 @@
               <w:left w:val="single" w:sz="2" w:space="0" w:color="000000"/>
               <w:bottom w:val="single" w:sz="2" w:space="0" w:color="000000"/>
               <w:right w:val="single" w:sz="2" w:space="0" w:color="000000"/>
-              <w:insideH w:val="single" w:sz="2" w:space="0" w:color="000000"/>
-              <w:insideV w:val="single" w:sz="2" w:space="0" w:color="000000"/>
-            </w:tcBorders>
-            <w:shd w:fill="auto" w:val="clear"/>
-          </w:tcPr>
-          <w:p>
-            <w:pPr>
-              <w:pStyle w:val="Contenidodelatabla"/>
-              <w:spacing w:before="0" w:after="160"/>
+            </w:tcBorders>
+            <w:shd w:val="clear" w:color="auto" w:fill="auto"/>
+          </w:tcPr>
+          <w:p>
+            <w:pPr>
+              <w:pStyle w:val="Contenidodelatabla"/>
               <w:rPr>
                 <w:rFonts w:ascii="Fira Code" w:hAnsi="Fira Code"/>
               </w:rPr>
@@ -1047,34 +981,31 @@
         </w:tc>
       </w:tr>
       <w:tr>
-        <w:trPr/>
         <w:tc>
           <w:tcPr>
             <w:tcW w:w="1868" w:type="dxa"/>
             <w:tcBorders>
               <w:left w:val="single" w:sz="2" w:space="0" w:color="000000"/>
               <w:bottom w:val="single" w:sz="2" w:space="0" w:color="000000"/>
-              <w:insideH w:val="single" w:sz="2" w:space="0" w:color="000000"/>
-            </w:tcBorders>
-            <w:shd w:fill="auto" w:val="clear"/>
-          </w:tcPr>
-          <w:p>
-            <w:pPr>
-              <w:pStyle w:val="Contenidodelatabla"/>
-              <w:spacing w:before="0" w:after="160"/>
-              <w:rPr>
-                <w:rFonts w:ascii="Fira Code" w:hAnsi="Fira Code"/>
-                <w:b/>
-                <w:b/>
-                <w:bCs/>
-              </w:rPr>
-            </w:pPr>
-            <w:r>
-              <w:rPr>
-                <w:rFonts w:ascii="Fira Code" w:hAnsi="Fira Code"/>
-                <w:b/>
-                <w:bCs/>
-              </w:rPr>
+            </w:tcBorders>
+            <w:shd w:val="clear" w:color="auto" w:fill="auto"/>
+          </w:tcPr>
+          <w:p>
+            <w:pPr>
+              <w:pStyle w:val="Contenidodelatabla"/>
+              <w:rPr>
+                <w:rFonts w:ascii="Fira Code" w:hAnsi="Fira Code"/>
+                <w:b/>
+                <w:bCs/>
+              </w:rPr>
+            </w:pPr>
+            <w:r>
+              <w:rPr>
+                <w:rFonts w:ascii="Fira Code" w:hAnsi="Fira Code"/>
+                <w:b/>
+                <w:bCs/>
+              </w:rPr>
+              <w:lastRenderedPageBreak/>
               <w:t>Postcondición</w:t>
             </w:r>
           </w:p>
@@ -1087,15 +1018,12 @@
               <w:left w:val="single" w:sz="2" w:space="0" w:color="000000"/>
               <w:bottom w:val="single" w:sz="2" w:space="0" w:color="000000"/>
               <w:right w:val="single" w:sz="2" w:space="0" w:color="000000"/>
-              <w:insideH w:val="single" w:sz="2" w:space="0" w:color="000000"/>
-              <w:insideV w:val="single" w:sz="2" w:space="0" w:color="000000"/>
-            </w:tcBorders>
-            <w:shd w:fill="auto" w:val="clear"/>
-          </w:tcPr>
-          <w:p>
-            <w:pPr>
-              <w:pStyle w:val="Contenidodelatabla"/>
-              <w:spacing w:before="0" w:after="160"/>
+            </w:tcBorders>
+            <w:shd w:val="clear" w:color="auto" w:fill="auto"/>
+          </w:tcPr>
+          <w:p>
+            <w:pPr>
+              <w:pStyle w:val="Contenidodelatabla"/>
               <w:rPr>
                 <w:rFonts w:ascii="Fira Code" w:hAnsi="Fira Code"/>
               </w:rPr>
@@ -1110,7 +1038,6 @@
         </w:tc>
       </w:tr>
       <w:tr>
-        <w:trPr/>
         <w:tc>
           <w:tcPr>
             <w:tcW w:w="1868" w:type="dxa"/>
@@ -1118,30 +1045,22 @@
             <w:tcBorders>
               <w:left w:val="single" w:sz="2" w:space="0" w:color="000000"/>
               <w:bottom w:val="single" w:sz="2" w:space="0" w:color="000000"/>
-              <w:insideH w:val="single" w:sz="2" w:space="0" w:color="000000"/>
-            </w:tcBorders>
-            <w:shd w:fill="auto" w:val="clear"/>
-          </w:tcPr>
-          <w:p>
-            <w:pPr>
-              <w:pStyle w:val="Contenidodelatabla"/>
-              <w:rPr>
-                <w:rFonts w:ascii="Fira Code" w:hAnsi="Fira Code"/>
-              </w:rPr>
-            </w:pPr>
-            <w:r>
-              <w:rPr>
-                <w:rFonts w:ascii="Fira Code" w:hAnsi="Fira Code"/>
-              </w:rPr>
-            </w:r>
-          </w:p>
-          <w:p>
-            <w:pPr>
-              <w:pStyle w:val="Contenidodelatabla"/>
-              <w:spacing w:before="0" w:after="160"/>
-              <w:rPr>
-                <w:rFonts w:ascii="Fira Code" w:hAnsi="Fira Code"/>
-                <w:b/>
+            </w:tcBorders>
+            <w:shd w:val="clear" w:color="auto" w:fill="auto"/>
+          </w:tcPr>
+          <w:p>
+            <w:pPr>
+              <w:pStyle w:val="Contenidodelatabla"/>
+              <w:rPr>
+                <w:rFonts w:ascii="Fira Code" w:hAnsi="Fira Code"/>
+              </w:rPr>
+            </w:pPr>
+          </w:p>
+          <w:p>
+            <w:pPr>
+              <w:pStyle w:val="Contenidodelatabla"/>
+              <w:rPr>
+                <w:rFonts w:ascii="Fira Code" w:hAnsi="Fira Code"/>
                 <w:b/>
                 <w:bCs/>
               </w:rPr>
@@ -1163,17 +1082,14 @@
             <w:tcBorders>
               <w:left w:val="single" w:sz="2" w:space="0" w:color="000000"/>
               <w:bottom w:val="single" w:sz="2" w:space="0" w:color="000000"/>
-              <w:insideH w:val="single" w:sz="2" w:space="0" w:color="000000"/>
-            </w:tcBorders>
-            <w:shd w:fill="auto" w:val="clear"/>
-          </w:tcPr>
-          <w:p>
-            <w:pPr>
-              <w:pStyle w:val="Contenidodelatabla"/>
-              <w:spacing w:before="0" w:after="160"/>
-              <w:rPr>
-                <w:rFonts w:ascii="Fira Code" w:hAnsi="Fira Code"/>
-                <w:b/>
+            </w:tcBorders>
+            <w:shd w:val="clear" w:color="auto" w:fill="auto"/>
+          </w:tcPr>
+          <w:p>
+            <w:pPr>
+              <w:pStyle w:val="Contenidodelatabla"/>
+              <w:rPr>
+                <w:rFonts w:ascii="Fira Code" w:hAnsi="Fira Code"/>
                 <w:b/>
                 <w:bCs/>
               </w:rPr>
@@ -1195,18 +1111,14 @@
               <w:left w:val="single" w:sz="2" w:space="0" w:color="000000"/>
               <w:bottom w:val="single" w:sz="2" w:space="0" w:color="000000"/>
               <w:right w:val="single" w:sz="2" w:space="0" w:color="000000"/>
-              <w:insideH w:val="single" w:sz="2" w:space="0" w:color="000000"/>
-              <w:insideV w:val="single" w:sz="2" w:space="0" w:color="000000"/>
-            </w:tcBorders>
-            <w:shd w:fill="auto" w:val="clear"/>
-          </w:tcPr>
-          <w:p>
-            <w:pPr>
-              <w:pStyle w:val="Contenidodelatabla"/>
-              <w:spacing w:before="0" w:after="160"/>
-              <w:rPr>
-                <w:rFonts w:ascii="Fira Code" w:hAnsi="Fira Code"/>
-                <w:b/>
+            </w:tcBorders>
+            <w:shd w:val="clear" w:color="auto" w:fill="auto"/>
+          </w:tcPr>
+          <w:p>
+            <w:pPr>
+              <w:pStyle w:val="Contenidodelatabla"/>
+              <w:rPr>
+                <w:rFonts w:ascii="Fira Code" w:hAnsi="Fira Code"/>
                 <w:b/>
                 <w:bCs/>
               </w:rPr>
@@ -1223,31 +1135,23 @@
         </w:tc>
       </w:tr>
       <w:tr>
-        <w:trPr/>
         <w:tc>
           <w:tcPr>
             <w:tcW w:w="1868" w:type="dxa"/>
-            <w:vMerge w:val="continue"/>
-            <w:tcBorders>
-              <w:left w:val="single" w:sz="2" w:space="0" w:color="000000"/>
-              <w:bottom w:val="single" w:sz="2" w:space="0" w:color="000000"/>
-              <w:insideH w:val="single" w:sz="2" w:space="0" w:color="000000"/>
-            </w:tcBorders>
-            <w:shd w:fill="auto" w:val="clear"/>
-          </w:tcPr>
-          <w:p>
-            <w:pPr>
-              <w:pStyle w:val="Contenidodelatabla"/>
-              <w:spacing w:before="0" w:after="160"/>
-              <w:rPr>
-                <w:rFonts w:ascii="Fira Code" w:hAnsi="Fira Code"/>
-              </w:rPr>
-            </w:pPr>
-            <w:r>
-              <w:rPr>
-                <w:rFonts w:ascii="Fira Code" w:hAnsi="Fira Code"/>
-              </w:rPr>
-            </w:r>
+            <w:vMerge/>
+            <w:tcBorders>
+              <w:left w:val="single" w:sz="2" w:space="0" w:color="000000"/>
+              <w:bottom w:val="single" w:sz="2" w:space="0" w:color="000000"/>
+            </w:tcBorders>
+            <w:shd w:val="clear" w:color="auto" w:fill="auto"/>
+          </w:tcPr>
+          <w:p>
+            <w:pPr>
+              <w:pStyle w:val="Contenidodelatabla"/>
+              <w:rPr>
+                <w:rFonts w:ascii="Fira Code" w:hAnsi="Fira Code"/>
+              </w:rPr>
+            </w:pPr>
           </w:p>
         </w:tc>
         <w:tc>
@@ -1257,17 +1161,14 @@
             <w:tcBorders>
               <w:left w:val="single" w:sz="2" w:space="0" w:color="000000"/>
               <w:bottom w:val="single" w:sz="2" w:space="0" w:color="000000"/>
-              <w:insideH w:val="single" w:sz="2" w:space="0" w:color="000000"/>
-            </w:tcBorders>
-            <w:shd w:fill="auto" w:val="clear"/>
-          </w:tcPr>
-          <w:p>
-            <w:pPr>
-              <w:pStyle w:val="Contenidodelatabla"/>
-              <w:spacing w:before="0" w:after="160"/>
-              <w:rPr>
-                <w:rFonts w:ascii="Fira Code" w:hAnsi="Fira Code"/>
-                <w:b/>
+            </w:tcBorders>
+            <w:shd w:val="clear" w:color="auto" w:fill="auto"/>
+          </w:tcPr>
+          <w:p>
+            <w:pPr>
+              <w:pStyle w:val="Contenidodelatabla"/>
+              <w:rPr>
+                <w:rFonts w:ascii="Fira Code" w:hAnsi="Fira Code"/>
                 <w:b/>
                 <w:bCs/>
               </w:rPr>
@@ -1289,15 +1190,12 @@
               <w:left w:val="single" w:sz="2" w:space="0" w:color="000000"/>
               <w:bottom w:val="single" w:sz="2" w:space="0" w:color="000000"/>
               <w:right w:val="single" w:sz="2" w:space="0" w:color="000000"/>
-              <w:insideH w:val="single" w:sz="2" w:space="0" w:color="000000"/>
-              <w:insideV w:val="single" w:sz="2" w:space="0" w:color="000000"/>
-            </w:tcBorders>
-            <w:shd w:fill="auto" w:val="clear"/>
-          </w:tcPr>
-          <w:p>
-            <w:pPr>
-              <w:pStyle w:val="Contenidodelatabla"/>
-              <w:spacing w:before="0" w:after="160"/>
+            </w:tcBorders>
+            <w:shd w:val="clear" w:color="auto" w:fill="auto"/>
+          </w:tcPr>
+          <w:p>
+            <w:pPr>
+              <w:pStyle w:val="Contenidodelatabla"/>
               <w:rPr>
                 <w:rFonts w:ascii="Fira Code" w:hAnsi="Fira Code"/>
               </w:rPr>
@@ -1312,24 +1210,20 @@
         </w:tc>
       </w:tr>
       <w:tr>
-        <w:trPr/>
         <w:tc>
           <w:tcPr>
             <w:tcW w:w="1868" w:type="dxa"/>
             <w:tcBorders>
               <w:left w:val="single" w:sz="2" w:space="0" w:color="000000"/>
               <w:bottom w:val="single" w:sz="2" w:space="0" w:color="000000"/>
-              <w:insideH w:val="single" w:sz="2" w:space="0" w:color="000000"/>
-            </w:tcBorders>
-            <w:shd w:fill="auto" w:val="clear"/>
-          </w:tcPr>
-          <w:p>
-            <w:pPr>
-              <w:pStyle w:val="Contenidodelatabla"/>
-              <w:spacing w:before="0" w:after="160"/>
-              <w:rPr>
-                <w:rFonts w:ascii="Fira Code" w:hAnsi="Fira Code"/>
-                <w:b/>
+            </w:tcBorders>
+            <w:shd w:val="clear" w:color="auto" w:fill="auto"/>
+          </w:tcPr>
+          <w:p>
+            <w:pPr>
+              <w:pStyle w:val="Contenidodelatabla"/>
+              <w:rPr>
+                <w:rFonts w:ascii="Fira Code" w:hAnsi="Fira Code"/>
                 <w:b/>
                 <w:bCs/>
               </w:rPr>
@@ -1352,24 +1246,35 @@
               <w:left w:val="single" w:sz="2" w:space="0" w:color="000000"/>
               <w:bottom w:val="single" w:sz="2" w:space="0" w:color="000000"/>
               <w:right w:val="single" w:sz="2" w:space="0" w:color="000000"/>
-              <w:insideH w:val="single" w:sz="2" w:space="0" w:color="000000"/>
-              <w:insideV w:val="single" w:sz="2" w:space="0" w:color="000000"/>
-            </w:tcBorders>
-            <w:shd w:fill="auto" w:val="clear"/>
-          </w:tcPr>
-          <w:p>
-            <w:pPr>
-              <w:pStyle w:val="Contenidodelatabla"/>
-              <w:spacing w:before="0" w:after="160"/>
-              <w:rPr>
-                <w:rFonts w:ascii="Fira Code" w:hAnsi="Fira Code"/>
-              </w:rPr>
-            </w:pPr>
-            <w:r>
-              <w:rPr>
-                <w:rFonts w:ascii="Fira Code" w:hAnsi="Fira Code"/>
-              </w:rPr>
-              <w:t>El usuario recibe de 1 a 3 recomendaciones de actividades diariamente y puede decidir aceptarlas o rechazarlas lo que retro alimenta al sistema de que tipo de actividades no le gustan al usuario.</w:t>
+            </w:tcBorders>
+            <w:shd w:val="clear" w:color="auto" w:fill="auto"/>
+          </w:tcPr>
+          <w:p>
+            <w:pPr>
+              <w:pStyle w:val="Contenidodelatabla"/>
+              <w:rPr>
+                <w:rFonts w:ascii="Fira Code" w:hAnsi="Fira Code"/>
+              </w:rPr>
+            </w:pPr>
+            <w:r>
+              <w:rPr>
+                <w:rFonts w:ascii="Fira Code" w:hAnsi="Fira Code"/>
+              </w:rPr>
+              <w:t xml:space="preserve">El usuario recibe de 1 a 3 recomendaciones de actividades diariamente y puede decidir aceptarlas o rechazarlas lo que retro alimenta al sistema de </w:t>
+            </w:r>
+            <w:proofErr w:type="spellStart"/>
+            <w:r>
+              <w:rPr>
+                <w:rFonts w:ascii="Fira Code" w:hAnsi="Fira Code"/>
+              </w:rPr>
+              <w:t>que</w:t>
+            </w:r>
+            <w:proofErr w:type="spellEnd"/>
+            <w:r>
+              <w:rPr>
+                <w:rFonts w:ascii="Fira Code" w:hAnsi="Fira Code"/>
+              </w:rPr>
+              <w:t xml:space="preserve"> tipo de actividades no le gustan al usuario.</w:t>
             </w:r>
           </w:p>
         </w:tc>
@@ -1377,9 +1282,30 @@
     </w:tbl>
     <w:p>
       <w:pPr>
-        <w:pStyle w:val="Normal"/>
-        <w:spacing w:before="0" w:after="160"/>
-        <w:jc w:val="left"/>
+        <w:rPr>
+          <w:rFonts w:ascii="Fira Code" w:hAnsi="Fira Code"/>
+        </w:rPr>
+      </w:pPr>
+    </w:p>
+    <w:p>
+      <w:pPr>
+        <w:rPr>
+          <w:rFonts w:ascii="Fira Code" w:hAnsi="Fira Code"/>
+          <w:b/>
+          <w:sz w:val="28"/>
+        </w:rPr>
+      </w:pPr>
+      <w:r>
+        <w:rPr>
+          <w:rFonts w:ascii="Fira Code" w:hAnsi="Fira Code"/>
+          <w:b/>
+          <w:sz w:val="28"/>
+        </w:rPr>
+        <w:t>Conclusión</w:t>
+      </w:r>
+    </w:p>
+    <w:p>
+      <w:pPr>
         <w:rPr>
           <w:rFonts w:ascii="Fira Code" w:hAnsi="Fira Code"/>
         </w:rPr>
@@ -1388,47 +1314,62 @@
         <w:rPr>
           <w:rFonts w:ascii="Fira Code" w:hAnsi="Fira Code"/>
         </w:rPr>
+        <w:t>En esta actividad se ejemplificó un caso de uso por medio de la representación en un Wireframe, el cual seleccionamos al ser uno de los escenarios importantes dentro de las actividades que se podr</w:t>
+      </w:r>
+      <w:r>
+        <w:rPr>
+          <w:rFonts w:ascii="Fira Code" w:hAnsi="Fira Code"/>
+        </w:rPr>
+        <w:t>á</w:t>
+      </w:r>
+      <w:r>
+        <w:rPr>
+          <w:rFonts w:ascii="Fira Code" w:hAnsi="Fira Code"/>
+        </w:rPr>
+        <w:t xml:space="preserve">n realizar en este proyecto. El caso particularmente se enfocó a </w:t>
+      </w:r>
+      <w:r>
+        <w:rPr>
+          <w:rFonts w:ascii="Fira Code" w:hAnsi="Fira Code"/>
+        </w:rPr>
+        <w:t>la parte de aceptación de las sugerencias de actividades, tal como decidimos nombrar al caso de uso. Se estableció un formato en tabla para tener una mejor representación de los elementos. Establecimos una precondición para luego pasar a la descripción del caso de suso, seguida de la secuencia que este deberá de seguir en este escenario. Proseguimos con una postcondición y añadimos una excepción presentada en este caso de uso específico. Para concluir se añadió un comentario relativo a dicho caso de uso.</w:t>
       </w:r>
     </w:p>
     <w:sectPr>
-      <w:type w:val="nextPage"/>
       <w:pgSz w:w="11906" w:h="16838"/>
-      <w:pgMar w:left="1701" w:right="1701" w:header="0" w:top="1417" w:footer="0" w:bottom="1417" w:gutter="0"/>
-      <w:pgNumType w:fmt="decimal"/>
-      <w:formProt w:val="false"/>
-      <w:textDirection w:val="lrTb"/>
-      <w:docGrid w:type="default" w:linePitch="360" w:charSpace="4096"/>
+      <w:pgMar w:top="1417" w:right="1701" w:bottom="1417" w:left="1701" w:header="0" w:footer="0" w:gutter="0"/>
+      <w:cols w:space="720"/>
+      <w:formProt w:val="0"/>
+      <w:docGrid w:linePitch="360" w:charSpace="4096"/>
     </w:sectPr>
   </w:body>
 </w:document>
 </file>
 
 <file path=word/styles.xml><?xml version="1.0" encoding="utf-8"?>
-<w:styles xmlns:w="http://schemas.openxmlformats.org/wordprocessingml/2006/main" xmlns:w14="http://schemas.microsoft.com/office/word/2010/wordml" xmlns:mc="http://schemas.openxmlformats.org/markup-compatibility/2006" mc:Ignorable="w14">
+<w:styles xmlns:mc="http://schemas.openxmlformats.org/markup-compatibility/2006" xmlns:r="http://schemas.openxmlformats.org/officeDocument/2006/relationships" xmlns:w="http://schemas.openxmlformats.org/wordprocessingml/2006/main" xmlns:w14="http://schemas.microsoft.com/office/word/2010/wordml" xmlns:w15="http://schemas.microsoft.com/office/word/2012/wordml" xmlns:w16cid="http://schemas.microsoft.com/office/word/2016/wordml/cid" xmlns:w16se="http://schemas.microsoft.com/office/word/2015/wordml/symex" mc:Ignorable="w14 w15 w16se w16cid">
   <w:docDefaults>
     <w:rPrDefault>
       <w:rPr>
-        <w:rFonts w:ascii="Calibri" w:hAnsi="Calibri" w:eastAsia="Calibri" w:cs="" w:asciiTheme="minorHAnsi" w:cstheme="minorBidi" w:eastAsiaTheme="minorHAnsi" w:hAnsiTheme="minorHAnsi"/>
+        <w:rFonts w:asciiTheme="minorHAnsi" w:eastAsiaTheme="minorHAnsi" w:hAnsiTheme="minorHAnsi" w:cstheme="minorBidi"/>
         <w:sz w:val="22"/>
         <w:szCs w:val="22"/>
         <w:lang w:val="es-ES" w:eastAsia="en-US" w:bidi="ar-SA"/>
       </w:rPr>
     </w:rPrDefault>
-    <w:pPrDefault>
-      <w:pPr/>
-    </w:pPrDefault>
+    <w:pPrDefault/>
   </w:docDefaults>
   <w:latentStyles w:defLockedState="0" w:defUIPriority="99" w:defSemiHidden="0" w:defUnhideWhenUsed="0" w:defQFormat="0" w:count="375">
     <w:lsdException w:name="Normal" w:uiPriority="0" w:qFormat="1"/>
     <w:lsdException w:name="heading 1" w:uiPriority="9" w:qFormat="1"/>
-    <w:lsdException w:name="heading 2" w:uiPriority="9" w:semiHidden="1" w:unhideWhenUsed="1" w:qFormat="1"/>
-    <w:lsdException w:name="heading 3" w:uiPriority="9" w:semiHidden="1" w:unhideWhenUsed="1" w:qFormat="1"/>
-    <w:lsdException w:name="heading 4" w:uiPriority="9" w:semiHidden="1" w:unhideWhenUsed="1" w:qFormat="1"/>
-    <w:lsdException w:name="heading 5" w:uiPriority="9" w:semiHidden="1" w:unhideWhenUsed="1" w:qFormat="1"/>
-    <w:lsdException w:name="heading 6" w:uiPriority="9" w:semiHidden="1" w:unhideWhenUsed="1" w:qFormat="1"/>
-    <w:lsdException w:name="heading 7" w:uiPriority="9" w:semiHidden="1" w:unhideWhenUsed="1" w:qFormat="1"/>
-    <w:lsdException w:name="heading 8" w:uiPriority="9" w:semiHidden="1" w:unhideWhenUsed="1" w:qFormat="1"/>
-    <w:lsdException w:name="heading 9" w:uiPriority="9" w:semiHidden="1" w:unhideWhenUsed="1" w:qFormat="1"/>
+    <w:lsdException w:name="heading 2" w:semiHidden="1" w:uiPriority="9" w:unhideWhenUsed="1" w:qFormat="1"/>
+    <w:lsdException w:name="heading 3" w:semiHidden="1" w:uiPriority="9" w:unhideWhenUsed="1" w:qFormat="1"/>
+    <w:lsdException w:name="heading 4" w:semiHidden="1" w:uiPriority="9" w:unhideWhenUsed="1" w:qFormat="1"/>
+    <w:lsdException w:name="heading 5" w:semiHidden="1" w:uiPriority="9" w:unhideWhenUsed="1" w:qFormat="1"/>
+    <w:lsdException w:name="heading 6" w:semiHidden="1" w:uiPriority="9" w:unhideWhenUsed="1" w:qFormat="1"/>
+    <w:lsdException w:name="heading 7" w:semiHidden="1" w:uiPriority="9" w:unhideWhenUsed="1" w:qFormat="1"/>
+    <w:lsdException w:name="heading 8" w:semiHidden="1" w:uiPriority="9" w:unhideWhenUsed="1" w:qFormat="1"/>
+    <w:lsdException w:name="heading 9" w:semiHidden="1" w:uiPriority="9" w:unhideWhenUsed="1" w:qFormat="1"/>
     <w:lsdException w:name="index 1" w:semiHidden="1" w:unhideWhenUsed="1"/>
     <w:lsdException w:name="index 2" w:semiHidden="1" w:unhideWhenUsed="1"/>
     <w:lsdException w:name="index 3" w:semiHidden="1" w:unhideWhenUsed="1"/>
@@ -1438,22 +1379,22 @@
     <w:lsdException w:name="index 7" w:semiHidden="1" w:unhideWhenUsed="1"/>
     <w:lsdException w:name="index 8" w:semiHidden="1" w:unhideWhenUsed="1"/>
     <w:lsdException w:name="index 9" w:semiHidden="1" w:unhideWhenUsed="1"/>
-    <w:lsdException w:name="toc 1" w:uiPriority="39" w:semiHidden="1" w:unhideWhenUsed="1"/>
-    <w:lsdException w:name="toc 2" w:uiPriority="39" w:semiHidden="1" w:unhideWhenUsed="1"/>
-    <w:lsdException w:name="toc 3" w:uiPriority="39" w:semiHidden="1" w:unhideWhenUsed="1"/>
-    <w:lsdException w:name="toc 4" w:uiPriority="39" w:semiHidden="1" w:unhideWhenUsed="1"/>
-    <w:lsdException w:name="toc 5" w:uiPriority="39" w:semiHidden="1" w:unhideWhenUsed="1"/>
-    <w:lsdException w:name="toc 6" w:uiPriority="39" w:semiHidden="1" w:unhideWhenUsed="1"/>
-    <w:lsdException w:name="toc 7" w:uiPriority="39" w:semiHidden="1" w:unhideWhenUsed="1"/>
-    <w:lsdException w:name="toc 8" w:uiPriority="39" w:semiHidden="1" w:unhideWhenUsed="1"/>
-    <w:lsdException w:name="toc 9" w:uiPriority="39" w:semiHidden="1" w:unhideWhenUsed="1"/>
+    <w:lsdException w:name="toc 1" w:semiHidden="1" w:uiPriority="39" w:unhideWhenUsed="1"/>
+    <w:lsdException w:name="toc 2" w:semiHidden="1" w:uiPriority="39" w:unhideWhenUsed="1"/>
+    <w:lsdException w:name="toc 3" w:semiHidden="1" w:uiPriority="39" w:unhideWhenUsed="1"/>
+    <w:lsdException w:name="toc 4" w:semiHidden="1" w:uiPriority="39" w:unhideWhenUsed="1"/>
+    <w:lsdException w:name="toc 5" w:semiHidden="1" w:uiPriority="39" w:unhideWhenUsed="1"/>
+    <w:lsdException w:name="toc 6" w:semiHidden="1" w:uiPriority="39" w:unhideWhenUsed="1"/>
+    <w:lsdException w:name="toc 7" w:semiHidden="1" w:uiPriority="39" w:unhideWhenUsed="1"/>
+    <w:lsdException w:name="toc 8" w:semiHidden="1" w:uiPriority="39" w:unhideWhenUsed="1"/>
+    <w:lsdException w:name="toc 9" w:semiHidden="1" w:uiPriority="39" w:unhideWhenUsed="1"/>
     <w:lsdException w:name="Normal Indent" w:semiHidden="1" w:unhideWhenUsed="1"/>
     <w:lsdException w:name="footnote text" w:semiHidden="1" w:unhideWhenUsed="1"/>
     <w:lsdException w:name="annotation text" w:semiHidden="1" w:unhideWhenUsed="1"/>
     <w:lsdException w:name="header" w:semiHidden="1" w:unhideWhenUsed="1"/>
     <w:lsdException w:name="footer" w:semiHidden="1" w:unhideWhenUsed="1"/>
     <w:lsdException w:name="index heading" w:semiHidden="1" w:unhideWhenUsed="1"/>
-    <w:lsdException w:name="caption" w:uiPriority="35" w:semiHidden="1" w:unhideWhenUsed="1" w:qFormat="1"/>
+    <w:lsdException w:name="caption" w:semiHidden="1" w:uiPriority="35" w:unhideWhenUsed="1" w:qFormat="1"/>
     <w:lsdException w:name="table of figures" w:semiHidden="1" w:unhideWhenUsed="1"/>
     <w:lsdException w:name="envelope address" w:semiHidden="1" w:unhideWhenUsed="1"/>
     <w:lsdException w:name="envelope return" w:semiHidden="1" w:unhideWhenUsed="1"/>
@@ -1484,7 +1425,7 @@
     <w:lsdException w:name="Title" w:uiPriority="10" w:qFormat="1"/>
     <w:lsdException w:name="Closing" w:semiHidden="1" w:unhideWhenUsed="1"/>
     <w:lsdException w:name="Signature" w:semiHidden="1" w:unhideWhenUsed="1"/>
-    <w:lsdException w:name="Default Paragraph Font" w:uiPriority="1" w:semiHidden="1" w:unhideWhenUsed="1"/>
+    <w:lsdException w:name="Default Paragraph Font" w:semiHidden="1" w:uiPriority="1" w:unhideWhenUsed="1"/>
     <w:lsdException w:name="Body Text" w:semiHidden="1" w:unhideWhenUsed="1"/>
     <w:lsdException w:name="Body Text Indent" w:semiHidden="1" w:unhideWhenUsed="1"/>
     <w:lsdException w:name="List Continue" w:semiHidden="1" w:unhideWhenUsed="1"/>
@@ -1684,8 +1625,8 @@
     <w:lsdException w:name="Subtle Reference" w:uiPriority="31" w:qFormat="1"/>
     <w:lsdException w:name="Intense Reference" w:uiPriority="32" w:qFormat="1"/>
     <w:lsdException w:name="Book Title" w:uiPriority="33" w:qFormat="1"/>
-    <w:lsdException w:name="Bibliography" w:uiPriority="37" w:semiHidden="1" w:unhideWhenUsed="1"/>
-    <w:lsdException w:name="TOC Heading" w:uiPriority="39" w:semiHidden="1" w:unhideWhenUsed="1" w:qFormat="1"/>
+    <w:lsdException w:name="Bibliography" w:semiHidden="1" w:uiPriority="37" w:unhideWhenUsed="1"/>
+    <w:lsdException w:name="TOC Heading" w:semiHidden="1" w:uiPriority="39" w:unhideWhenUsed="1" w:qFormat="1"/>
     <w:lsdException w:name="Plain Table 1" w:uiPriority="41"/>
     <w:lsdException w:name="Plain Table 2" w:uiPriority="42"/>
     <w:lsdException w:name="Plain Table 3" w:uiPriority="43"/>
@@ -1795,131 +1736,18 @@
     <w:lsdException w:name="Hashtag" w:semiHidden="1" w:unhideWhenUsed="1"/>
     <w:lsdException w:name="Unresolved Mention" w:semiHidden="1" w:unhideWhenUsed="1"/>
   </w:latentStyles>
-  <w:style w:type="paragraph" w:styleId="Normal" w:default="1">
+  <w:style w:type="paragraph" w:default="1" w:styleId="Normal">
     <w:name w:val="Normal"/>
     <w:qFormat/>
     <w:pPr>
-      <w:widowControl/>
-      <w:bidi w:val="0"/>
-      <w:spacing w:lineRule="auto" w:line="259" w:before="0" w:after="160"/>
-      <w:jc w:val="left"/>
+      <w:spacing w:after="160" w:line="259" w:lineRule="auto"/>
     </w:pPr>
-    <w:rPr>
-      <w:rFonts w:ascii="Calibri" w:hAnsi="Calibri" w:eastAsia="Calibri" w:cs="" w:asciiTheme="minorHAnsi" w:cstheme="minorBidi" w:eastAsiaTheme="minorHAnsi" w:hAnsiTheme="minorHAnsi"/>
-      <w:color w:val="auto"/>
-      <w:kern w:val="0"/>
-      <w:sz w:val="22"/>
-      <w:szCs w:val="22"/>
-      <w:lang w:val="es-ES" w:eastAsia="en-US" w:bidi="ar-SA"/>
-    </w:rPr>
   </w:style>
-  <w:style w:type="character" w:styleId="DefaultParagraphFont" w:default="1">
+  <w:style w:type="character" w:default="1" w:styleId="Fuentedeprrafopredeter">
     <w:name w:val="Default Paragraph Font"/>
     <w:uiPriority w:val="1"/>
     <w:semiHidden/>
     <w:unhideWhenUsed/>
-    <w:qFormat/>
-    <w:rPr/>
-  </w:style>
-  <w:style w:type="paragraph" w:styleId="Ttulo">
-    <w:name w:val="Título"/>
-    <w:basedOn w:val="Normal"/>
-    <w:next w:val="Cuerpodetexto"/>
-    <w:qFormat/>
-    <w:pPr>
-      <w:keepNext w:val="true"/>
-      <w:spacing w:before="240" w:after="120"/>
-    </w:pPr>
-    <w:rPr>
-      <w:rFonts w:ascii="Liberation Sans" w:hAnsi="Liberation Sans" w:eastAsia="Noto Sans CJK SC Regular" w:cs="Lohit Devanagari"/>
-      <w:sz w:val="28"/>
-      <w:szCs w:val="28"/>
-    </w:rPr>
-  </w:style>
-  <w:style w:type="paragraph" w:styleId="Cuerpodetexto">
-    <w:name w:val="Body Text"/>
-    <w:basedOn w:val="Normal"/>
-    <w:pPr>
-      <w:spacing w:lineRule="auto" w:line="276" w:before="0" w:after="140"/>
-    </w:pPr>
-    <w:rPr/>
-  </w:style>
-  <w:style w:type="paragraph" w:styleId="Lista">
-    <w:name w:val="List"/>
-    <w:basedOn w:val="Cuerpodetexto"/>
-    <w:pPr/>
-    <w:rPr>
-      <w:rFonts w:cs="Lohit Devanagari"/>
-    </w:rPr>
-  </w:style>
-  <w:style w:type="paragraph" w:styleId="Leyenda">
-    <w:name w:val="Caption"/>
-    <w:basedOn w:val="Normal"/>
-    <w:qFormat/>
-    <w:pPr>
-      <w:suppressLineNumbers/>
-      <w:spacing w:before="120" w:after="120"/>
-    </w:pPr>
-    <w:rPr>
-      <w:rFonts w:cs="Lohit Devanagari"/>
-      <w:i/>
-      <w:iCs/>
-      <w:sz w:val="24"/>
-      <w:szCs w:val="24"/>
-    </w:rPr>
-  </w:style>
-  <w:style w:type="paragraph" w:styleId="Ndice">
-    <w:name w:val="Índice"/>
-    <w:basedOn w:val="Normal"/>
-    <w:qFormat/>
-    <w:pPr>
-      <w:suppressLineNumbers/>
-    </w:pPr>
-    <w:rPr>
-      <w:rFonts w:cs="Lohit Devanagari"/>
-    </w:rPr>
-  </w:style>
-  <w:style w:type="paragraph" w:styleId="ListParagraph">
-    <w:name w:val="List Paragraph"/>
-    <w:basedOn w:val="Normal"/>
-    <w:uiPriority w:val="34"/>
-    <w:qFormat/>
-    <w:rsid w:val="000a31e0"/>
-    <w:pPr>
-      <w:spacing w:before="0" w:after="160"/>
-      <w:ind w:left="720" w:hanging="0"/>
-      <w:contextualSpacing/>
-    </w:pPr>
-    <w:rPr/>
-  </w:style>
-  <w:style w:type="paragraph" w:styleId="Contenidodelatabla">
-    <w:name w:val="Contenido de la tabla"/>
-    <w:basedOn w:val="Normal"/>
-    <w:qFormat/>
-    <w:pPr>
-      <w:suppressLineNumbers/>
-    </w:pPr>
-    <w:rPr/>
-  </w:style>
-  <w:style w:type="paragraph" w:styleId="Ttulodelatabla">
-    <w:name w:val="Título de la tabla"/>
-    <w:basedOn w:val="Contenidodelatabla"/>
-    <w:qFormat/>
-    <w:pPr>
-      <w:suppressLineNumbers/>
-      <w:jc w:val="center"/>
-    </w:pPr>
-    <w:rPr>
-      <w:b/>
-      <w:bCs/>
-    </w:rPr>
-  </w:style>
-  <w:style w:type="numbering" w:styleId="NoList" w:default="1">
-    <w:name w:val="No List"/>
-    <w:uiPriority w:val="99"/>
-    <w:semiHidden/>
-    <w:unhideWhenUsed/>
-    <w:qFormat/>
   </w:style>
   <w:style w:type="table" w:default="1" w:styleId="Tablanormal">
     <w:name w:val="Normal Table"/>
@@ -1936,22 +1764,112 @@
       </w:tblCellMar>
     </w:tblPr>
   </w:style>
+  <w:style w:type="numbering" w:default="1" w:styleId="Sinlista">
+    <w:name w:val="No List"/>
+    <w:uiPriority w:val="99"/>
+    <w:semiHidden/>
+    <w:unhideWhenUsed/>
+  </w:style>
+  <w:style w:type="paragraph" w:styleId="Ttulo">
+    <w:name w:val="Title"/>
+    <w:basedOn w:val="Normal"/>
+    <w:next w:val="Textoindependiente"/>
+    <w:qFormat/>
+    <w:pPr>
+      <w:keepNext/>
+      <w:spacing w:before="240" w:after="120"/>
+    </w:pPr>
+    <w:rPr>
+      <w:rFonts w:ascii="Liberation Sans" w:eastAsia="Noto Sans CJK SC Regular" w:hAnsi="Liberation Sans" w:cs="Lohit Devanagari"/>
+      <w:sz w:val="28"/>
+      <w:szCs w:val="28"/>
+    </w:rPr>
+  </w:style>
+  <w:style w:type="paragraph" w:styleId="Textoindependiente">
+    <w:name w:val="Body Text"/>
+    <w:basedOn w:val="Normal"/>
+    <w:pPr>
+      <w:spacing w:after="140" w:line="276" w:lineRule="auto"/>
+    </w:pPr>
+  </w:style>
+  <w:style w:type="paragraph" w:styleId="Lista">
+    <w:name w:val="List"/>
+    <w:basedOn w:val="Textoindependiente"/>
+    <w:rPr>
+      <w:rFonts w:cs="Lohit Devanagari"/>
+    </w:rPr>
+  </w:style>
+  <w:style w:type="paragraph" w:styleId="Descripcin">
+    <w:name w:val="caption"/>
+    <w:basedOn w:val="Normal"/>
+    <w:qFormat/>
+    <w:pPr>
+      <w:suppressLineNumbers/>
+      <w:spacing w:before="120" w:after="120"/>
+    </w:pPr>
+    <w:rPr>
+      <w:rFonts w:cs="Lohit Devanagari"/>
+      <w:i/>
+      <w:iCs/>
+      <w:sz w:val="24"/>
+      <w:szCs w:val="24"/>
+    </w:rPr>
+  </w:style>
+  <w:style w:type="paragraph" w:customStyle="1" w:styleId="ndice">
+    <w:name w:val="Índice"/>
+    <w:basedOn w:val="Normal"/>
+    <w:qFormat/>
+    <w:pPr>
+      <w:suppressLineNumbers/>
+    </w:pPr>
+    <w:rPr>
+      <w:rFonts w:cs="Lohit Devanagari"/>
+    </w:rPr>
+  </w:style>
+  <w:style w:type="paragraph" w:styleId="Prrafodelista">
+    <w:name w:val="List Paragraph"/>
+    <w:basedOn w:val="Normal"/>
+    <w:uiPriority w:val="34"/>
+    <w:qFormat/>
+    <w:rsid w:val="000A31E0"/>
+    <w:pPr>
+      <w:ind w:left="720"/>
+      <w:contextualSpacing/>
+    </w:pPr>
+  </w:style>
+  <w:style w:type="paragraph" w:customStyle="1" w:styleId="Contenidodelatabla">
+    <w:name w:val="Contenido de la tabla"/>
+    <w:basedOn w:val="Normal"/>
+    <w:qFormat/>
+    <w:pPr>
+      <w:suppressLineNumbers/>
+    </w:pPr>
+  </w:style>
+  <w:style w:type="paragraph" w:customStyle="1" w:styleId="Ttulodelatabla">
+    <w:name w:val="Título de la tabla"/>
+    <w:basedOn w:val="Contenidodelatabla"/>
+    <w:qFormat/>
+    <w:pPr>
+      <w:jc w:val="center"/>
+    </w:pPr>
+    <w:rPr>
+      <w:b/>
+      <w:bCs/>
+    </w:rPr>
+  </w:style>
   <w:style w:type="table" w:styleId="Tablaconcuadrcula">
     <w:name w:val="Table Grid"/>
     <w:basedOn w:val="Tablanormal"/>
     <w:uiPriority w:val="39"/>
-    <w:rsid w:val="000a31e0"/>
-    <w:pPr>
-      <w:spacing w:after="0" w:line="240" w:lineRule="auto"/>
-    </w:pPr>
+    <w:rsid w:val="000A31E0"/>
     <w:tblPr>
       <w:tblBorders>
-        <w:top w:val="single" w:color="auto" w:sz="4" w:space="0"/>
-        <w:left w:val="single" w:color="auto" w:sz="4" w:space="0"/>
-        <w:bottom w:val="single" w:color="auto" w:sz="4" w:space="0"/>
-        <w:right w:val="single" w:color="auto" w:sz="4" w:space="0"/>
-        <w:insideH w:val="single" w:color="auto" w:sz="4" w:space="0"/>
-        <w:insideV w:val="single" w:color="auto" w:sz="4" w:space="0"/>
+        <w:top w:val="single" w:sz="4" w:space="0" w:color="auto"/>
+        <w:left w:val="single" w:sz="4" w:space="0" w:color="auto"/>
+        <w:bottom w:val="single" w:sz="4" w:space="0" w:color="auto"/>
+        <w:right w:val="single" w:sz="4" w:space="0" w:color="auto"/>
+        <w:insideH w:val="single" w:sz="4" w:space="0" w:color="auto"/>
+        <w:insideV w:val="single" w:sz="4" w:space="0" w:color="auto"/>
       </w:tblBorders>
     </w:tblPr>
   </w:style>
@@ -1959,20 +1877,17 @@
     <w:name w:val="Grid Table 4 Accent 5"/>
     <w:basedOn w:val="Tablanormal"/>
     <w:uiPriority w:val="49"/>
-    <w:rsid w:val="000a31e0"/>
-    <w:pPr>
-      <w:spacing w:after="0" w:line="240" w:lineRule="auto"/>
-    </w:pPr>
+    <w:rsid w:val="000A31E0"/>
     <w:tblPr>
       <w:tblStyleRowBandSize w:val="1"/>
       <w:tblStyleColBandSize w:val="1"/>
       <w:tblBorders>
-        <w:top w:val="single" w:color="9CC2E5" w:themeColor="accent5" w:themeTint="99" w:sz="4" w:space="0"/>
-        <w:left w:val="single" w:color="9CC2E5" w:themeColor="accent5" w:themeTint="99" w:sz="4" w:space="0"/>
-        <w:bottom w:val="single" w:color="9CC2E5" w:themeColor="accent5" w:themeTint="99" w:sz="4" w:space="0"/>
-        <w:right w:val="single" w:color="9CC2E5" w:themeColor="accent5" w:themeTint="99" w:sz="4" w:space="0"/>
-        <w:insideH w:val="single" w:color="9CC2E5" w:themeColor="accent5" w:themeTint="99" w:sz="4" w:space="0"/>
-        <w:insideV w:val="single" w:color="9CC2E5" w:themeColor="accent5" w:themeTint="99" w:sz="4" w:space="0"/>
+        <w:top w:val="single" w:sz="4" w:space="0" w:color="9CC2E5" w:themeColor="accent5" w:themeTint="99"/>
+        <w:left w:val="single" w:sz="4" w:space="0" w:color="9CC2E5" w:themeColor="accent5" w:themeTint="99"/>
+        <w:bottom w:val="single" w:sz="4" w:space="0" w:color="9CC2E5" w:themeColor="accent5" w:themeTint="99"/>
+        <w:right w:val="single" w:sz="4" w:space="0" w:color="9CC2E5" w:themeColor="accent5" w:themeTint="99"/>
+        <w:insideH w:val="single" w:sz="4" w:space="0" w:color="9CC2E5" w:themeColor="accent5" w:themeTint="99"/>
+        <w:insideV w:val="single" w:sz="4" w:space="0" w:color="9CC2E5" w:themeColor="accent5" w:themeTint="99"/>
       </w:tblBorders>
     </w:tblPr>
     <w:tblStylePr w:type="firstRow">
@@ -1984,10 +1899,10 @@
       <w:tblPr/>
       <w:tcPr>
         <w:tcBorders>
-          <w:top w:val="single" w:color="5B9BD5" w:themeColor="accent5" w:sz="4" w:space="0"/>
-          <w:left w:val="single" w:color="5B9BD5" w:themeColor="accent5" w:sz="4" w:space="0"/>
-          <w:bottom w:val="single" w:color="5B9BD5" w:themeColor="accent5" w:sz="4" w:space="0"/>
-          <w:right w:val="single" w:color="5B9BD5" w:themeColor="accent5" w:sz="4" w:space="0"/>
+          <w:top w:val="single" w:sz="4" w:space="0" w:color="5B9BD5" w:themeColor="accent5"/>
+          <w:left w:val="single" w:sz="4" w:space="0" w:color="5B9BD5" w:themeColor="accent5"/>
+          <w:bottom w:val="single" w:sz="4" w:space="0" w:color="5B9BD5" w:themeColor="accent5"/>
+          <w:right w:val="single" w:sz="4" w:space="0" w:color="5B9BD5" w:themeColor="accent5"/>
           <w:insideH w:val="nil"/>
           <w:insideV w:val="nil"/>
         </w:tcBorders>
@@ -2002,7 +1917,7 @@
       <w:tblPr/>
       <w:tcPr>
         <w:tcBorders>
-          <w:top w:val="double" w:color="5B9BD5" w:themeColor="accent5" w:sz="4" w:space="0"/>
+          <w:top w:val="double" w:sz="4" w:space="0" w:color="5B9BD5" w:themeColor="accent5"/>
         </w:tcBorders>
       </w:tcPr>
     </w:tblStylePr>
@@ -2011,14 +1926,12 @@
         <w:b/>
         <w:bCs/>
       </w:rPr>
-      <w:tblPr/>
     </w:tblStylePr>
     <w:tblStylePr w:type="lastCol">
       <w:rPr>
         <w:b/>
         <w:bCs/>
       </w:rPr>
-      <w:tblPr/>
     </w:tblStylePr>
     <w:tblStylePr w:type="band1Vert">
       <w:tblPr/>

</xml_diff>

<commit_message>
Revisé e hice pequeñas correcciones
</commit_message>
<xml_diff>
--- a/Trabajo previo entregas/Caso de uso - Avance.docx
+++ b/Trabajo previo entregas/Caso de uso - Avance.docx
@@ -1,12 +1,14 @@
 
 <file path=word/document.xml><?xml version="1.0" encoding="utf-8"?>
-<w:document xmlns:wpc="http://schemas.microsoft.com/office/word/2010/wordprocessingCanvas" xmlns:cx="http://schemas.microsoft.com/office/drawing/2014/chartex" xmlns:cx1="http://schemas.microsoft.com/office/drawing/2015/9/8/chartex" xmlns:cx2="http://schemas.microsoft.com/office/drawing/2015/10/21/chartex" xmlns:cx3="http://schemas.microsoft.com/office/drawing/2016/5/9/chartex" xmlns:cx4="http://schemas.microsoft.com/office/drawing/2016/5/10/chartex" xmlns:cx5="http://schemas.microsoft.com/office/drawing/2016/5/11/chartex" xmlns:cx6="http://schemas.microsoft.com/office/drawing/2016/5/12/chartex" xmlns:cx7="http://schemas.microsoft.com/office/drawing/2016/5/13/chartex" xmlns:cx8="http://schemas.microsoft.com/office/drawing/2016/5/14/chartex" xmlns:mc="http://schemas.openxmlformats.org/markup-compatibility/2006" xmlns:aink="http://schemas.microsoft.com/office/drawing/2016/ink" xmlns:am3d="http://schemas.microsoft.com/office/drawing/2017/model3d" xmlns:o="urn:schemas-microsoft-com:office:office" xmlns:r="http://schemas.openxmlformats.org/officeDocument/2006/relationships" xmlns:m="http://schemas.openxmlformats.org/officeDocument/2006/math" xmlns:v="urn:schemas-microsoft-com:vml" xmlns:wp14="http://schemas.microsoft.com/office/word/2010/wordprocessingDrawing" xmlns:wp="http://schemas.openxmlformats.org/drawingml/2006/wordprocessingDrawing" xmlns:w10="urn:schemas-microsoft-com:office:word" xmlns:w="http://schemas.openxmlformats.org/wordprocessingml/2006/main" xmlns:w14="http://schemas.microsoft.com/office/word/2010/wordml" xmlns:w15="http://schemas.microsoft.com/office/word/2012/wordml" xmlns:w16cid="http://schemas.microsoft.com/office/word/2016/wordml/cid" xmlns:w16se="http://schemas.microsoft.com/office/word/2015/wordml/symex" xmlns:wpg="http://schemas.microsoft.com/office/word/2010/wordprocessingGroup" xmlns:wpi="http://schemas.microsoft.com/office/word/2010/wordprocessingInk" xmlns:wne="http://schemas.microsoft.com/office/word/2006/wordml" xmlns:wps="http://schemas.microsoft.com/office/word/2010/wordprocessingShape" mc:Ignorable="w14 w15 w16se w16cid wp14">
+<w:document xmlns:o="urn:schemas-microsoft-com:office:office" xmlns:r="http://schemas.openxmlformats.org/officeDocument/2006/relationships" xmlns:v="urn:schemas-microsoft-com:vml" xmlns:w="http://schemas.openxmlformats.org/wordprocessingml/2006/main" xmlns:w10="urn:schemas-microsoft-com:office:word" xmlns:wp="http://schemas.openxmlformats.org/drawingml/2006/wordprocessingDrawing" xmlns:wps="http://schemas.microsoft.com/office/word/2010/wordprocessingShape" xmlns:wpg="http://schemas.microsoft.com/office/word/2010/wordprocessingGroup" xmlns:mc="http://schemas.openxmlformats.org/markup-compatibility/2006" xmlns:wp14="http://schemas.microsoft.com/office/word/2010/wordprocessingDrawing" xmlns:w14="http://schemas.microsoft.com/office/word/2010/wordml" mc:Ignorable="w14 wp14">
   <w:body>
     <w:p>
       <w:pPr>
+        <w:pStyle w:val="Normal"/>
         <w:jc w:val="center"/>
         <w:rPr>
           <w:rFonts w:ascii="Fira Code" w:hAnsi="Fira Code"/>
+          <w:b/>
           <w:b/>
           <w:sz w:val="28"/>
           <w:lang w:val="es-MX"/>
@@ -24,8 +26,10 @@
     </w:p>
     <w:p>
       <w:pPr>
+        <w:pStyle w:val="Normal"/>
         <w:rPr>
           <w:rFonts w:ascii="Fira Code" w:hAnsi="Fira Code"/>
+          <w:b/>
           <w:b/>
           <w:sz w:val="28"/>
         </w:rPr>
@@ -41,21 +45,15 @@
     </w:p>
     <w:p>
       <w:pPr>
-        <w:rPr>
-          <w:rFonts w:ascii="Fira Code" w:hAnsi="Fira Code"/>
-        </w:rPr>
+        <w:pStyle w:val="Normal"/>
+        <w:jc w:val="both"/>
+        <w:rPr/>
       </w:pPr>
       <w:r>
         <w:rPr>
           <w:rFonts w:ascii="Fira Code" w:hAnsi="Fira Code"/>
         </w:rPr>
-        <w:t>Se busca con la realización de esta actividad exponer</w:t>
-      </w:r>
-      <w:r>
-        <w:rPr>
-          <w:rFonts w:ascii="Fira Code" w:hAnsi="Fira Code"/>
-        </w:rPr>
-        <w:t xml:space="preserve"> de la manera más clara y concisa </w:t>
+        <w:t xml:space="preserve">Se busca con la realización de esta actividad exponer de la manera más clara y concisa </w:t>
       </w:r>
       <w:bookmarkStart w:id="0" w:name="_GoBack"/>
       <w:bookmarkEnd w:id="0"/>
@@ -70,14 +68,7 @@
           <w:rFonts w:ascii="Fira Code" w:hAnsi="Fira Code"/>
           <w:i/>
         </w:rPr>
-        <w:t>wireframe</w:t>
-      </w:r>
-      <w:r>
-        <w:rPr>
-          <w:rFonts w:ascii="Fira Code" w:hAnsi="Fira Code"/>
-          <w:i/>
-        </w:rPr>
-        <w:t xml:space="preserve"> </w:t>
+        <w:t xml:space="preserve">wireframe </w:t>
       </w:r>
       <w:r>
         <w:rPr>
@@ -86,18 +77,11 @@
         <w:t>y que vayan de la mano la información expresada en la siguiente tabla y la representación gráfica de dicha información.</w:t>
       </w:r>
     </w:p>
-    <w:p>
-      <w:pPr>
-        <w:rPr>
-          <w:b/>
-          <w:sz w:val="28"/>
-          <w:lang w:val="es-MX"/>
-        </w:rPr>
-      </w:pPr>
-    </w:p>
     <w:tbl>
       <w:tblPr>
         <w:tblW w:w="8509" w:type="dxa"/>
+        <w:jc w:val="left"/>
+        <w:tblInd w:w="0" w:type="dxa"/>
         <w:tblBorders>
           <w:top w:val="single" w:sz="2" w:space="0" w:color="000000"/>
           <w:left w:val="single" w:sz="2" w:space="0" w:color="000000"/>
@@ -106,34 +90,39 @@
         </w:tblBorders>
         <w:tblCellMar>
           <w:top w:w="55" w:type="dxa"/>
-          <w:left w:w="54" w:type="dxa"/>
+          <w:left w:w="53" w:type="dxa"/>
           <w:bottom w:w="55" w:type="dxa"/>
           <w:right w:w="55" w:type="dxa"/>
         </w:tblCellMar>
-        <w:tblLook w:val="04A0" w:firstRow="1" w:lastRow="0" w:firstColumn="1" w:lastColumn="0" w:noHBand="0" w:noVBand="1"/>
+        <w:tblLook w:noVBand="1" w:val="04a0" w:noHBand="0" w:lastColumn="0" w:firstColumn="1" w:lastRow="0" w:firstRow="1"/>
       </w:tblPr>
       <w:tblGrid>
-        <w:gridCol w:w="1868"/>
+        <w:gridCol w:w="1867"/>
         <w:gridCol w:w="914"/>
         <w:gridCol w:w="286"/>
-        <w:gridCol w:w="5441"/>
+        <w:gridCol w:w="5442"/>
       </w:tblGrid>
       <w:tr>
-        <w:tc>
-          <w:tcPr>
-            <w:tcW w:w="1868" w:type="dxa"/>
-            <w:tcBorders>
-              <w:top w:val="single" w:sz="2" w:space="0" w:color="000000"/>
-              <w:left w:val="single" w:sz="2" w:space="0" w:color="000000"/>
-              <w:bottom w:val="single" w:sz="2" w:space="0" w:color="000000"/>
-            </w:tcBorders>
-            <w:shd w:val="clear" w:color="auto" w:fill="auto"/>
-          </w:tcPr>
-          <w:p>
-            <w:pPr>
-              <w:pStyle w:val="Contenidodelatabla"/>
-              <w:rPr>
-                <w:rFonts w:ascii="Fira Code" w:hAnsi="Fira Code"/>
+        <w:trPr/>
+        <w:tc>
+          <w:tcPr>
+            <w:tcW w:w="1867" w:type="dxa"/>
+            <w:tcBorders>
+              <w:top w:val="single" w:sz="2" w:space="0" w:color="000000"/>
+              <w:left w:val="single" w:sz="2" w:space="0" w:color="000000"/>
+              <w:bottom w:val="single" w:sz="2" w:space="0" w:color="000000"/>
+              <w:insideH w:val="single" w:sz="2" w:space="0" w:color="000000"/>
+            </w:tcBorders>
+            <w:shd w:fill="auto" w:val="clear"/>
+          </w:tcPr>
+          <w:p>
+            <w:pPr>
+              <w:pStyle w:val="Contenidodelatabla"/>
+              <w:spacing w:before="0" w:after="160"/>
+              <w:jc w:val="center"/>
+              <w:rPr>
+                <w:rFonts w:ascii="Fira Code" w:hAnsi="Fira Code"/>
+                <w:b/>
                 <w:b/>
                 <w:bCs/>
               </w:rPr>
@@ -150,19 +139,23 @@
         </w:tc>
         <w:tc>
           <w:tcPr>
-            <w:tcW w:w="6641" w:type="dxa"/>
+            <w:tcW w:w="6642" w:type="dxa"/>
             <w:gridSpan w:val="3"/>
             <w:tcBorders>
               <w:top w:val="single" w:sz="2" w:space="0" w:color="000000"/>
               <w:left w:val="single" w:sz="2" w:space="0" w:color="000000"/>
               <w:bottom w:val="single" w:sz="2" w:space="0" w:color="000000"/>
               <w:right w:val="single" w:sz="2" w:space="0" w:color="000000"/>
-            </w:tcBorders>
-            <w:shd w:val="clear" w:color="auto" w:fill="auto"/>
-          </w:tcPr>
-          <w:p>
-            <w:pPr>
-              <w:pStyle w:val="Contenidodelatabla"/>
+              <w:insideH w:val="single" w:sz="2" w:space="0" w:color="000000"/>
+              <w:insideV w:val="single" w:sz="2" w:space="0" w:color="000000"/>
+            </w:tcBorders>
+            <w:shd w:fill="auto" w:val="clear"/>
+          </w:tcPr>
+          <w:p>
+            <w:pPr>
+              <w:pStyle w:val="Contenidodelatabla"/>
+              <w:spacing w:before="0" w:after="160"/>
+              <w:jc w:val="center"/>
               <w:rPr>
                 <w:rFonts w:ascii="Fira Code" w:hAnsi="Fira Code"/>
               </w:rPr>
@@ -185,20 +178,26 @@
         </w:tc>
       </w:tr>
       <w:tr>
-        <w:tc>
-          <w:tcPr>
-            <w:tcW w:w="1868" w:type="dxa"/>
-            <w:tcBorders>
-              <w:left w:val="single" w:sz="2" w:space="0" w:color="000000"/>
-              <w:bottom w:val="single" w:sz="2" w:space="0" w:color="000000"/>
-            </w:tcBorders>
-            <w:shd w:val="clear" w:color="auto" w:fill="auto"/>
-          </w:tcPr>
-          <w:p>
-            <w:pPr>
-              <w:pStyle w:val="Contenidodelatabla"/>
-              <w:rPr>
-                <w:rFonts w:ascii="Fira Code" w:hAnsi="Fira Code"/>
+        <w:trPr/>
+        <w:tc>
+          <w:tcPr>
+            <w:tcW w:w="1867" w:type="dxa"/>
+            <w:tcBorders>
+              <w:top w:val="single" w:sz="2" w:space="0" w:color="000000"/>
+              <w:left w:val="single" w:sz="2" w:space="0" w:color="000000"/>
+              <w:bottom w:val="single" w:sz="2" w:space="0" w:color="000000"/>
+              <w:insideH w:val="single" w:sz="2" w:space="0" w:color="000000"/>
+            </w:tcBorders>
+            <w:shd w:fill="auto" w:val="clear"/>
+          </w:tcPr>
+          <w:p>
+            <w:pPr>
+              <w:pStyle w:val="Contenidodelatabla"/>
+              <w:spacing w:before="0" w:after="160"/>
+              <w:jc w:val="center"/>
+              <w:rPr>
+                <w:rFonts w:ascii="Fira Code" w:hAnsi="Fira Code"/>
+                <w:b/>
                 <w:b/>
                 <w:bCs/>
               </w:rPr>
@@ -215,18 +214,23 @@
         </w:tc>
         <w:tc>
           <w:tcPr>
-            <w:tcW w:w="6641" w:type="dxa"/>
+            <w:tcW w:w="6642" w:type="dxa"/>
             <w:gridSpan w:val="3"/>
             <w:tcBorders>
+              <w:top w:val="single" w:sz="2" w:space="0" w:color="000000"/>
               <w:left w:val="single" w:sz="2" w:space="0" w:color="000000"/>
               <w:bottom w:val="single" w:sz="2" w:space="0" w:color="000000"/>
               <w:right w:val="single" w:sz="2" w:space="0" w:color="000000"/>
-            </w:tcBorders>
-            <w:shd w:val="clear" w:color="auto" w:fill="auto"/>
-          </w:tcPr>
-          <w:p>
-            <w:pPr>
-              <w:pStyle w:val="Contenidodelatabla"/>
+              <w:insideH w:val="single" w:sz="2" w:space="0" w:color="000000"/>
+              <w:insideV w:val="single" w:sz="2" w:space="0" w:color="000000"/>
+            </w:tcBorders>
+            <w:shd w:fill="auto" w:val="clear"/>
+          </w:tcPr>
+          <w:p>
+            <w:pPr>
+              <w:pStyle w:val="Contenidodelatabla"/>
+              <w:suppressLineNumbers/>
+              <w:spacing w:before="0" w:after="160"/>
               <w:rPr>
                 <w:rFonts w:ascii="Fira Code" w:hAnsi="Fira Code"/>
               </w:rPr>
@@ -241,20 +245,26 @@
         </w:tc>
       </w:tr>
       <w:tr>
-        <w:tc>
-          <w:tcPr>
-            <w:tcW w:w="1868" w:type="dxa"/>
-            <w:tcBorders>
-              <w:left w:val="single" w:sz="2" w:space="0" w:color="000000"/>
-              <w:bottom w:val="single" w:sz="2" w:space="0" w:color="000000"/>
-            </w:tcBorders>
-            <w:shd w:val="clear" w:color="auto" w:fill="auto"/>
-          </w:tcPr>
-          <w:p>
-            <w:pPr>
-              <w:pStyle w:val="Contenidodelatabla"/>
-              <w:rPr>
-                <w:rFonts w:ascii="Fira Code" w:hAnsi="Fira Code"/>
+        <w:trPr/>
+        <w:tc>
+          <w:tcPr>
+            <w:tcW w:w="1867" w:type="dxa"/>
+            <w:tcBorders>
+              <w:top w:val="single" w:sz="2" w:space="0" w:color="000000"/>
+              <w:left w:val="single" w:sz="2" w:space="0" w:color="000000"/>
+              <w:bottom w:val="single" w:sz="2" w:space="0" w:color="000000"/>
+              <w:insideH w:val="single" w:sz="2" w:space="0" w:color="000000"/>
+            </w:tcBorders>
+            <w:shd w:fill="auto" w:val="clear"/>
+          </w:tcPr>
+          <w:p>
+            <w:pPr>
+              <w:pStyle w:val="Contenidodelatabla"/>
+              <w:spacing w:before="0" w:after="160"/>
+              <w:jc w:val="center"/>
+              <w:rPr>
+                <w:rFonts w:ascii="Fira Code" w:hAnsi="Fira Code"/>
+                <w:b/>
                 <w:b/>
                 <w:bCs/>
               </w:rPr>
@@ -271,18 +281,23 @@
         </w:tc>
         <w:tc>
           <w:tcPr>
-            <w:tcW w:w="6641" w:type="dxa"/>
+            <w:tcW w:w="6642" w:type="dxa"/>
             <w:gridSpan w:val="3"/>
             <w:tcBorders>
+              <w:top w:val="single" w:sz="2" w:space="0" w:color="000000"/>
               <w:left w:val="single" w:sz="2" w:space="0" w:color="000000"/>
               <w:bottom w:val="single" w:sz="2" w:space="0" w:color="000000"/>
               <w:right w:val="single" w:sz="2" w:space="0" w:color="000000"/>
-            </w:tcBorders>
-            <w:shd w:val="clear" w:color="auto" w:fill="auto"/>
-          </w:tcPr>
-          <w:p>
-            <w:pPr>
-              <w:pStyle w:val="Contenidodelatabla"/>
+              <w:insideH w:val="single" w:sz="2" w:space="0" w:color="000000"/>
+              <w:insideV w:val="single" w:sz="2" w:space="0" w:color="000000"/>
+            </w:tcBorders>
+            <w:shd w:fill="auto" w:val="clear"/>
+          </w:tcPr>
+          <w:p>
+            <w:pPr>
+              <w:pStyle w:val="Contenidodelatabla"/>
+              <w:suppressLineNumbers/>
+              <w:spacing w:before="0" w:after="160"/>
               <w:rPr>
                 <w:rFonts w:ascii="Fira Code" w:hAnsi="Fira Code"/>
               </w:rPr>
@@ -297,20 +312,26 @@
         </w:tc>
       </w:tr>
       <w:tr>
-        <w:tc>
-          <w:tcPr>
-            <w:tcW w:w="1868" w:type="dxa"/>
-            <w:tcBorders>
-              <w:left w:val="single" w:sz="2" w:space="0" w:color="000000"/>
-              <w:bottom w:val="single" w:sz="2" w:space="0" w:color="000000"/>
-            </w:tcBorders>
-            <w:shd w:val="clear" w:color="auto" w:fill="auto"/>
-          </w:tcPr>
-          <w:p>
-            <w:pPr>
-              <w:pStyle w:val="Contenidodelatabla"/>
-              <w:rPr>
-                <w:rFonts w:ascii="Fira Code" w:hAnsi="Fira Code"/>
+        <w:trPr/>
+        <w:tc>
+          <w:tcPr>
+            <w:tcW w:w="1867" w:type="dxa"/>
+            <w:tcBorders>
+              <w:top w:val="single" w:sz="2" w:space="0" w:color="000000"/>
+              <w:left w:val="single" w:sz="2" w:space="0" w:color="000000"/>
+              <w:bottom w:val="single" w:sz="2" w:space="0" w:color="000000"/>
+              <w:insideH w:val="single" w:sz="2" w:space="0" w:color="000000"/>
+            </w:tcBorders>
+            <w:shd w:fill="auto" w:val="clear"/>
+          </w:tcPr>
+          <w:p>
+            <w:pPr>
+              <w:pStyle w:val="Contenidodelatabla"/>
+              <w:spacing w:before="0" w:after="160"/>
+              <w:jc w:val="center"/>
+              <w:rPr>
+                <w:rFonts w:ascii="Fira Code" w:hAnsi="Fira Code"/>
+                <w:b/>
                 <w:b/>
                 <w:bCs/>
               </w:rPr>
@@ -327,18 +348,23 @@
         </w:tc>
         <w:tc>
           <w:tcPr>
-            <w:tcW w:w="6641" w:type="dxa"/>
+            <w:tcW w:w="6642" w:type="dxa"/>
             <w:gridSpan w:val="3"/>
             <w:tcBorders>
+              <w:top w:val="single" w:sz="2" w:space="0" w:color="000000"/>
               <w:left w:val="single" w:sz="2" w:space="0" w:color="000000"/>
               <w:bottom w:val="single" w:sz="2" w:space="0" w:color="000000"/>
               <w:right w:val="single" w:sz="2" w:space="0" w:color="000000"/>
-            </w:tcBorders>
-            <w:shd w:val="clear" w:color="auto" w:fill="auto"/>
-          </w:tcPr>
-          <w:p>
-            <w:pPr>
-              <w:pStyle w:val="Contenidodelatabla"/>
+              <w:insideH w:val="single" w:sz="2" w:space="0" w:color="000000"/>
+              <w:insideV w:val="single" w:sz="2" w:space="0" w:color="000000"/>
+            </w:tcBorders>
+            <w:shd w:fill="auto" w:val="clear"/>
+          </w:tcPr>
+          <w:p>
+            <w:pPr>
+              <w:pStyle w:val="Contenidodelatabla"/>
+              <w:suppressLineNumbers/>
+              <w:spacing w:before="0" w:after="160"/>
               <w:rPr>
                 <w:rFonts w:ascii="Fira Code" w:hAnsi="Fira Code"/>
               </w:rPr>
@@ -353,21 +379,27 @@
         </w:tc>
       </w:tr>
       <w:tr>
-        <w:tc>
-          <w:tcPr>
-            <w:tcW w:w="1868" w:type="dxa"/>
+        <w:trPr/>
+        <w:tc>
+          <w:tcPr>
+            <w:tcW w:w="1867" w:type="dxa"/>
             <w:vMerge w:val="restart"/>
             <w:tcBorders>
-              <w:left w:val="single" w:sz="2" w:space="0" w:color="000000"/>
-              <w:bottom w:val="single" w:sz="2" w:space="0" w:color="000000"/>
-            </w:tcBorders>
-            <w:shd w:val="clear" w:color="auto" w:fill="auto"/>
-          </w:tcPr>
-          <w:p>
-            <w:pPr>
-              <w:pStyle w:val="Contenidodelatabla"/>
-              <w:rPr>
-                <w:rFonts w:ascii="Fira Code" w:hAnsi="Fira Code"/>
+              <w:top w:val="single" w:sz="2" w:space="0" w:color="000000"/>
+              <w:left w:val="single" w:sz="2" w:space="0" w:color="000000"/>
+              <w:bottom w:val="single" w:sz="2" w:space="0" w:color="000000"/>
+              <w:insideH w:val="single" w:sz="2" w:space="0" w:color="000000"/>
+            </w:tcBorders>
+            <w:shd w:fill="auto" w:val="clear"/>
+          </w:tcPr>
+          <w:p>
+            <w:pPr>
+              <w:pStyle w:val="Contenidodelatabla"/>
+              <w:spacing w:before="0" w:after="160"/>
+              <w:jc w:val="center"/>
+              <w:rPr>
+                <w:rFonts w:ascii="Fira Code" w:hAnsi="Fira Code"/>
+                <w:b/>
                 <w:b/>
                 <w:bCs/>
               </w:rPr>
@@ -386,16 +418,21 @@
           <w:tcPr>
             <w:tcW w:w="914" w:type="dxa"/>
             <w:tcBorders>
-              <w:left w:val="single" w:sz="2" w:space="0" w:color="000000"/>
-              <w:bottom w:val="single" w:sz="2" w:space="0" w:color="000000"/>
-            </w:tcBorders>
-            <w:shd w:val="clear" w:color="auto" w:fill="auto"/>
-          </w:tcPr>
-          <w:p>
-            <w:pPr>
-              <w:pStyle w:val="Contenidodelatabla"/>
-              <w:rPr>
-                <w:rFonts w:ascii="Fira Code" w:hAnsi="Fira Code"/>
+              <w:top w:val="single" w:sz="2" w:space="0" w:color="000000"/>
+              <w:left w:val="single" w:sz="2" w:space="0" w:color="000000"/>
+              <w:bottom w:val="single" w:sz="2" w:space="0" w:color="000000"/>
+              <w:insideH w:val="single" w:sz="2" w:space="0" w:color="000000"/>
+            </w:tcBorders>
+            <w:shd w:fill="auto" w:val="clear"/>
+          </w:tcPr>
+          <w:p>
+            <w:pPr>
+              <w:pStyle w:val="Contenidodelatabla"/>
+              <w:spacing w:before="0" w:after="160"/>
+              <w:jc w:val="center"/>
+              <w:rPr>
+                <w:rFonts w:ascii="Fira Code" w:hAnsi="Fira Code"/>
+                <w:b/>
                 <w:b/>
                 <w:bCs/>
               </w:rPr>
@@ -412,20 +449,26 @@
         </w:tc>
         <w:tc>
           <w:tcPr>
-            <w:tcW w:w="5727" w:type="dxa"/>
+            <w:tcW w:w="5728" w:type="dxa"/>
             <w:gridSpan w:val="2"/>
             <w:tcBorders>
+              <w:top w:val="single" w:sz="2" w:space="0" w:color="000000"/>
               <w:left w:val="single" w:sz="2" w:space="0" w:color="000000"/>
               <w:bottom w:val="single" w:sz="2" w:space="0" w:color="000000"/>
               <w:right w:val="single" w:sz="2" w:space="0" w:color="000000"/>
-            </w:tcBorders>
-            <w:shd w:val="clear" w:color="auto" w:fill="auto"/>
-          </w:tcPr>
-          <w:p>
-            <w:pPr>
-              <w:pStyle w:val="Contenidodelatabla"/>
-              <w:rPr>
-                <w:rFonts w:ascii="Fira Code" w:hAnsi="Fira Code"/>
+              <w:insideH w:val="single" w:sz="2" w:space="0" w:color="000000"/>
+              <w:insideV w:val="single" w:sz="2" w:space="0" w:color="000000"/>
+            </w:tcBorders>
+            <w:shd w:fill="auto" w:val="clear"/>
+          </w:tcPr>
+          <w:p>
+            <w:pPr>
+              <w:pStyle w:val="Contenidodelatabla"/>
+              <w:spacing w:before="0" w:after="160"/>
+              <w:jc w:val="center"/>
+              <w:rPr>
+                <w:rFonts w:ascii="Fira Code" w:hAnsi="Fira Code"/>
+                <w:b/>
                 <w:b/>
                 <w:bCs/>
               </w:rPr>
@@ -442,42 +485,51 @@
         </w:tc>
       </w:tr>
       <w:tr>
-        <w:tc>
-          <w:tcPr>
-            <w:tcW w:w="1868" w:type="dxa"/>
-            <w:vMerge/>
-            <w:tcBorders>
-              <w:left w:val="single" w:sz="2" w:space="0" w:color="000000"/>
-              <w:bottom w:val="single" w:sz="2" w:space="0" w:color="000000"/>
-            </w:tcBorders>
-            <w:shd w:val="clear" w:color="auto" w:fill="auto"/>
-          </w:tcPr>
-          <w:p>
-            <w:pPr>
-              <w:pStyle w:val="Contenidodelatabla"/>
-              <w:rPr>
-                <w:rFonts w:ascii="Fira Code" w:hAnsi="Fira Code"/>
-              </w:rPr>
-            </w:pPr>
+        <w:trPr/>
+        <w:tc>
+          <w:tcPr>
+            <w:tcW w:w="1867" w:type="dxa"/>
+            <w:vMerge w:val="continue"/>
+            <w:tcBorders>
+              <w:top w:val="single" w:sz="2" w:space="0" w:color="000000"/>
+              <w:left w:val="single" w:sz="2" w:space="0" w:color="000000"/>
+              <w:bottom w:val="single" w:sz="2" w:space="0" w:color="000000"/>
+              <w:insideH w:val="single" w:sz="2" w:space="0" w:color="000000"/>
+            </w:tcBorders>
+            <w:shd w:fill="auto" w:val="clear"/>
+          </w:tcPr>
+          <w:p>
+            <w:pPr>
+              <w:pStyle w:val="Contenidodelatabla"/>
+              <w:spacing w:before="0" w:after="160"/>
+              <w:rPr>
+                <w:rFonts w:ascii="Fira Code" w:hAnsi="Fira Code"/>
+              </w:rPr>
+            </w:pPr>
+            <w:r>
+              <w:rPr>
+                <w:rFonts w:ascii="Fira Code" w:hAnsi="Fira Code"/>
+              </w:rPr>
+            </w:r>
           </w:p>
         </w:tc>
         <w:tc>
           <w:tcPr>
             <w:tcW w:w="914" w:type="dxa"/>
             <w:tcBorders>
-              <w:left w:val="single" w:sz="2" w:space="0" w:color="000000"/>
-              <w:bottom w:val="single" w:sz="2" w:space="0" w:color="000000"/>
-            </w:tcBorders>
-            <w:shd w:val="clear" w:color="auto" w:fill="auto"/>
-          </w:tcPr>
-          <w:p>
-            <w:pPr>
-              <w:pStyle w:val="Contenidodelatabla"/>
-              <w:rPr>
-                <w:rFonts w:ascii="Fira Code" w:hAnsi="Fira Code"/>
-                <w:b/>
-                <w:bCs/>
-              </w:rPr>
+              <w:top w:val="single" w:sz="2" w:space="0" w:color="000000"/>
+              <w:left w:val="single" w:sz="2" w:space="0" w:color="000000"/>
+              <w:bottom w:val="single" w:sz="2" w:space="0" w:color="000000"/>
+              <w:insideH w:val="single" w:sz="2" w:space="0" w:color="000000"/>
+            </w:tcBorders>
+            <w:shd w:fill="auto" w:val="clear"/>
+          </w:tcPr>
+          <w:p>
+            <w:pPr>
+              <w:pStyle w:val="Contenidodelatabla"/>
+              <w:spacing w:before="0" w:after="160"/>
+              <w:jc w:val="center"/>
+              <w:rPr/>
             </w:pPr>
             <w:r>
               <w:rPr>
@@ -491,18 +543,23 @@
         </w:tc>
         <w:tc>
           <w:tcPr>
-            <w:tcW w:w="5727" w:type="dxa"/>
+            <w:tcW w:w="5728" w:type="dxa"/>
             <w:gridSpan w:val="2"/>
             <w:tcBorders>
+              <w:top w:val="single" w:sz="2" w:space="0" w:color="000000"/>
               <w:left w:val="single" w:sz="2" w:space="0" w:color="000000"/>
               <w:bottom w:val="single" w:sz="2" w:space="0" w:color="000000"/>
               <w:right w:val="single" w:sz="2" w:space="0" w:color="000000"/>
-            </w:tcBorders>
-            <w:shd w:val="clear" w:color="auto" w:fill="auto"/>
-          </w:tcPr>
-          <w:p>
-            <w:pPr>
-              <w:pStyle w:val="Contenidodelatabla"/>
+              <w:insideH w:val="single" w:sz="2" w:space="0" w:color="000000"/>
+              <w:insideV w:val="single" w:sz="2" w:space="0" w:color="000000"/>
+            </w:tcBorders>
+            <w:shd w:fill="auto" w:val="clear"/>
+          </w:tcPr>
+          <w:p>
+            <w:pPr>
+              <w:pStyle w:val="Contenidodelatabla"/>
+              <w:suppressLineNumbers/>
+              <w:spacing w:before="0" w:after="160"/>
               <w:rPr>
                 <w:rFonts w:ascii="Fira Code" w:hAnsi="Fira Code"/>
               </w:rPr>
@@ -517,42 +574,51 @@
         </w:tc>
       </w:tr>
       <w:tr>
-        <w:tc>
-          <w:tcPr>
-            <w:tcW w:w="1868" w:type="dxa"/>
-            <w:vMerge/>
-            <w:tcBorders>
-              <w:left w:val="single" w:sz="2" w:space="0" w:color="000000"/>
-              <w:bottom w:val="single" w:sz="2" w:space="0" w:color="000000"/>
-            </w:tcBorders>
-            <w:shd w:val="clear" w:color="auto" w:fill="auto"/>
-          </w:tcPr>
-          <w:p>
-            <w:pPr>
-              <w:pStyle w:val="Contenidodelatabla"/>
-              <w:rPr>
-                <w:rFonts w:ascii="Fira Code" w:hAnsi="Fira Code"/>
-              </w:rPr>
-            </w:pPr>
+        <w:trPr/>
+        <w:tc>
+          <w:tcPr>
+            <w:tcW w:w="1867" w:type="dxa"/>
+            <w:vMerge w:val="continue"/>
+            <w:tcBorders>
+              <w:top w:val="single" w:sz="2" w:space="0" w:color="000000"/>
+              <w:left w:val="single" w:sz="2" w:space="0" w:color="000000"/>
+              <w:bottom w:val="single" w:sz="2" w:space="0" w:color="000000"/>
+              <w:insideH w:val="single" w:sz="2" w:space="0" w:color="000000"/>
+            </w:tcBorders>
+            <w:shd w:fill="auto" w:val="clear"/>
+          </w:tcPr>
+          <w:p>
+            <w:pPr>
+              <w:pStyle w:val="Contenidodelatabla"/>
+              <w:spacing w:before="0" w:after="160"/>
+              <w:rPr>
+                <w:rFonts w:ascii="Fira Code" w:hAnsi="Fira Code"/>
+              </w:rPr>
+            </w:pPr>
+            <w:r>
+              <w:rPr>
+                <w:rFonts w:ascii="Fira Code" w:hAnsi="Fira Code"/>
+              </w:rPr>
+            </w:r>
           </w:p>
         </w:tc>
         <w:tc>
           <w:tcPr>
             <w:tcW w:w="914" w:type="dxa"/>
             <w:tcBorders>
-              <w:left w:val="single" w:sz="2" w:space="0" w:color="000000"/>
-              <w:bottom w:val="single" w:sz="2" w:space="0" w:color="000000"/>
-            </w:tcBorders>
-            <w:shd w:val="clear" w:color="auto" w:fill="auto"/>
-          </w:tcPr>
-          <w:p>
-            <w:pPr>
-              <w:pStyle w:val="Contenidodelatabla"/>
-              <w:rPr>
-                <w:rFonts w:ascii="Fira Code" w:hAnsi="Fira Code"/>
-                <w:b/>
-                <w:bCs/>
-              </w:rPr>
+              <w:top w:val="single" w:sz="2" w:space="0" w:color="000000"/>
+              <w:left w:val="single" w:sz="2" w:space="0" w:color="000000"/>
+              <w:bottom w:val="single" w:sz="2" w:space="0" w:color="000000"/>
+              <w:insideH w:val="single" w:sz="2" w:space="0" w:color="000000"/>
+            </w:tcBorders>
+            <w:shd w:fill="auto" w:val="clear"/>
+          </w:tcPr>
+          <w:p>
+            <w:pPr>
+              <w:pStyle w:val="Contenidodelatabla"/>
+              <w:spacing w:before="0" w:after="160"/>
+              <w:jc w:val="center"/>
+              <w:rPr/>
             </w:pPr>
             <w:r>
               <w:rPr>
@@ -566,82 +632,82 @@
         </w:tc>
         <w:tc>
           <w:tcPr>
-            <w:tcW w:w="5727" w:type="dxa"/>
+            <w:tcW w:w="5728" w:type="dxa"/>
             <w:gridSpan w:val="2"/>
             <w:tcBorders>
+              <w:top w:val="single" w:sz="2" w:space="0" w:color="000000"/>
               <w:left w:val="single" w:sz="2" w:space="0" w:color="000000"/>
               <w:bottom w:val="single" w:sz="2" w:space="0" w:color="000000"/>
               <w:right w:val="single" w:sz="2" w:space="0" w:color="000000"/>
-            </w:tcBorders>
-            <w:shd w:val="clear" w:color="auto" w:fill="auto"/>
-          </w:tcPr>
-          <w:p>
-            <w:pPr>
-              <w:pStyle w:val="Contenidodelatabla"/>
-              <w:rPr>
-                <w:rFonts w:ascii="Fira Code" w:hAnsi="Fira Code"/>
-              </w:rPr>
-            </w:pPr>
-            <w:r>
-              <w:rPr>
-                <w:rFonts w:ascii="Fira Code" w:hAnsi="Fira Code"/>
-              </w:rPr>
-              <w:t xml:space="preserve">El sistema </w:t>
-            </w:r>
-            <w:proofErr w:type="spellStart"/>
-            <w:r>
-              <w:rPr>
-                <w:rFonts w:ascii="Fira Code" w:hAnsi="Fira Code"/>
-              </w:rPr>
-              <w:t>enviá</w:t>
-            </w:r>
-            <w:proofErr w:type="spellEnd"/>
-            <w:r>
-              <w:rPr>
-                <w:rFonts w:ascii="Fira Code" w:hAnsi="Fira Code"/>
-              </w:rPr>
-              <w:t xml:space="preserve"> una notificación con una sugerencia de actividad al usuario, convenida mediante el análisis de sus preferencias y gustos, así como su ubicación.</w:t>
+              <w:insideH w:val="single" w:sz="2" w:space="0" w:color="000000"/>
+              <w:insideV w:val="single" w:sz="2" w:space="0" w:color="000000"/>
+            </w:tcBorders>
+            <w:shd w:fill="auto" w:val="clear"/>
+          </w:tcPr>
+          <w:p>
+            <w:pPr>
+              <w:pStyle w:val="Contenidodelatabla"/>
+              <w:suppressLineNumbers/>
+              <w:spacing w:before="0" w:after="160"/>
+              <w:rPr>
+                <w:rFonts w:ascii="Fira Code" w:hAnsi="Fira Code"/>
+              </w:rPr>
+            </w:pPr>
+            <w:r>
+              <w:rPr>
+                <w:rFonts w:ascii="Fira Code" w:hAnsi="Fira Code"/>
+              </w:rPr>
+              <w:t>El sistema enviá una notificación con una sugerencia de actividad al usuario, convenida mediante el análisis de sus preferencias y gustos, así como su ubicación.</w:t>
             </w:r>
           </w:p>
         </w:tc>
       </w:tr>
       <w:tr>
-        <w:tc>
-          <w:tcPr>
-            <w:tcW w:w="1868" w:type="dxa"/>
-            <w:vMerge/>
-            <w:tcBorders>
-              <w:left w:val="single" w:sz="2" w:space="0" w:color="000000"/>
-              <w:bottom w:val="single" w:sz="2" w:space="0" w:color="000000"/>
-            </w:tcBorders>
-            <w:shd w:val="clear" w:color="auto" w:fill="auto"/>
-          </w:tcPr>
-          <w:p>
-            <w:pPr>
-              <w:pStyle w:val="Contenidodelatabla"/>
-              <w:rPr>
-                <w:rFonts w:ascii="Fira Code" w:hAnsi="Fira Code"/>
-              </w:rPr>
-            </w:pPr>
+        <w:trPr/>
+        <w:tc>
+          <w:tcPr>
+            <w:tcW w:w="1867" w:type="dxa"/>
+            <w:vMerge w:val="continue"/>
+            <w:tcBorders>
+              <w:top w:val="single" w:sz="2" w:space="0" w:color="000000"/>
+              <w:left w:val="single" w:sz="2" w:space="0" w:color="000000"/>
+              <w:bottom w:val="single" w:sz="2" w:space="0" w:color="000000"/>
+              <w:insideH w:val="single" w:sz="2" w:space="0" w:color="000000"/>
+            </w:tcBorders>
+            <w:shd w:fill="auto" w:val="clear"/>
+          </w:tcPr>
+          <w:p>
+            <w:pPr>
+              <w:pStyle w:val="Contenidodelatabla"/>
+              <w:spacing w:before="0" w:after="160"/>
+              <w:rPr>
+                <w:rFonts w:ascii="Fira Code" w:hAnsi="Fira Code"/>
+              </w:rPr>
+            </w:pPr>
+            <w:r>
+              <w:rPr>
+                <w:rFonts w:ascii="Fira Code" w:hAnsi="Fira Code"/>
+              </w:rPr>
+            </w:r>
           </w:p>
         </w:tc>
         <w:tc>
           <w:tcPr>
             <w:tcW w:w="914" w:type="dxa"/>
             <w:tcBorders>
-              <w:left w:val="single" w:sz="2" w:space="0" w:color="000000"/>
-              <w:bottom w:val="single" w:sz="2" w:space="0" w:color="000000"/>
-            </w:tcBorders>
-            <w:shd w:val="clear" w:color="auto" w:fill="auto"/>
-          </w:tcPr>
-          <w:p>
-            <w:pPr>
-              <w:pStyle w:val="Contenidodelatabla"/>
-              <w:rPr>
-                <w:rFonts w:ascii="Fira Code" w:hAnsi="Fira Code"/>
-                <w:b/>
-                <w:bCs/>
-              </w:rPr>
+              <w:top w:val="single" w:sz="2" w:space="0" w:color="000000"/>
+              <w:left w:val="single" w:sz="2" w:space="0" w:color="000000"/>
+              <w:bottom w:val="single" w:sz="2" w:space="0" w:color="000000"/>
+              <w:insideH w:val="single" w:sz="2" w:space="0" w:color="000000"/>
+            </w:tcBorders>
+            <w:shd w:fill="auto" w:val="clear"/>
+          </w:tcPr>
+          <w:p>
+            <w:pPr>
+              <w:pStyle w:val="Contenidodelatabla"/>
+              <w:spacing w:before="0" w:after="160"/>
+              <w:jc w:val="center"/>
+              <w:rPr/>
             </w:pPr>
             <w:r>
               <w:rPr>
@@ -655,18 +721,23 @@
         </w:tc>
         <w:tc>
           <w:tcPr>
-            <w:tcW w:w="5727" w:type="dxa"/>
+            <w:tcW w:w="5728" w:type="dxa"/>
             <w:gridSpan w:val="2"/>
             <w:tcBorders>
+              <w:top w:val="single" w:sz="2" w:space="0" w:color="000000"/>
               <w:left w:val="single" w:sz="2" w:space="0" w:color="000000"/>
               <w:bottom w:val="single" w:sz="2" w:space="0" w:color="000000"/>
               <w:right w:val="single" w:sz="2" w:space="0" w:color="000000"/>
-            </w:tcBorders>
-            <w:shd w:val="clear" w:color="auto" w:fill="auto"/>
-          </w:tcPr>
-          <w:p>
-            <w:pPr>
-              <w:pStyle w:val="Contenidodelatabla"/>
+              <w:insideH w:val="single" w:sz="2" w:space="0" w:color="000000"/>
+              <w:insideV w:val="single" w:sz="2" w:space="0" w:color="000000"/>
+            </w:tcBorders>
+            <w:shd w:fill="auto" w:val="clear"/>
+          </w:tcPr>
+          <w:p>
+            <w:pPr>
+              <w:pStyle w:val="Contenidodelatabla"/>
+              <w:suppressLineNumbers/>
+              <w:spacing w:before="0" w:after="160"/>
               <w:rPr>
                 <w:rFonts w:ascii="Fira Code" w:hAnsi="Fira Code"/>
               </w:rPr>
@@ -681,42 +752,51 @@
         </w:tc>
       </w:tr>
       <w:tr>
-        <w:tc>
-          <w:tcPr>
-            <w:tcW w:w="1868" w:type="dxa"/>
-            <w:vMerge/>
-            <w:tcBorders>
-              <w:left w:val="single" w:sz="2" w:space="0" w:color="000000"/>
-              <w:bottom w:val="single" w:sz="2" w:space="0" w:color="000000"/>
-            </w:tcBorders>
-            <w:shd w:val="clear" w:color="auto" w:fill="auto"/>
-          </w:tcPr>
-          <w:p>
-            <w:pPr>
-              <w:pStyle w:val="Contenidodelatabla"/>
-              <w:rPr>
-                <w:rFonts w:ascii="Fira Code" w:hAnsi="Fira Code"/>
-              </w:rPr>
-            </w:pPr>
+        <w:trPr/>
+        <w:tc>
+          <w:tcPr>
+            <w:tcW w:w="1867" w:type="dxa"/>
+            <w:vMerge w:val="continue"/>
+            <w:tcBorders>
+              <w:top w:val="single" w:sz="2" w:space="0" w:color="000000"/>
+              <w:left w:val="single" w:sz="2" w:space="0" w:color="000000"/>
+              <w:bottom w:val="single" w:sz="2" w:space="0" w:color="000000"/>
+              <w:insideH w:val="single" w:sz="2" w:space="0" w:color="000000"/>
+            </w:tcBorders>
+            <w:shd w:fill="auto" w:val="clear"/>
+          </w:tcPr>
+          <w:p>
+            <w:pPr>
+              <w:pStyle w:val="Contenidodelatabla"/>
+              <w:spacing w:before="0" w:after="160"/>
+              <w:rPr>
+                <w:rFonts w:ascii="Fira Code" w:hAnsi="Fira Code"/>
+              </w:rPr>
+            </w:pPr>
+            <w:r>
+              <w:rPr>
+                <w:rFonts w:ascii="Fira Code" w:hAnsi="Fira Code"/>
+              </w:rPr>
+            </w:r>
           </w:p>
         </w:tc>
         <w:tc>
           <w:tcPr>
             <w:tcW w:w="914" w:type="dxa"/>
             <w:tcBorders>
-              <w:left w:val="single" w:sz="2" w:space="0" w:color="000000"/>
-              <w:bottom w:val="single" w:sz="2" w:space="0" w:color="000000"/>
-            </w:tcBorders>
-            <w:shd w:val="clear" w:color="auto" w:fill="auto"/>
-          </w:tcPr>
-          <w:p>
-            <w:pPr>
-              <w:pStyle w:val="Contenidodelatabla"/>
-              <w:rPr>
-                <w:rFonts w:ascii="Fira Code" w:hAnsi="Fira Code"/>
-                <w:b/>
-                <w:bCs/>
-              </w:rPr>
+              <w:top w:val="single" w:sz="2" w:space="0" w:color="000000"/>
+              <w:left w:val="single" w:sz="2" w:space="0" w:color="000000"/>
+              <w:bottom w:val="single" w:sz="2" w:space="0" w:color="000000"/>
+              <w:insideH w:val="single" w:sz="2" w:space="0" w:color="000000"/>
+            </w:tcBorders>
+            <w:shd w:fill="auto" w:val="clear"/>
+          </w:tcPr>
+          <w:p>
+            <w:pPr>
+              <w:pStyle w:val="Contenidodelatabla"/>
+              <w:spacing w:before="0" w:after="160"/>
+              <w:jc w:val="center"/>
+              <w:rPr/>
             </w:pPr>
             <w:r>
               <w:rPr>
@@ -730,18 +810,23 @@
         </w:tc>
         <w:tc>
           <w:tcPr>
-            <w:tcW w:w="5727" w:type="dxa"/>
+            <w:tcW w:w="5728" w:type="dxa"/>
             <w:gridSpan w:val="2"/>
             <w:tcBorders>
+              <w:top w:val="single" w:sz="2" w:space="0" w:color="000000"/>
               <w:left w:val="single" w:sz="2" w:space="0" w:color="000000"/>
               <w:bottom w:val="single" w:sz="2" w:space="0" w:color="000000"/>
               <w:right w:val="single" w:sz="2" w:space="0" w:color="000000"/>
-            </w:tcBorders>
-            <w:shd w:val="clear" w:color="auto" w:fill="auto"/>
-          </w:tcPr>
-          <w:p>
-            <w:pPr>
-              <w:pStyle w:val="Contenidodelatabla"/>
+              <w:insideH w:val="single" w:sz="2" w:space="0" w:color="000000"/>
+              <w:insideV w:val="single" w:sz="2" w:space="0" w:color="000000"/>
+            </w:tcBorders>
+            <w:shd w:fill="auto" w:val="clear"/>
+          </w:tcPr>
+          <w:p>
+            <w:pPr>
+              <w:pStyle w:val="Contenidodelatabla"/>
+              <w:suppressLineNumbers/>
+              <w:spacing w:before="0" w:after="160"/>
               <w:rPr>
                 <w:rFonts w:ascii="Fira Code" w:hAnsi="Fira Code"/>
               </w:rPr>
@@ -756,42 +841,51 @@
         </w:tc>
       </w:tr>
       <w:tr>
-        <w:tc>
-          <w:tcPr>
-            <w:tcW w:w="1868" w:type="dxa"/>
-            <w:vMerge/>
-            <w:tcBorders>
-              <w:left w:val="single" w:sz="2" w:space="0" w:color="000000"/>
-              <w:bottom w:val="single" w:sz="2" w:space="0" w:color="000000"/>
-            </w:tcBorders>
-            <w:shd w:val="clear" w:color="auto" w:fill="auto"/>
-          </w:tcPr>
-          <w:p>
-            <w:pPr>
-              <w:pStyle w:val="Contenidodelatabla"/>
-              <w:rPr>
-                <w:rFonts w:ascii="Fira Code" w:hAnsi="Fira Code"/>
-              </w:rPr>
-            </w:pPr>
+        <w:trPr/>
+        <w:tc>
+          <w:tcPr>
+            <w:tcW w:w="1867" w:type="dxa"/>
+            <w:vMerge w:val="continue"/>
+            <w:tcBorders>
+              <w:top w:val="single" w:sz="2" w:space="0" w:color="000000"/>
+              <w:left w:val="single" w:sz="2" w:space="0" w:color="000000"/>
+              <w:bottom w:val="single" w:sz="2" w:space="0" w:color="000000"/>
+              <w:insideH w:val="single" w:sz="2" w:space="0" w:color="000000"/>
+            </w:tcBorders>
+            <w:shd w:fill="auto" w:val="clear"/>
+          </w:tcPr>
+          <w:p>
+            <w:pPr>
+              <w:pStyle w:val="Contenidodelatabla"/>
+              <w:spacing w:before="0" w:after="160"/>
+              <w:rPr>
+                <w:rFonts w:ascii="Fira Code" w:hAnsi="Fira Code"/>
+              </w:rPr>
+            </w:pPr>
+            <w:r>
+              <w:rPr>
+                <w:rFonts w:ascii="Fira Code" w:hAnsi="Fira Code"/>
+              </w:rPr>
+            </w:r>
           </w:p>
         </w:tc>
         <w:tc>
           <w:tcPr>
             <w:tcW w:w="914" w:type="dxa"/>
             <w:tcBorders>
-              <w:left w:val="single" w:sz="2" w:space="0" w:color="000000"/>
-              <w:bottom w:val="single" w:sz="2" w:space="0" w:color="000000"/>
-            </w:tcBorders>
-            <w:shd w:val="clear" w:color="auto" w:fill="auto"/>
-          </w:tcPr>
-          <w:p>
-            <w:pPr>
-              <w:pStyle w:val="Contenidodelatabla"/>
-              <w:rPr>
-                <w:rFonts w:ascii="Fira Code" w:hAnsi="Fira Code"/>
-                <w:b/>
-                <w:bCs/>
-              </w:rPr>
+              <w:top w:val="single" w:sz="2" w:space="0" w:color="000000"/>
+              <w:left w:val="single" w:sz="2" w:space="0" w:color="000000"/>
+              <w:bottom w:val="single" w:sz="2" w:space="0" w:color="000000"/>
+              <w:insideH w:val="single" w:sz="2" w:space="0" w:color="000000"/>
+            </w:tcBorders>
+            <w:shd w:fill="auto" w:val="clear"/>
+          </w:tcPr>
+          <w:p>
+            <w:pPr>
+              <w:pStyle w:val="Contenidodelatabla"/>
+              <w:spacing w:before="0" w:after="160"/>
+              <w:jc w:val="center"/>
+              <w:rPr/>
             </w:pPr>
             <w:r>
               <w:rPr>
@@ -805,18 +899,23 @@
         </w:tc>
         <w:tc>
           <w:tcPr>
-            <w:tcW w:w="5727" w:type="dxa"/>
+            <w:tcW w:w="5728" w:type="dxa"/>
             <w:gridSpan w:val="2"/>
             <w:tcBorders>
+              <w:top w:val="single" w:sz="2" w:space="0" w:color="000000"/>
               <w:left w:val="single" w:sz="2" w:space="0" w:color="000000"/>
               <w:bottom w:val="single" w:sz="2" w:space="0" w:color="000000"/>
               <w:right w:val="single" w:sz="2" w:space="0" w:color="000000"/>
-            </w:tcBorders>
-            <w:shd w:val="clear" w:color="auto" w:fill="auto"/>
-          </w:tcPr>
-          <w:p>
-            <w:pPr>
-              <w:pStyle w:val="Contenidodelatabla"/>
+              <w:insideH w:val="single" w:sz="2" w:space="0" w:color="000000"/>
+              <w:insideV w:val="single" w:sz="2" w:space="0" w:color="000000"/>
+            </w:tcBorders>
+            <w:shd w:fill="auto" w:val="clear"/>
+          </w:tcPr>
+          <w:p>
+            <w:pPr>
+              <w:pStyle w:val="Contenidodelatabla"/>
+              <w:suppressLineNumbers/>
+              <w:spacing w:before="0" w:after="160"/>
               <w:rPr>
                 <w:rFonts w:ascii="Fira Code" w:hAnsi="Fira Code"/>
               </w:rPr>
@@ -831,42 +930,51 @@
         </w:tc>
       </w:tr>
       <w:tr>
-        <w:tc>
-          <w:tcPr>
-            <w:tcW w:w="1868" w:type="dxa"/>
-            <w:vMerge/>
-            <w:tcBorders>
-              <w:left w:val="single" w:sz="2" w:space="0" w:color="000000"/>
-              <w:bottom w:val="single" w:sz="2" w:space="0" w:color="000000"/>
-            </w:tcBorders>
-            <w:shd w:val="clear" w:color="auto" w:fill="auto"/>
-          </w:tcPr>
-          <w:p>
-            <w:pPr>
-              <w:pStyle w:val="Contenidodelatabla"/>
-              <w:rPr>
-                <w:rFonts w:ascii="Fira Code" w:hAnsi="Fira Code"/>
-              </w:rPr>
-            </w:pPr>
+        <w:trPr/>
+        <w:tc>
+          <w:tcPr>
+            <w:tcW w:w="1867" w:type="dxa"/>
+            <w:vMerge w:val="continue"/>
+            <w:tcBorders>
+              <w:top w:val="single" w:sz="2" w:space="0" w:color="000000"/>
+              <w:left w:val="single" w:sz="2" w:space="0" w:color="000000"/>
+              <w:bottom w:val="single" w:sz="2" w:space="0" w:color="000000"/>
+              <w:insideH w:val="single" w:sz="2" w:space="0" w:color="000000"/>
+            </w:tcBorders>
+            <w:shd w:fill="auto" w:val="clear"/>
+          </w:tcPr>
+          <w:p>
+            <w:pPr>
+              <w:pStyle w:val="Contenidodelatabla"/>
+              <w:spacing w:before="0" w:after="160"/>
+              <w:rPr>
+                <w:rFonts w:ascii="Fira Code" w:hAnsi="Fira Code"/>
+              </w:rPr>
+            </w:pPr>
+            <w:r>
+              <w:rPr>
+                <w:rFonts w:ascii="Fira Code" w:hAnsi="Fira Code"/>
+              </w:rPr>
+            </w:r>
           </w:p>
         </w:tc>
         <w:tc>
           <w:tcPr>
             <w:tcW w:w="914" w:type="dxa"/>
             <w:tcBorders>
-              <w:left w:val="single" w:sz="2" w:space="0" w:color="000000"/>
-              <w:bottom w:val="single" w:sz="2" w:space="0" w:color="000000"/>
-            </w:tcBorders>
-            <w:shd w:val="clear" w:color="auto" w:fill="auto"/>
-          </w:tcPr>
-          <w:p>
-            <w:pPr>
-              <w:pStyle w:val="Contenidodelatabla"/>
-              <w:rPr>
-                <w:rFonts w:ascii="Fira Code" w:hAnsi="Fira Code"/>
-                <w:b/>
-                <w:bCs/>
-              </w:rPr>
+              <w:top w:val="single" w:sz="2" w:space="0" w:color="000000"/>
+              <w:left w:val="single" w:sz="2" w:space="0" w:color="000000"/>
+              <w:bottom w:val="single" w:sz="2" w:space="0" w:color="000000"/>
+              <w:insideH w:val="single" w:sz="2" w:space="0" w:color="000000"/>
+            </w:tcBorders>
+            <w:shd w:fill="auto" w:val="clear"/>
+          </w:tcPr>
+          <w:p>
+            <w:pPr>
+              <w:pStyle w:val="Contenidodelatabla"/>
+              <w:spacing w:before="0" w:after="160"/>
+              <w:jc w:val="center"/>
+              <w:rPr/>
             </w:pPr>
             <w:r>
               <w:rPr>
@@ -880,18 +988,23 @@
         </w:tc>
         <w:tc>
           <w:tcPr>
-            <w:tcW w:w="5727" w:type="dxa"/>
+            <w:tcW w:w="5728" w:type="dxa"/>
             <w:gridSpan w:val="2"/>
             <w:tcBorders>
+              <w:top w:val="single" w:sz="2" w:space="0" w:color="000000"/>
               <w:left w:val="single" w:sz="2" w:space="0" w:color="000000"/>
               <w:bottom w:val="single" w:sz="2" w:space="0" w:color="000000"/>
               <w:right w:val="single" w:sz="2" w:space="0" w:color="000000"/>
-            </w:tcBorders>
-            <w:shd w:val="clear" w:color="auto" w:fill="auto"/>
-          </w:tcPr>
-          <w:p>
-            <w:pPr>
-              <w:pStyle w:val="Contenidodelatabla"/>
+              <w:insideH w:val="single" w:sz="2" w:space="0" w:color="000000"/>
+              <w:insideV w:val="single" w:sz="2" w:space="0" w:color="000000"/>
+            </w:tcBorders>
+            <w:shd w:fill="auto" w:val="clear"/>
+          </w:tcPr>
+          <w:p>
+            <w:pPr>
+              <w:pStyle w:val="Contenidodelatabla"/>
+              <w:suppressLineNumbers/>
+              <w:spacing w:before="0" w:after="160"/>
               <w:rPr>
                 <w:rFonts w:ascii="Fira Code" w:hAnsi="Fira Code"/>
               </w:rPr>
@@ -906,42 +1019,51 @@
         </w:tc>
       </w:tr>
       <w:tr>
-        <w:tc>
-          <w:tcPr>
-            <w:tcW w:w="1868" w:type="dxa"/>
-            <w:vMerge/>
-            <w:tcBorders>
-              <w:left w:val="single" w:sz="2" w:space="0" w:color="000000"/>
-              <w:bottom w:val="single" w:sz="2" w:space="0" w:color="000000"/>
-            </w:tcBorders>
-            <w:shd w:val="clear" w:color="auto" w:fill="auto"/>
-          </w:tcPr>
-          <w:p>
-            <w:pPr>
-              <w:pStyle w:val="Contenidodelatabla"/>
-              <w:rPr>
-                <w:rFonts w:ascii="Fira Code" w:hAnsi="Fira Code"/>
-              </w:rPr>
-            </w:pPr>
+        <w:trPr/>
+        <w:tc>
+          <w:tcPr>
+            <w:tcW w:w="1867" w:type="dxa"/>
+            <w:vMerge w:val="continue"/>
+            <w:tcBorders>
+              <w:top w:val="single" w:sz="2" w:space="0" w:color="000000"/>
+              <w:left w:val="single" w:sz="2" w:space="0" w:color="000000"/>
+              <w:bottom w:val="single" w:sz="2" w:space="0" w:color="000000"/>
+              <w:insideH w:val="single" w:sz="2" w:space="0" w:color="000000"/>
+            </w:tcBorders>
+            <w:shd w:fill="auto" w:val="clear"/>
+          </w:tcPr>
+          <w:p>
+            <w:pPr>
+              <w:pStyle w:val="Contenidodelatabla"/>
+              <w:spacing w:before="0" w:after="160"/>
+              <w:rPr>
+                <w:rFonts w:ascii="Fira Code" w:hAnsi="Fira Code"/>
+              </w:rPr>
+            </w:pPr>
+            <w:r>
+              <w:rPr>
+                <w:rFonts w:ascii="Fira Code" w:hAnsi="Fira Code"/>
+              </w:rPr>
+            </w:r>
           </w:p>
         </w:tc>
         <w:tc>
           <w:tcPr>
             <w:tcW w:w="914" w:type="dxa"/>
             <w:tcBorders>
-              <w:left w:val="single" w:sz="2" w:space="0" w:color="000000"/>
-              <w:bottom w:val="single" w:sz="2" w:space="0" w:color="000000"/>
-            </w:tcBorders>
-            <w:shd w:val="clear" w:color="auto" w:fill="auto"/>
-          </w:tcPr>
-          <w:p>
-            <w:pPr>
-              <w:pStyle w:val="Contenidodelatabla"/>
-              <w:rPr>
-                <w:rFonts w:ascii="Fira Code" w:hAnsi="Fira Code"/>
-                <w:b/>
-                <w:bCs/>
-              </w:rPr>
+              <w:top w:val="single" w:sz="2" w:space="0" w:color="000000"/>
+              <w:left w:val="single" w:sz="2" w:space="0" w:color="000000"/>
+              <w:bottom w:val="single" w:sz="2" w:space="0" w:color="000000"/>
+              <w:insideH w:val="single" w:sz="2" w:space="0" w:color="000000"/>
+            </w:tcBorders>
+            <w:shd w:fill="auto" w:val="clear"/>
+          </w:tcPr>
+          <w:p>
+            <w:pPr>
+              <w:pStyle w:val="Contenidodelatabla"/>
+              <w:spacing w:before="0" w:after="160"/>
+              <w:jc w:val="center"/>
+              <w:rPr/>
             </w:pPr>
             <w:r>
               <w:rPr>
@@ -955,18 +1077,23 @@
         </w:tc>
         <w:tc>
           <w:tcPr>
-            <w:tcW w:w="5727" w:type="dxa"/>
+            <w:tcW w:w="5728" w:type="dxa"/>
             <w:gridSpan w:val="2"/>
             <w:tcBorders>
+              <w:top w:val="single" w:sz="2" w:space="0" w:color="000000"/>
               <w:left w:val="single" w:sz="2" w:space="0" w:color="000000"/>
               <w:bottom w:val="single" w:sz="2" w:space="0" w:color="000000"/>
               <w:right w:val="single" w:sz="2" w:space="0" w:color="000000"/>
-            </w:tcBorders>
-            <w:shd w:val="clear" w:color="auto" w:fill="auto"/>
-          </w:tcPr>
-          <w:p>
-            <w:pPr>
-              <w:pStyle w:val="Contenidodelatabla"/>
+              <w:insideH w:val="single" w:sz="2" w:space="0" w:color="000000"/>
+              <w:insideV w:val="single" w:sz="2" w:space="0" w:color="000000"/>
+            </w:tcBorders>
+            <w:shd w:fill="auto" w:val="clear"/>
+          </w:tcPr>
+          <w:p>
+            <w:pPr>
+              <w:pStyle w:val="Contenidodelatabla"/>
+              <w:suppressLineNumbers/>
+              <w:spacing w:before="0" w:after="160"/>
               <w:rPr>
                 <w:rFonts w:ascii="Fira Code" w:hAnsi="Fira Code"/>
               </w:rPr>
@@ -981,49 +1108,54 @@
         </w:tc>
       </w:tr>
       <w:tr>
-        <w:tc>
-          <w:tcPr>
-            <w:tcW w:w="1868" w:type="dxa"/>
-            <w:tcBorders>
-              <w:left w:val="single" w:sz="2" w:space="0" w:color="000000"/>
-              <w:bottom w:val="single" w:sz="2" w:space="0" w:color="000000"/>
-            </w:tcBorders>
-            <w:shd w:val="clear" w:color="auto" w:fill="auto"/>
-          </w:tcPr>
-          <w:p>
-            <w:pPr>
-              <w:pStyle w:val="Contenidodelatabla"/>
-              <w:rPr>
-                <w:rFonts w:ascii="Fira Code" w:hAnsi="Fira Code"/>
-                <w:b/>
-                <w:bCs/>
-              </w:rPr>
-            </w:pPr>
-            <w:r>
-              <w:rPr>
-                <w:rFonts w:ascii="Fira Code" w:hAnsi="Fira Code"/>
-                <w:b/>
-                <w:bCs/>
-              </w:rPr>
-              <w:lastRenderedPageBreak/>
+        <w:trPr/>
+        <w:tc>
+          <w:tcPr>
+            <w:tcW w:w="1867" w:type="dxa"/>
+            <w:tcBorders>
+              <w:top w:val="single" w:sz="2" w:space="0" w:color="000000"/>
+              <w:left w:val="single" w:sz="2" w:space="0" w:color="000000"/>
+              <w:bottom w:val="single" w:sz="2" w:space="0" w:color="000000"/>
+              <w:insideH w:val="single" w:sz="2" w:space="0" w:color="000000"/>
+            </w:tcBorders>
+            <w:shd w:fill="auto" w:val="clear"/>
+          </w:tcPr>
+          <w:p>
+            <w:pPr>
+              <w:pStyle w:val="Contenidodelatabla"/>
+              <w:spacing w:before="0" w:after="160"/>
+              <w:jc w:val="center"/>
+              <w:rPr/>
+            </w:pPr>
+            <w:r>
+              <w:rPr>
+                <w:rFonts w:ascii="Fira Code" w:hAnsi="Fira Code"/>
+                <w:b/>
+                <w:bCs/>
+              </w:rPr>
               <w:t>Postcondición</w:t>
             </w:r>
           </w:p>
         </w:tc>
         <w:tc>
           <w:tcPr>
-            <w:tcW w:w="6641" w:type="dxa"/>
+            <w:tcW w:w="6642" w:type="dxa"/>
             <w:gridSpan w:val="3"/>
             <w:tcBorders>
+              <w:top w:val="single" w:sz="2" w:space="0" w:color="000000"/>
               <w:left w:val="single" w:sz="2" w:space="0" w:color="000000"/>
               <w:bottom w:val="single" w:sz="2" w:space="0" w:color="000000"/>
               <w:right w:val="single" w:sz="2" w:space="0" w:color="000000"/>
-            </w:tcBorders>
-            <w:shd w:val="clear" w:color="auto" w:fill="auto"/>
-          </w:tcPr>
-          <w:p>
-            <w:pPr>
-              <w:pStyle w:val="Contenidodelatabla"/>
+              <w:insideH w:val="single" w:sz="2" w:space="0" w:color="000000"/>
+              <w:insideV w:val="single" w:sz="2" w:space="0" w:color="000000"/>
+            </w:tcBorders>
+            <w:shd w:fill="auto" w:val="clear"/>
+          </w:tcPr>
+          <w:p>
+            <w:pPr>
+              <w:pStyle w:val="Contenidodelatabla"/>
+              <w:suppressLineNumbers/>
+              <w:spacing w:before="0" w:after="160"/>
               <w:rPr>
                 <w:rFonts w:ascii="Fira Code" w:hAnsi="Fira Code"/>
               </w:rPr>
@@ -1038,32 +1170,38 @@
         </w:tc>
       </w:tr>
       <w:tr>
-        <w:tc>
-          <w:tcPr>
-            <w:tcW w:w="1868" w:type="dxa"/>
+        <w:trPr/>
+        <w:tc>
+          <w:tcPr>
+            <w:tcW w:w="1867" w:type="dxa"/>
             <w:vMerge w:val="restart"/>
             <w:tcBorders>
-              <w:left w:val="single" w:sz="2" w:space="0" w:color="000000"/>
-              <w:bottom w:val="single" w:sz="2" w:space="0" w:color="000000"/>
-            </w:tcBorders>
-            <w:shd w:val="clear" w:color="auto" w:fill="auto"/>
-          </w:tcPr>
-          <w:p>
-            <w:pPr>
-              <w:pStyle w:val="Contenidodelatabla"/>
-              <w:rPr>
-                <w:rFonts w:ascii="Fira Code" w:hAnsi="Fira Code"/>
-              </w:rPr>
-            </w:pPr>
-          </w:p>
-          <w:p>
-            <w:pPr>
-              <w:pStyle w:val="Contenidodelatabla"/>
-              <w:rPr>
-                <w:rFonts w:ascii="Fira Code" w:hAnsi="Fira Code"/>
-                <w:b/>
-                <w:bCs/>
-              </w:rPr>
+              <w:top w:val="single" w:sz="2" w:space="0" w:color="000000"/>
+              <w:left w:val="single" w:sz="2" w:space="0" w:color="000000"/>
+              <w:bottom w:val="single" w:sz="2" w:space="0" w:color="000000"/>
+              <w:insideH w:val="single" w:sz="2" w:space="0" w:color="000000"/>
+            </w:tcBorders>
+            <w:shd w:fill="auto" w:val="clear"/>
+          </w:tcPr>
+          <w:p>
+            <w:pPr>
+              <w:pStyle w:val="Contenidodelatabla"/>
+              <w:rPr>
+                <w:rFonts w:ascii="Fira Code" w:hAnsi="Fira Code"/>
+              </w:rPr>
+            </w:pPr>
+            <w:r>
+              <w:rPr>
+                <w:rFonts w:ascii="Fira Code" w:hAnsi="Fira Code"/>
+              </w:rPr>
+            </w:r>
+          </w:p>
+          <w:p>
+            <w:pPr>
+              <w:pStyle w:val="Contenidodelatabla"/>
+              <w:spacing w:before="0" w:after="160"/>
+              <w:jc w:val="center"/>
+              <w:rPr/>
             </w:pPr>
             <w:r>
               <w:rPr>
@@ -1080,19 +1218,19 @@
             <w:tcW w:w="1200" w:type="dxa"/>
             <w:gridSpan w:val="2"/>
             <w:tcBorders>
-              <w:left w:val="single" w:sz="2" w:space="0" w:color="000000"/>
-              <w:bottom w:val="single" w:sz="2" w:space="0" w:color="000000"/>
-            </w:tcBorders>
-            <w:shd w:val="clear" w:color="auto" w:fill="auto"/>
-          </w:tcPr>
-          <w:p>
-            <w:pPr>
-              <w:pStyle w:val="Contenidodelatabla"/>
-              <w:rPr>
-                <w:rFonts w:ascii="Fira Code" w:hAnsi="Fira Code"/>
-                <w:b/>
-                <w:bCs/>
-              </w:rPr>
+              <w:top w:val="single" w:sz="2" w:space="0" w:color="000000"/>
+              <w:left w:val="single" w:sz="2" w:space="0" w:color="000000"/>
+              <w:bottom w:val="single" w:sz="2" w:space="0" w:color="000000"/>
+              <w:insideH w:val="single" w:sz="2" w:space="0" w:color="000000"/>
+            </w:tcBorders>
+            <w:shd w:fill="auto" w:val="clear"/>
+          </w:tcPr>
+          <w:p>
+            <w:pPr>
+              <w:pStyle w:val="Contenidodelatabla"/>
+              <w:spacing w:before="0" w:after="160"/>
+              <w:jc w:val="center"/>
+              <w:rPr/>
             </w:pPr>
             <w:r>
               <w:rPr>
@@ -1106,22 +1244,23 @@
         </w:tc>
         <w:tc>
           <w:tcPr>
-            <w:tcW w:w="5441" w:type="dxa"/>
-            <w:tcBorders>
+            <w:tcW w:w="5442" w:type="dxa"/>
+            <w:tcBorders>
+              <w:top w:val="single" w:sz="2" w:space="0" w:color="000000"/>
               <w:left w:val="single" w:sz="2" w:space="0" w:color="000000"/>
               <w:bottom w:val="single" w:sz="2" w:space="0" w:color="000000"/>
               <w:right w:val="single" w:sz="2" w:space="0" w:color="000000"/>
-            </w:tcBorders>
-            <w:shd w:val="clear" w:color="auto" w:fill="auto"/>
-          </w:tcPr>
-          <w:p>
-            <w:pPr>
-              <w:pStyle w:val="Contenidodelatabla"/>
-              <w:rPr>
-                <w:rFonts w:ascii="Fira Code" w:hAnsi="Fira Code"/>
-                <w:b/>
-                <w:bCs/>
-              </w:rPr>
+              <w:insideH w:val="single" w:sz="2" w:space="0" w:color="000000"/>
+              <w:insideV w:val="single" w:sz="2" w:space="0" w:color="000000"/>
+            </w:tcBorders>
+            <w:shd w:fill="auto" w:val="clear"/>
+          </w:tcPr>
+          <w:p>
+            <w:pPr>
+              <w:pStyle w:val="Contenidodelatabla"/>
+              <w:spacing w:before="0" w:after="160"/>
+              <w:jc w:val="center"/>
+              <w:rPr/>
             </w:pPr>
             <w:r>
               <w:rPr>
@@ -1135,23 +1274,32 @@
         </w:tc>
       </w:tr>
       <w:tr>
-        <w:tc>
-          <w:tcPr>
-            <w:tcW w:w="1868" w:type="dxa"/>
-            <w:vMerge/>
-            <w:tcBorders>
-              <w:left w:val="single" w:sz="2" w:space="0" w:color="000000"/>
-              <w:bottom w:val="single" w:sz="2" w:space="0" w:color="000000"/>
-            </w:tcBorders>
-            <w:shd w:val="clear" w:color="auto" w:fill="auto"/>
-          </w:tcPr>
-          <w:p>
-            <w:pPr>
-              <w:pStyle w:val="Contenidodelatabla"/>
-              <w:rPr>
-                <w:rFonts w:ascii="Fira Code" w:hAnsi="Fira Code"/>
-              </w:rPr>
-            </w:pPr>
+        <w:trPr/>
+        <w:tc>
+          <w:tcPr>
+            <w:tcW w:w="1867" w:type="dxa"/>
+            <w:vMerge w:val="continue"/>
+            <w:tcBorders>
+              <w:top w:val="single" w:sz="2" w:space="0" w:color="000000"/>
+              <w:left w:val="single" w:sz="2" w:space="0" w:color="000000"/>
+              <w:bottom w:val="single" w:sz="2" w:space="0" w:color="000000"/>
+              <w:insideH w:val="single" w:sz="2" w:space="0" w:color="000000"/>
+            </w:tcBorders>
+            <w:shd w:fill="auto" w:val="clear"/>
+          </w:tcPr>
+          <w:p>
+            <w:pPr>
+              <w:pStyle w:val="Contenidodelatabla"/>
+              <w:spacing w:before="0" w:after="160"/>
+              <w:rPr>
+                <w:rFonts w:ascii="Fira Code" w:hAnsi="Fira Code"/>
+              </w:rPr>
+            </w:pPr>
+            <w:r>
+              <w:rPr>
+                <w:rFonts w:ascii="Fira Code" w:hAnsi="Fira Code"/>
+              </w:rPr>
+            </w:r>
           </w:p>
         </w:tc>
         <w:tc>
@@ -1159,19 +1307,19 @@
             <w:tcW w:w="1200" w:type="dxa"/>
             <w:gridSpan w:val="2"/>
             <w:tcBorders>
-              <w:left w:val="single" w:sz="2" w:space="0" w:color="000000"/>
-              <w:bottom w:val="single" w:sz="2" w:space="0" w:color="000000"/>
-            </w:tcBorders>
-            <w:shd w:val="clear" w:color="auto" w:fill="auto"/>
-          </w:tcPr>
-          <w:p>
-            <w:pPr>
-              <w:pStyle w:val="Contenidodelatabla"/>
-              <w:rPr>
-                <w:rFonts w:ascii="Fira Code" w:hAnsi="Fira Code"/>
-                <w:b/>
-                <w:bCs/>
-              </w:rPr>
+              <w:top w:val="single" w:sz="2" w:space="0" w:color="000000"/>
+              <w:left w:val="single" w:sz="2" w:space="0" w:color="000000"/>
+              <w:bottom w:val="single" w:sz="2" w:space="0" w:color="000000"/>
+              <w:insideH w:val="single" w:sz="2" w:space="0" w:color="000000"/>
+            </w:tcBorders>
+            <w:shd w:fill="auto" w:val="clear"/>
+          </w:tcPr>
+          <w:p>
+            <w:pPr>
+              <w:pStyle w:val="Contenidodelatabla"/>
+              <w:spacing w:before="0" w:after="160"/>
+              <w:jc w:val="center"/>
+              <w:rPr/>
             </w:pPr>
             <w:r>
               <w:rPr>
@@ -1185,17 +1333,22 @@
         </w:tc>
         <w:tc>
           <w:tcPr>
-            <w:tcW w:w="5441" w:type="dxa"/>
-            <w:tcBorders>
+            <w:tcW w:w="5442" w:type="dxa"/>
+            <w:tcBorders>
+              <w:top w:val="single" w:sz="2" w:space="0" w:color="000000"/>
               <w:left w:val="single" w:sz="2" w:space="0" w:color="000000"/>
               <w:bottom w:val="single" w:sz="2" w:space="0" w:color="000000"/>
               <w:right w:val="single" w:sz="2" w:space="0" w:color="000000"/>
-            </w:tcBorders>
-            <w:shd w:val="clear" w:color="auto" w:fill="auto"/>
-          </w:tcPr>
-          <w:p>
-            <w:pPr>
-              <w:pStyle w:val="Contenidodelatabla"/>
+              <w:insideH w:val="single" w:sz="2" w:space="0" w:color="000000"/>
+              <w:insideV w:val="single" w:sz="2" w:space="0" w:color="000000"/>
+            </w:tcBorders>
+            <w:shd w:fill="auto" w:val="clear"/>
+          </w:tcPr>
+          <w:p>
+            <w:pPr>
+              <w:pStyle w:val="Contenidodelatabla"/>
+              <w:suppressLineNumbers/>
+              <w:spacing w:before="0" w:after="160"/>
               <w:rPr>
                 <w:rFonts w:ascii="Fira Code" w:hAnsi="Fira Code"/>
               </w:rPr>
@@ -1210,23 +1363,24 @@
         </w:tc>
       </w:tr>
       <w:tr>
-        <w:tc>
-          <w:tcPr>
-            <w:tcW w:w="1868" w:type="dxa"/>
-            <w:tcBorders>
-              <w:left w:val="single" w:sz="2" w:space="0" w:color="000000"/>
-              <w:bottom w:val="single" w:sz="2" w:space="0" w:color="000000"/>
-            </w:tcBorders>
-            <w:shd w:val="clear" w:color="auto" w:fill="auto"/>
-          </w:tcPr>
-          <w:p>
-            <w:pPr>
-              <w:pStyle w:val="Contenidodelatabla"/>
-              <w:rPr>
-                <w:rFonts w:ascii="Fira Code" w:hAnsi="Fira Code"/>
-                <w:b/>
-                <w:bCs/>
-              </w:rPr>
+        <w:trPr/>
+        <w:tc>
+          <w:tcPr>
+            <w:tcW w:w="1867" w:type="dxa"/>
+            <w:tcBorders>
+              <w:top w:val="single" w:sz="2" w:space="0" w:color="000000"/>
+              <w:left w:val="single" w:sz="2" w:space="0" w:color="000000"/>
+              <w:bottom w:val="single" w:sz="2" w:space="0" w:color="000000"/>
+              <w:insideH w:val="single" w:sz="2" w:space="0" w:color="000000"/>
+            </w:tcBorders>
+            <w:shd w:fill="auto" w:val="clear"/>
+          </w:tcPr>
+          <w:p>
+            <w:pPr>
+              <w:pStyle w:val="Contenidodelatabla"/>
+              <w:spacing w:before="0" w:after="160"/>
+              <w:jc w:val="center"/>
+              <w:rPr/>
             </w:pPr>
             <w:r>
               <w:rPr>
@@ -1240,41 +1394,32 @@
         </w:tc>
         <w:tc>
           <w:tcPr>
-            <w:tcW w:w="6641" w:type="dxa"/>
+            <w:tcW w:w="6642" w:type="dxa"/>
             <w:gridSpan w:val="3"/>
             <w:tcBorders>
+              <w:top w:val="single" w:sz="2" w:space="0" w:color="000000"/>
               <w:left w:val="single" w:sz="2" w:space="0" w:color="000000"/>
               <w:bottom w:val="single" w:sz="2" w:space="0" w:color="000000"/>
               <w:right w:val="single" w:sz="2" w:space="0" w:color="000000"/>
-            </w:tcBorders>
-            <w:shd w:val="clear" w:color="auto" w:fill="auto"/>
-          </w:tcPr>
-          <w:p>
-            <w:pPr>
-              <w:pStyle w:val="Contenidodelatabla"/>
-              <w:rPr>
-                <w:rFonts w:ascii="Fira Code" w:hAnsi="Fira Code"/>
-              </w:rPr>
-            </w:pPr>
-            <w:r>
-              <w:rPr>
-                <w:rFonts w:ascii="Fira Code" w:hAnsi="Fira Code"/>
-              </w:rPr>
-              <w:t xml:space="preserve">El usuario recibe de 1 a 3 recomendaciones de actividades diariamente y puede decidir aceptarlas o rechazarlas lo que retro alimenta al sistema de </w:t>
-            </w:r>
-            <w:proofErr w:type="spellStart"/>
-            <w:r>
-              <w:rPr>
-                <w:rFonts w:ascii="Fira Code" w:hAnsi="Fira Code"/>
-              </w:rPr>
-              <w:t>que</w:t>
-            </w:r>
-            <w:proofErr w:type="spellEnd"/>
-            <w:r>
-              <w:rPr>
-                <w:rFonts w:ascii="Fira Code" w:hAnsi="Fira Code"/>
-              </w:rPr>
-              <w:t xml:space="preserve"> tipo de actividades no le gustan al usuario.</w:t>
+              <w:insideH w:val="single" w:sz="2" w:space="0" w:color="000000"/>
+              <w:insideV w:val="single" w:sz="2" w:space="0" w:color="000000"/>
+            </w:tcBorders>
+            <w:shd w:fill="auto" w:val="clear"/>
+          </w:tcPr>
+          <w:p>
+            <w:pPr>
+              <w:pStyle w:val="Contenidodelatabla"/>
+              <w:suppressLineNumbers/>
+              <w:spacing w:before="0" w:after="160"/>
+              <w:rPr>
+                <w:rFonts w:ascii="Fira Code" w:hAnsi="Fira Code"/>
+              </w:rPr>
+            </w:pPr>
+            <w:r>
+              <w:rPr>
+                <w:rFonts w:ascii="Fira Code" w:hAnsi="Fira Code"/>
+              </w:rPr>
+              <w:t>El usuario recibe de 1 a 3 recomendaciones de actividades diariamente y puede decidir aceptarlas o rechazarlas lo que retro alimenta al sistema de que tipo de actividades no le gustan al usuario.</w:t>
             </w:r>
           </w:p>
         </w:tc>
@@ -1282,18 +1427,22 @@
     </w:tbl>
     <w:p>
       <w:pPr>
+        <w:pStyle w:val="Normal"/>
         <w:rPr>
           <w:rFonts w:ascii="Fira Code" w:hAnsi="Fira Code"/>
         </w:rPr>
       </w:pPr>
+      <w:r>
+        <w:rPr>
+          <w:rFonts w:ascii="Fira Code" w:hAnsi="Fira Code"/>
+        </w:rPr>
+      </w:r>
     </w:p>
     <w:p>
       <w:pPr>
-        <w:rPr>
-          <w:rFonts w:ascii="Fira Code" w:hAnsi="Fira Code"/>
-          <w:b/>
-          <w:sz w:val="28"/>
-        </w:rPr>
+        <w:pStyle w:val="Normal"/>
+        <w:jc w:val="center"/>
+        <w:rPr/>
       </w:pPr>
       <w:r>
         <w:rPr>
@@ -1306,70 +1455,57 @@
     </w:p>
     <w:p>
       <w:pPr>
-        <w:rPr>
-          <w:rFonts w:ascii="Fira Code" w:hAnsi="Fira Code"/>
-        </w:rPr>
+        <w:pStyle w:val="Normal"/>
+        <w:spacing w:before="0" w:after="160"/>
+        <w:jc w:val="both"/>
+        <w:rPr/>
       </w:pPr>
       <w:r>
         <w:rPr>
           <w:rFonts w:ascii="Fira Code" w:hAnsi="Fira Code"/>
         </w:rPr>
-        <w:t>En esta actividad se ejemplificó un caso de uso por medio de la representación en un Wireframe, el cual seleccionamos al ser uno de los escenarios importantes dentro de las actividades que se podr</w:t>
-      </w:r>
-      <w:r>
-        <w:rPr>
-          <w:rFonts w:ascii="Fira Code" w:hAnsi="Fira Code"/>
-        </w:rPr>
-        <w:t>á</w:t>
-      </w:r>
-      <w:r>
-        <w:rPr>
-          <w:rFonts w:ascii="Fira Code" w:hAnsi="Fira Code"/>
-        </w:rPr>
-        <w:t xml:space="preserve">n realizar en este proyecto. El caso particularmente se enfocó a </w:t>
-      </w:r>
-      <w:r>
-        <w:rPr>
-          <w:rFonts w:ascii="Fira Code" w:hAnsi="Fira Code"/>
-        </w:rPr>
-        <w:t>la parte de aceptación de las sugerencias de actividades, tal como decidimos nombrar al caso de uso. Se estableció un formato en tabla para tener una mejor representación de los elementos. Establecimos una precondición para luego pasar a la descripción del caso de suso, seguida de la secuencia que este deberá de seguir en este escenario. Proseguimos con una postcondición y añadimos una excepción presentada en este caso de uso específico. Para concluir se añadió un comentario relativo a dicho caso de uso.</w:t>
+        <w:t>En esta actividad se ejemplificó un caso de uso por medio de la representación en un Wireframe, el cual seleccionamos al ser uno de los escenarios importantes dentro de las actividades que se podrán realizar en este proyecto. El caso particularmente se enfocó a la parte de aceptación de las sugerencias de actividades, tal como decidimos nombrar al caso de uso. Se estableció un formato en tabla para tener una mejor representación de los elementos. Establecimos una precondición para luego pasar a la descripción del caso de suso, seguida de la secuencia que este deberá de seguir en este escenario. Proseguimos con una postcondición y añadimos una excepción presentada en este caso de uso específico. Para concluir se añadió un comentario relativo a dicho caso de uso.</w:t>
       </w:r>
     </w:p>
     <w:sectPr>
+      <w:type w:val="nextPage"/>
       <w:pgSz w:w="11906" w:h="16838"/>
-      <w:pgMar w:top="1417" w:right="1701" w:bottom="1417" w:left="1701" w:header="0" w:footer="0" w:gutter="0"/>
-      <w:cols w:space="720"/>
-      <w:formProt w:val="0"/>
-      <w:docGrid w:linePitch="360" w:charSpace="4096"/>
+      <w:pgMar w:left="1701" w:right="1701" w:header="0" w:top="1417" w:footer="0" w:bottom="1417" w:gutter="0"/>
+      <w:pgNumType w:fmt="decimal"/>
+      <w:formProt w:val="false"/>
+      <w:textDirection w:val="lrTb"/>
+      <w:docGrid w:type="default" w:linePitch="360" w:charSpace="8192"/>
     </w:sectPr>
   </w:body>
 </w:document>
 </file>
 
 <file path=word/styles.xml><?xml version="1.0" encoding="utf-8"?>
-<w:styles xmlns:mc="http://schemas.openxmlformats.org/markup-compatibility/2006" xmlns:r="http://schemas.openxmlformats.org/officeDocument/2006/relationships" xmlns:w="http://schemas.openxmlformats.org/wordprocessingml/2006/main" xmlns:w14="http://schemas.microsoft.com/office/word/2010/wordml" xmlns:w15="http://schemas.microsoft.com/office/word/2012/wordml" xmlns:w16cid="http://schemas.microsoft.com/office/word/2016/wordml/cid" xmlns:w16se="http://schemas.microsoft.com/office/word/2015/wordml/symex" mc:Ignorable="w14 w15 w16se w16cid">
+<w:styles xmlns:w="http://schemas.openxmlformats.org/wordprocessingml/2006/main" xmlns:w14="http://schemas.microsoft.com/office/word/2010/wordml" xmlns:mc="http://schemas.openxmlformats.org/markup-compatibility/2006" mc:Ignorable="w14">
   <w:docDefaults>
     <w:rPrDefault>
       <w:rPr>
-        <w:rFonts w:asciiTheme="minorHAnsi" w:eastAsiaTheme="minorHAnsi" w:hAnsiTheme="minorHAnsi" w:cstheme="minorBidi"/>
+        <w:rFonts w:ascii="Calibri" w:hAnsi="Calibri" w:eastAsia="Calibri" w:cs="" w:asciiTheme="minorHAnsi" w:cstheme="minorBidi" w:eastAsiaTheme="minorHAnsi" w:hAnsiTheme="minorHAnsi"/>
         <w:sz w:val="22"/>
         <w:szCs w:val="22"/>
         <w:lang w:val="es-ES" w:eastAsia="en-US" w:bidi="ar-SA"/>
       </w:rPr>
     </w:rPrDefault>
-    <w:pPrDefault/>
+    <w:pPrDefault>
+      <w:pPr/>
+    </w:pPrDefault>
   </w:docDefaults>
   <w:latentStyles w:defLockedState="0" w:defUIPriority="99" w:defSemiHidden="0" w:defUnhideWhenUsed="0" w:defQFormat="0" w:count="375">
     <w:lsdException w:name="Normal" w:uiPriority="0" w:qFormat="1"/>
     <w:lsdException w:name="heading 1" w:uiPriority="9" w:qFormat="1"/>
-    <w:lsdException w:name="heading 2" w:semiHidden="1" w:uiPriority="9" w:unhideWhenUsed="1" w:qFormat="1"/>
-    <w:lsdException w:name="heading 3" w:semiHidden="1" w:uiPriority="9" w:unhideWhenUsed="1" w:qFormat="1"/>
-    <w:lsdException w:name="heading 4" w:semiHidden="1" w:uiPriority="9" w:unhideWhenUsed="1" w:qFormat="1"/>
-    <w:lsdException w:name="heading 5" w:semiHidden="1" w:uiPriority="9" w:unhideWhenUsed="1" w:qFormat="1"/>
-    <w:lsdException w:name="heading 6" w:semiHidden="1" w:uiPriority="9" w:unhideWhenUsed="1" w:qFormat="1"/>
-    <w:lsdException w:name="heading 7" w:semiHidden="1" w:uiPriority="9" w:unhideWhenUsed="1" w:qFormat="1"/>
-    <w:lsdException w:name="heading 8" w:semiHidden="1" w:uiPriority="9" w:unhideWhenUsed="1" w:qFormat="1"/>
-    <w:lsdException w:name="heading 9" w:semiHidden="1" w:uiPriority="9" w:unhideWhenUsed="1" w:qFormat="1"/>
+    <w:lsdException w:name="heading 2" w:uiPriority="9" w:semiHidden="1" w:unhideWhenUsed="1" w:qFormat="1"/>
+    <w:lsdException w:name="heading 3" w:uiPriority="9" w:semiHidden="1" w:unhideWhenUsed="1" w:qFormat="1"/>
+    <w:lsdException w:name="heading 4" w:uiPriority="9" w:semiHidden="1" w:unhideWhenUsed="1" w:qFormat="1"/>
+    <w:lsdException w:name="heading 5" w:uiPriority="9" w:semiHidden="1" w:unhideWhenUsed="1" w:qFormat="1"/>
+    <w:lsdException w:name="heading 6" w:uiPriority="9" w:semiHidden="1" w:unhideWhenUsed="1" w:qFormat="1"/>
+    <w:lsdException w:name="heading 7" w:uiPriority="9" w:semiHidden="1" w:unhideWhenUsed="1" w:qFormat="1"/>
+    <w:lsdException w:name="heading 8" w:uiPriority="9" w:semiHidden="1" w:unhideWhenUsed="1" w:qFormat="1"/>
+    <w:lsdException w:name="heading 9" w:uiPriority="9" w:semiHidden="1" w:unhideWhenUsed="1" w:qFormat="1"/>
     <w:lsdException w:name="index 1" w:semiHidden="1" w:unhideWhenUsed="1"/>
     <w:lsdException w:name="index 2" w:semiHidden="1" w:unhideWhenUsed="1"/>
     <w:lsdException w:name="index 3" w:semiHidden="1" w:unhideWhenUsed="1"/>
@@ -1379,22 +1515,22 @@
     <w:lsdException w:name="index 7" w:semiHidden="1" w:unhideWhenUsed="1"/>
     <w:lsdException w:name="index 8" w:semiHidden="1" w:unhideWhenUsed="1"/>
     <w:lsdException w:name="index 9" w:semiHidden="1" w:unhideWhenUsed="1"/>
-    <w:lsdException w:name="toc 1" w:semiHidden="1" w:uiPriority="39" w:unhideWhenUsed="1"/>
-    <w:lsdException w:name="toc 2" w:semiHidden="1" w:uiPriority="39" w:unhideWhenUsed="1"/>
-    <w:lsdException w:name="toc 3" w:semiHidden="1" w:uiPriority="39" w:unhideWhenUsed="1"/>
-    <w:lsdException w:name="toc 4" w:semiHidden="1" w:uiPriority="39" w:unhideWhenUsed="1"/>
-    <w:lsdException w:name="toc 5" w:semiHidden="1" w:uiPriority="39" w:unhideWhenUsed="1"/>
-    <w:lsdException w:name="toc 6" w:semiHidden="1" w:uiPriority="39" w:unhideWhenUsed="1"/>
-    <w:lsdException w:name="toc 7" w:semiHidden="1" w:uiPriority="39" w:unhideWhenUsed="1"/>
-    <w:lsdException w:name="toc 8" w:semiHidden="1" w:uiPriority="39" w:unhideWhenUsed="1"/>
-    <w:lsdException w:name="toc 9" w:semiHidden="1" w:uiPriority="39" w:unhideWhenUsed="1"/>
+    <w:lsdException w:name="toc 1" w:uiPriority="39" w:semiHidden="1" w:unhideWhenUsed="1"/>
+    <w:lsdException w:name="toc 2" w:uiPriority="39" w:semiHidden="1" w:unhideWhenUsed="1"/>
+    <w:lsdException w:name="toc 3" w:uiPriority="39" w:semiHidden="1" w:unhideWhenUsed="1"/>
+    <w:lsdException w:name="toc 4" w:uiPriority="39" w:semiHidden="1" w:unhideWhenUsed="1"/>
+    <w:lsdException w:name="toc 5" w:uiPriority="39" w:semiHidden="1" w:unhideWhenUsed="1"/>
+    <w:lsdException w:name="toc 6" w:uiPriority="39" w:semiHidden="1" w:unhideWhenUsed="1"/>
+    <w:lsdException w:name="toc 7" w:uiPriority="39" w:semiHidden="1" w:unhideWhenUsed="1"/>
+    <w:lsdException w:name="toc 8" w:uiPriority="39" w:semiHidden="1" w:unhideWhenUsed="1"/>
+    <w:lsdException w:name="toc 9" w:uiPriority="39" w:semiHidden="1" w:unhideWhenUsed="1"/>
     <w:lsdException w:name="Normal Indent" w:semiHidden="1" w:unhideWhenUsed="1"/>
     <w:lsdException w:name="footnote text" w:semiHidden="1" w:unhideWhenUsed="1"/>
     <w:lsdException w:name="annotation text" w:semiHidden="1" w:unhideWhenUsed="1"/>
     <w:lsdException w:name="header" w:semiHidden="1" w:unhideWhenUsed="1"/>
     <w:lsdException w:name="footer" w:semiHidden="1" w:unhideWhenUsed="1"/>
     <w:lsdException w:name="index heading" w:semiHidden="1" w:unhideWhenUsed="1"/>
-    <w:lsdException w:name="caption" w:semiHidden="1" w:uiPriority="35" w:unhideWhenUsed="1" w:qFormat="1"/>
+    <w:lsdException w:name="caption" w:uiPriority="35" w:semiHidden="1" w:unhideWhenUsed="1" w:qFormat="1"/>
     <w:lsdException w:name="table of figures" w:semiHidden="1" w:unhideWhenUsed="1"/>
     <w:lsdException w:name="envelope address" w:semiHidden="1" w:unhideWhenUsed="1"/>
     <w:lsdException w:name="envelope return" w:semiHidden="1" w:unhideWhenUsed="1"/>
@@ -1425,7 +1561,7 @@
     <w:lsdException w:name="Title" w:uiPriority="10" w:qFormat="1"/>
     <w:lsdException w:name="Closing" w:semiHidden="1" w:unhideWhenUsed="1"/>
     <w:lsdException w:name="Signature" w:semiHidden="1" w:unhideWhenUsed="1"/>
-    <w:lsdException w:name="Default Paragraph Font" w:semiHidden="1" w:uiPriority="1" w:unhideWhenUsed="1"/>
+    <w:lsdException w:name="Default Paragraph Font" w:uiPriority="1" w:semiHidden="1" w:unhideWhenUsed="1"/>
     <w:lsdException w:name="Body Text" w:semiHidden="1" w:unhideWhenUsed="1"/>
     <w:lsdException w:name="Body Text Indent" w:semiHidden="1" w:unhideWhenUsed="1"/>
     <w:lsdException w:name="List Continue" w:semiHidden="1" w:unhideWhenUsed="1"/>
@@ -1625,8 +1761,8 @@
     <w:lsdException w:name="Subtle Reference" w:uiPriority="31" w:qFormat="1"/>
     <w:lsdException w:name="Intense Reference" w:uiPriority="32" w:qFormat="1"/>
     <w:lsdException w:name="Book Title" w:uiPriority="33" w:qFormat="1"/>
-    <w:lsdException w:name="Bibliography" w:semiHidden="1" w:uiPriority="37" w:unhideWhenUsed="1"/>
-    <w:lsdException w:name="TOC Heading" w:semiHidden="1" w:uiPriority="39" w:unhideWhenUsed="1" w:qFormat="1"/>
+    <w:lsdException w:name="Bibliography" w:uiPriority="37" w:semiHidden="1" w:unhideWhenUsed="1"/>
+    <w:lsdException w:name="TOC Heading" w:uiPriority="39" w:semiHidden="1" w:unhideWhenUsed="1" w:qFormat="1"/>
     <w:lsdException w:name="Plain Table 1" w:uiPriority="41"/>
     <w:lsdException w:name="Plain Table 2" w:uiPriority="42"/>
     <w:lsdException w:name="Plain Table 3" w:uiPriority="43"/>
@@ -1736,18 +1872,160 @@
     <w:lsdException w:name="Hashtag" w:semiHidden="1" w:unhideWhenUsed="1"/>
     <w:lsdException w:name="Unresolved Mention" w:semiHidden="1" w:unhideWhenUsed="1"/>
   </w:latentStyles>
-  <w:style w:type="paragraph" w:default="1" w:styleId="Normal">
+  <w:style w:type="paragraph" w:styleId="Normal" w:default="1">
     <w:name w:val="Normal"/>
     <w:qFormat/>
     <w:pPr>
-      <w:spacing w:after="160" w:line="259" w:lineRule="auto"/>
+      <w:widowControl/>
+      <w:bidi w:val="0"/>
+      <w:spacing w:lineRule="auto" w:line="259" w:before="0" w:after="160"/>
+      <w:jc w:val="left"/>
     </w:pPr>
+    <w:rPr>
+      <w:rFonts w:ascii="Calibri" w:hAnsi="Calibri" w:eastAsia="Calibri" w:cs="" w:asciiTheme="minorHAnsi" w:cstheme="minorBidi" w:eastAsiaTheme="minorHAnsi" w:hAnsiTheme="minorHAnsi"/>
+      <w:color w:val="auto"/>
+      <w:kern w:val="0"/>
+      <w:sz w:val="22"/>
+      <w:szCs w:val="22"/>
+      <w:lang w:val="es-ES" w:eastAsia="en-US" w:bidi="ar-SA"/>
+    </w:rPr>
   </w:style>
-  <w:style w:type="character" w:default="1" w:styleId="Fuentedeprrafopredeter">
+  <w:style w:type="character" w:styleId="DefaultParagraphFont" w:default="1">
     <w:name w:val="Default Paragraph Font"/>
     <w:uiPriority w:val="1"/>
     <w:semiHidden/>
     <w:unhideWhenUsed/>
+    <w:qFormat/>
+    <w:rPr/>
+  </w:style>
+  <w:style w:type="paragraph" w:styleId="Ttulo">
+    <w:name w:val="Título"/>
+    <w:basedOn w:val="Normal"/>
+    <w:next w:val="Cuerpodetexto"/>
+    <w:qFormat/>
+    <w:pPr>
+      <w:keepNext w:val="true"/>
+      <w:spacing w:before="240" w:after="120"/>
+    </w:pPr>
+    <w:rPr>
+      <w:rFonts w:ascii="Liberation Sans" w:hAnsi="Liberation Sans" w:eastAsia="Noto Sans CJK SC Regular" w:cs="Lohit Devanagari"/>
+      <w:sz w:val="28"/>
+      <w:szCs w:val="28"/>
+    </w:rPr>
+  </w:style>
+  <w:style w:type="paragraph" w:styleId="Cuerpodetexto">
+    <w:name w:val="Body Text"/>
+    <w:basedOn w:val="Normal"/>
+    <w:pPr>
+      <w:spacing w:lineRule="auto" w:line="276" w:before="0" w:after="140"/>
+    </w:pPr>
+    <w:rPr/>
+  </w:style>
+  <w:style w:type="paragraph" w:styleId="Lista">
+    <w:name w:val="List"/>
+    <w:basedOn w:val="Cuerpodetexto"/>
+    <w:pPr/>
+    <w:rPr>
+      <w:rFonts w:cs="Lohit Devanagari"/>
+    </w:rPr>
+  </w:style>
+  <w:style w:type="paragraph" w:styleId="Leyenda">
+    <w:name w:val="Caption"/>
+    <w:basedOn w:val="Normal"/>
+    <w:qFormat/>
+    <w:pPr>
+      <w:suppressLineNumbers/>
+      <w:spacing w:before="120" w:after="120"/>
+    </w:pPr>
+    <w:rPr>
+      <w:rFonts w:cs="Lohit Devanagari"/>
+      <w:i/>
+      <w:iCs/>
+      <w:sz w:val="24"/>
+      <w:szCs w:val="24"/>
+    </w:rPr>
+  </w:style>
+  <w:style w:type="paragraph" w:styleId="Ndice" w:customStyle="1">
+    <w:name w:val="Índice"/>
+    <w:basedOn w:val="Normal"/>
+    <w:qFormat/>
+    <w:pPr>
+      <w:suppressLineNumbers/>
+    </w:pPr>
+    <w:rPr>
+      <w:rFonts w:cs="Lohit Devanagari"/>
+    </w:rPr>
+  </w:style>
+  <w:style w:type="paragraph" w:styleId="Titular">
+    <w:name w:val="Title"/>
+    <w:basedOn w:val="Normal"/>
+    <w:qFormat/>
+    <w:pPr>
+      <w:keepNext w:val="true"/>
+      <w:spacing w:before="240" w:after="120"/>
+    </w:pPr>
+    <w:rPr>
+      <w:rFonts w:ascii="Liberation Sans" w:hAnsi="Liberation Sans" w:eastAsia="Noto Sans CJK SC Regular" w:cs="Lohit Devanagari"/>
+      <w:sz w:val="28"/>
+      <w:szCs w:val="28"/>
+    </w:rPr>
+  </w:style>
+  <w:style w:type="paragraph" w:styleId="Caption">
+    <w:name w:val="caption"/>
+    <w:basedOn w:val="Normal"/>
+    <w:qFormat/>
+    <w:pPr>
+      <w:suppressLineNumbers/>
+      <w:spacing w:before="120" w:after="120"/>
+    </w:pPr>
+    <w:rPr>
+      <w:rFonts w:cs="Lohit Devanagari"/>
+      <w:i/>
+      <w:iCs/>
+      <w:sz w:val="24"/>
+      <w:szCs w:val="24"/>
+    </w:rPr>
+  </w:style>
+  <w:style w:type="paragraph" w:styleId="ListParagraph">
+    <w:name w:val="List Paragraph"/>
+    <w:basedOn w:val="Normal"/>
+    <w:uiPriority w:val="34"/>
+    <w:qFormat/>
+    <w:rsid w:val="000a31e0"/>
+    <w:pPr>
+      <w:spacing w:before="0" w:after="160"/>
+      <w:ind w:left="720" w:hanging="0"/>
+      <w:contextualSpacing/>
+    </w:pPr>
+    <w:rPr/>
+  </w:style>
+  <w:style w:type="paragraph" w:styleId="Contenidodelatabla" w:customStyle="1">
+    <w:name w:val="Contenido de la tabla"/>
+    <w:basedOn w:val="Normal"/>
+    <w:qFormat/>
+    <w:pPr>
+      <w:suppressLineNumbers/>
+    </w:pPr>
+    <w:rPr/>
+  </w:style>
+  <w:style w:type="paragraph" w:styleId="Ttulodelatabla" w:customStyle="1">
+    <w:name w:val="Título de la tabla"/>
+    <w:basedOn w:val="Contenidodelatabla"/>
+    <w:qFormat/>
+    <w:pPr>
+      <w:jc w:val="center"/>
+    </w:pPr>
+    <w:rPr>
+      <w:b/>
+      <w:bCs/>
+    </w:rPr>
+  </w:style>
+  <w:style w:type="numbering" w:styleId="NoList" w:default="1">
+    <w:name w:val="No List"/>
+    <w:uiPriority w:val="99"/>
+    <w:semiHidden/>
+    <w:unhideWhenUsed/>
+    <w:qFormat/>
   </w:style>
   <w:style w:type="table" w:default="1" w:styleId="Tablanormal">
     <w:name w:val="Normal Table"/>
@@ -1764,112 +2042,19 @@
       </w:tblCellMar>
     </w:tblPr>
   </w:style>
-  <w:style w:type="numbering" w:default="1" w:styleId="Sinlista">
-    <w:name w:val="No List"/>
-    <w:uiPriority w:val="99"/>
-    <w:semiHidden/>
-    <w:unhideWhenUsed/>
-  </w:style>
-  <w:style w:type="paragraph" w:styleId="Ttulo">
-    <w:name w:val="Title"/>
-    <w:basedOn w:val="Normal"/>
-    <w:next w:val="Textoindependiente"/>
-    <w:qFormat/>
-    <w:pPr>
-      <w:keepNext/>
-      <w:spacing w:before="240" w:after="120"/>
-    </w:pPr>
-    <w:rPr>
-      <w:rFonts w:ascii="Liberation Sans" w:eastAsia="Noto Sans CJK SC Regular" w:hAnsi="Liberation Sans" w:cs="Lohit Devanagari"/>
-      <w:sz w:val="28"/>
-      <w:szCs w:val="28"/>
-    </w:rPr>
-  </w:style>
-  <w:style w:type="paragraph" w:styleId="Textoindependiente">
-    <w:name w:val="Body Text"/>
-    <w:basedOn w:val="Normal"/>
-    <w:pPr>
-      <w:spacing w:after="140" w:line="276" w:lineRule="auto"/>
-    </w:pPr>
-  </w:style>
-  <w:style w:type="paragraph" w:styleId="Lista">
-    <w:name w:val="List"/>
-    <w:basedOn w:val="Textoindependiente"/>
-    <w:rPr>
-      <w:rFonts w:cs="Lohit Devanagari"/>
-    </w:rPr>
-  </w:style>
-  <w:style w:type="paragraph" w:styleId="Descripcin">
-    <w:name w:val="caption"/>
-    <w:basedOn w:val="Normal"/>
-    <w:qFormat/>
-    <w:pPr>
-      <w:suppressLineNumbers/>
-      <w:spacing w:before="120" w:after="120"/>
-    </w:pPr>
-    <w:rPr>
-      <w:rFonts w:cs="Lohit Devanagari"/>
-      <w:i/>
-      <w:iCs/>
-      <w:sz w:val="24"/>
-      <w:szCs w:val="24"/>
-    </w:rPr>
-  </w:style>
-  <w:style w:type="paragraph" w:customStyle="1" w:styleId="ndice">
-    <w:name w:val="Índice"/>
-    <w:basedOn w:val="Normal"/>
-    <w:qFormat/>
-    <w:pPr>
-      <w:suppressLineNumbers/>
-    </w:pPr>
-    <w:rPr>
-      <w:rFonts w:cs="Lohit Devanagari"/>
-    </w:rPr>
-  </w:style>
-  <w:style w:type="paragraph" w:styleId="Prrafodelista">
-    <w:name w:val="List Paragraph"/>
-    <w:basedOn w:val="Normal"/>
-    <w:uiPriority w:val="34"/>
-    <w:qFormat/>
-    <w:rsid w:val="000A31E0"/>
-    <w:pPr>
-      <w:ind w:left="720"/>
-      <w:contextualSpacing/>
-    </w:pPr>
-  </w:style>
-  <w:style w:type="paragraph" w:customStyle="1" w:styleId="Contenidodelatabla">
-    <w:name w:val="Contenido de la tabla"/>
-    <w:basedOn w:val="Normal"/>
-    <w:qFormat/>
-    <w:pPr>
-      <w:suppressLineNumbers/>
-    </w:pPr>
-  </w:style>
-  <w:style w:type="paragraph" w:customStyle="1" w:styleId="Ttulodelatabla">
-    <w:name w:val="Título de la tabla"/>
-    <w:basedOn w:val="Contenidodelatabla"/>
-    <w:qFormat/>
-    <w:pPr>
-      <w:jc w:val="center"/>
-    </w:pPr>
-    <w:rPr>
-      <w:b/>
-      <w:bCs/>
-    </w:rPr>
-  </w:style>
   <w:style w:type="table" w:styleId="Tablaconcuadrcula">
     <w:name w:val="Table Grid"/>
     <w:basedOn w:val="Tablanormal"/>
     <w:uiPriority w:val="39"/>
-    <w:rsid w:val="000A31E0"/>
+    <w:rsid w:val="000a31e0"/>
     <w:tblPr>
       <w:tblBorders>
-        <w:top w:val="single" w:sz="4" w:space="0" w:color="auto"/>
-        <w:left w:val="single" w:sz="4" w:space="0" w:color="auto"/>
-        <w:bottom w:val="single" w:sz="4" w:space="0" w:color="auto"/>
-        <w:right w:val="single" w:sz="4" w:space="0" w:color="auto"/>
-        <w:insideH w:val="single" w:sz="4" w:space="0" w:color="auto"/>
-        <w:insideV w:val="single" w:sz="4" w:space="0" w:color="auto"/>
+        <w:top w:val="single" w:color="auto" w:sz="4" w:space="0"/>
+        <w:left w:val="single" w:color="auto" w:sz="4" w:space="0"/>
+        <w:bottom w:val="single" w:color="auto" w:sz="4" w:space="0"/>
+        <w:right w:val="single" w:color="auto" w:sz="4" w:space="0"/>
+        <w:insideH w:val="single" w:color="auto" w:sz="4" w:space="0"/>
+        <w:insideV w:val="single" w:color="auto" w:sz="4" w:space="0"/>
       </w:tblBorders>
     </w:tblPr>
   </w:style>
@@ -1877,17 +2062,17 @@
     <w:name w:val="Grid Table 4 Accent 5"/>
     <w:basedOn w:val="Tablanormal"/>
     <w:uiPriority w:val="49"/>
-    <w:rsid w:val="000A31E0"/>
+    <w:rsid w:val="000a31e0"/>
     <w:tblPr>
       <w:tblStyleRowBandSize w:val="1"/>
       <w:tblStyleColBandSize w:val="1"/>
       <w:tblBorders>
-        <w:top w:val="single" w:sz="4" w:space="0" w:color="9CC2E5" w:themeColor="accent5" w:themeTint="99"/>
-        <w:left w:val="single" w:sz="4" w:space="0" w:color="9CC2E5" w:themeColor="accent5" w:themeTint="99"/>
-        <w:bottom w:val="single" w:sz="4" w:space="0" w:color="9CC2E5" w:themeColor="accent5" w:themeTint="99"/>
-        <w:right w:val="single" w:sz="4" w:space="0" w:color="9CC2E5" w:themeColor="accent5" w:themeTint="99"/>
-        <w:insideH w:val="single" w:sz="4" w:space="0" w:color="9CC2E5" w:themeColor="accent5" w:themeTint="99"/>
-        <w:insideV w:val="single" w:sz="4" w:space="0" w:color="9CC2E5" w:themeColor="accent5" w:themeTint="99"/>
+        <w:top w:val="single" w:color="9CC2E5" w:themeColor="accent5" w:themeTint="99" w:sz="4" w:space="0"/>
+        <w:left w:val="single" w:color="9CC2E5" w:themeColor="accent5" w:themeTint="99" w:sz="4" w:space="0"/>
+        <w:bottom w:val="single" w:color="9CC2E5" w:themeColor="accent5" w:themeTint="99" w:sz="4" w:space="0"/>
+        <w:right w:val="single" w:color="9CC2E5" w:themeColor="accent5" w:themeTint="99" w:sz="4" w:space="0"/>
+        <w:insideH w:val="single" w:color="9CC2E5" w:themeColor="accent5" w:themeTint="99" w:sz="4" w:space="0"/>
+        <w:insideV w:val="single" w:color="9CC2E5" w:themeColor="accent5" w:themeTint="99" w:sz="4" w:space="0"/>
       </w:tblBorders>
     </w:tblPr>
     <w:tblStylePr w:type="firstRow">
@@ -1899,10 +2084,10 @@
       <w:tblPr/>
       <w:tcPr>
         <w:tcBorders>
-          <w:top w:val="single" w:sz="4" w:space="0" w:color="5B9BD5" w:themeColor="accent5"/>
-          <w:left w:val="single" w:sz="4" w:space="0" w:color="5B9BD5" w:themeColor="accent5"/>
-          <w:bottom w:val="single" w:sz="4" w:space="0" w:color="5B9BD5" w:themeColor="accent5"/>
-          <w:right w:val="single" w:sz="4" w:space="0" w:color="5B9BD5" w:themeColor="accent5"/>
+          <w:top w:val="single" w:color="5B9BD5" w:themeColor="accent5" w:sz="4" w:space="0"/>
+          <w:left w:val="single" w:color="5B9BD5" w:themeColor="accent5" w:sz="4" w:space="0"/>
+          <w:bottom w:val="single" w:color="5B9BD5" w:themeColor="accent5" w:sz="4" w:space="0"/>
+          <w:right w:val="single" w:color="5B9BD5" w:themeColor="accent5" w:sz="4" w:space="0"/>
           <w:insideH w:val="nil"/>
           <w:insideV w:val="nil"/>
         </w:tcBorders>
@@ -1917,7 +2102,7 @@
       <w:tblPr/>
       <w:tcPr>
         <w:tcBorders>
-          <w:top w:val="double" w:sz="4" w:space="0" w:color="5B9BD5" w:themeColor="accent5"/>
+          <w:top w:val="double" w:color="5B9BD5" w:themeColor="accent5" w:sz="4" w:space="0"/>
         </w:tcBorders>
       </w:tcPr>
     </w:tblStylePr>
@@ -1926,12 +2111,14 @@
         <w:b/>
         <w:bCs/>
       </w:rPr>
+      <w:tblPr/>
     </w:tblStylePr>
     <w:tblStylePr w:type="lastCol">
       <w:rPr>
         <w:b/>
         <w:bCs/>
       </w:rPr>
+      <w:tblPr/>
     </w:tblStylePr>
     <w:tblStylePr w:type="band1Vert">
       <w:tblPr/>

</xml_diff>

<commit_message>
Revert "Merge branch 'master' into working"
This reverts commit a171dfc6d75f26562ebccc0912675c865d172275, reversing
changes made to 221460d307aac016b4dec01f40573a0e03f8ba8d.
</commit_message>
<xml_diff>
--- a/Trabajo previo entregas/Caso de uso - Avance.docx
+++ b/Trabajo previo entregas/Caso de uso - Avance.docx
@@ -1,14 +1,12 @@
 
 <file path=word/document.xml><?xml version="1.0" encoding="utf-8"?>
-<w:document xmlns:o="urn:schemas-microsoft-com:office:office" xmlns:r="http://schemas.openxmlformats.org/officeDocument/2006/relationships" xmlns:v="urn:schemas-microsoft-com:vml" xmlns:w="http://schemas.openxmlformats.org/wordprocessingml/2006/main" xmlns:w10="urn:schemas-microsoft-com:office:word" xmlns:wp="http://schemas.openxmlformats.org/drawingml/2006/wordprocessingDrawing" xmlns:wps="http://schemas.microsoft.com/office/word/2010/wordprocessingShape" xmlns:wpg="http://schemas.microsoft.com/office/word/2010/wordprocessingGroup" xmlns:mc="http://schemas.openxmlformats.org/markup-compatibility/2006" xmlns:wp14="http://schemas.microsoft.com/office/word/2010/wordprocessingDrawing" xmlns:w14="http://schemas.microsoft.com/office/word/2010/wordml" mc:Ignorable="w14 wp14">
+<w:document xmlns:wpc="http://schemas.microsoft.com/office/word/2010/wordprocessingCanvas" xmlns:cx="http://schemas.microsoft.com/office/drawing/2014/chartex" xmlns:cx1="http://schemas.microsoft.com/office/drawing/2015/9/8/chartex" xmlns:cx2="http://schemas.microsoft.com/office/drawing/2015/10/21/chartex" xmlns:cx3="http://schemas.microsoft.com/office/drawing/2016/5/9/chartex" xmlns:cx4="http://schemas.microsoft.com/office/drawing/2016/5/10/chartex" xmlns:cx5="http://schemas.microsoft.com/office/drawing/2016/5/11/chartex" xmlns:cx6="http://schemas.microsoft.com/office/drawing/2016/5/12/chartex" xmlns:cx7="http://schemas.microsoft.com/office/drawing/2016/5/13/chartex" xmlns:cx8="http://schemas.microsoft.com/office/drawing/2016/5/14/chartex" xmlns:mc="http://schemas.openxmlformats.org/markup-compatibility/2006" xmlns:aink="http://schemas.microsoft.com/office/drawing/2016/ink" xmlns:am3d="http://schemas.microsoft.com/office/drawing/2017/model3d" xmlns:o="urn:schemas-microsoft-com:office:office" xmlns:r="http://schemas.openxmlformats.org/officeDocument/2006/relationships" xmlns:m="http://schemas.openxmlformats.org/officeDocument/2006/math" xmlns:v="urn:schemas-microsoft-com:vml" xmlns:wp14="http://schemas.microsoft.com/office/word/2010/wordprocessingDrawing" xmlns:wp="http://schemas.openxmlformats.org/drawingml/2006/wordprocessingDrawing" xmlns:w10="urn:schemas-microsoft-com:office:word" xmlns:w="http://schemas.openxmlformats.org/wordprocessingml/2006/main" xmlns:w14="http://schemas.microsoft.com/office/word/2010/wordml" xmlns:w15="http://schemas.microsoft.com/office/word/2012/wordml" xmlns:w16cid="http://schemas.microsoft.com/office/word/2016/wordml/cid" xmlns:w16se="http://schemas.microsoft.com/office/word/2015/wordml/symex" xmlns:wpg="http://schemas.microsoft.com/office/word/2010/wordprocessingGroup" xmlns:wpi="http://schemas.microsoft.com/office/word/2010/wordprocessingInk" xmlns:wne="http://schemas.microsoft.com/office/word/2006/wordml" xmlns:wps="http://schemas.microsoft.com/office/word/2010/wordprocessingShape" mc:Ignorable="w14 w15 w16se w16cid wp14">
   <w:body>
     <w:p>
       <w:pPr>
-        <w:pStyle w:val="Normal"/>
         <w:jc w:val="center"/>
         <w:rPr>
           <w:rFonts w:ascii="Fira Code" w:hAnsi="Fira Code"/>
-          <w:b/>
           <w:b/>
           <w:sz w:val="28"/>
           <w:lang w:val="es-MX"/>
@@ -26,10 +24,8 @@
     </w:p>
     <w:p>
       <w:pPr>
-        <w:pStyle w:val="Normal"/>
         <w:rPr>
           <w:rFonts w:ascii="Fira Code" w:hAnsi="Fira Code"/>
-          <w:b/>
           <w:b/>
           <w:sz w:val="28"/>
         </w:rPr>
@@ -45,15 +41,21 @@
     </w:p>
     <w:p>
       <w:pPr>
-        <w:pStyle w:val="Normal"/>
-        <w:jc w:val="both"/>
-        <w:rPr/>
+        <w:rPr>
+          <w:rFonts w:ascii="Fira Code" w:hAnsi="Fira Code"/>
+        </w:rPr>
       </w:pPr>
       <w:r>
         <w:rPr>
           <w:rFonts w:ascii="Fira Code" w:hAnsi="Fira Code"/>
         </w:rPr>
-        <w:t xml:space="preserve">Se busca con la realización de esta actividad exponer de la manera más clara y concisa </w:t>
+        <w:t>Se busca con la realización de esta actividad exponer</w:t>
+      </w:r>
+      <w:r>
+        <w:rPr>
+          <w:rFonts w:ascii="Fira Code" w:hAnsi="Fira Code"/>
+        </w:rPr>
+        <w:t xml:space="preserve"> de la manera más clara y concisa </w:t>
       </w:r>
       <w:bookmarkStart w:id="0" w:name="_GoBack"/>
       <w:bookmarkEnd w:id="0"/>
@@ -68,7 +70,14 @@
           <w:rFonts w:ascii="Fira Code" w:hAnsi="Fira Code"/>
           <w:i/>
         </w:rPr>
-        <w:t xml:space="preserve">wireframe </w:t>
+        <w:t>wireframe</w:t>
+      </w:r>
+      <w:r>
+        <w:rPr>
+          <w:rFonts w:ascii="Fira Code" w:hAnsi="Fira Code"/>
+          <w:i/>
+        </w:rPr>
+        <w:t xml:space="preserve"> </w:t>
       </w:r>
       <w:r>
         <w:rPr>
@@ -77,11 +86,18 @@
         <w:t>y que vayan de la mano la información expresada en la siguiente tabla y la representación gráfica de dicha información.</w:t>
       </w:r>
     </w:p>
+    <w:p>
+      <w:pPr>
+        <w:rPr>
+          <w:b/>
+          <w:sz w:val="28"/>
+          <w:lang w:val="es-MX"/>
+        </w:rPr>
+      </w:pPr>
+    </w:p>
     <w:tbl>
       <w:tblPr>
         <w:tblW w:w="8509" w:type="dxa"/>
-        <w:jc w:val="left"/>
-        <w:tblInd w:w="0" w:type="dxa"/>
         <w:tblBorders>
           <w:top w:val="single" w:sz="2" w:space="0" w:color="000000"/>
           <w:left w:val="single" w:sz="2" w:space="0" w:color="000000"/>
@@ -90,39 +106,34 @@
         </w:tblBorders>
         <w:tblCellMar>
           <w:top w:w="55" w:type="dxa"/>
-          <w:left w:w="53" w:type="dxa"/>
+          <w:left w:w="54" w:type="dxa"/>
           <w:bottom w:w="55" w:type="dxa"/>
           <w:right w:w="55" w:type="dxa"/>
         </w:tblCellMar>
-        <w:tblLook w:noVBand="1" w:val="04a0" w:noHBand="0" w:lastColumn="0" w:firstColumn="1" w:lastRow="0" w:firstRow="1"/>
+        <w:tblLook w:val="04A0" w:firstRow="1" w:lastRow="0" w:firstColumn="1" w:lastColumn="0" w:noHBand="0" w:noVBand="1"/>
       </w:tblPr>
       <w:tblGrid>
-        <w:gridCol w:w="1867"/>
+        <w:gridCol w:w="1868"/>
         <w:gridCol w:w="914"/>
         <w:gridCol w:w="286"/>
-        <w:gridCol w:w="5442"/>
+        <w:gridCol w:w="5441"/>
       </w:tblGrid>
       <w:tr>
-        <w:trPr/>
-        <w:tc>
-          <w:tcPr>
-            <w:tcW w:w="1867" w:type="dxa"/>
+        <w:tc>
+          <w:tcPr>
+            <w:tcW w:w="1868" w:type="dxa"/>
             <w:tcBorders>
               <w:top w:val="single" w:sz="2" w:space="0" w:color="000000"/>
               <w:left w:val="single" w:sz="2" w:space="0" w:color="000000"/>
               <w:bottom w:val="single" w:sz="2" w:space="0" w:color="000000"/>
-              <w:insideH w:val="single" w:sz="2" w:space="0" w:color="000000"/>
-            </w:tcBorders>
-            <w:shd w:fill="auto" w:val="clear"/>
-          </w:tcPr>
-          <w:p>
-            <w:pPr>
-              <w:pStyle w:val="Contenidodelatabla"/>
-              <w:spacing w:before="0" w:after="160"/>
-              <w:jc w:val="center"/>
-              <w:rPr>
-                <w:rFonts w:ascii="Fira Code" w:hAnsi="Fira Code"/>
-                <w:b/>
+            </w:tcBorders>
+            <w:shd w:val="clear" w:color="auto" w:fill="auto"/>
+          </w:tcPr>
+          <w:p>
+            <w:pPr>
+              <w:pStyle w:val="Contenidodelatabla"/>
+              <w:rPr>
+                <w:rFonts w:ascii="Fira Code" w:hAnsi="Fira Code"/>
                 <w:b/>
                 <w:bCs/>
               </w:rPr>
@@ -139,23 +150,19 @@
         </w:tc>
         <w:tc>
           <w:tcPr>
-            <w:tcW w:w="6642" w:type="dxa"/>
+            <w:tcW w:w="6641" w:type="dxa"/>
             <w:gridSpan w:val="3"/>
             <w:tcBorders>
               <w:top w:val="single" w:sz="2" w:space="0" w:color="000000"/>
               <w:left w:val="single" w:sz="2" w:space="0" w:color="000000"/>
               <w:bottom w:val="single" w:sz="2" w:space="0" w:color="000000"/>
               <w:right w:val="single" w:sz="2" w:space="0" w:color="000000"/>
-              <w:insideH w:val="single" w:sz="2" w:space="0" w:color="000000"/>
-              <w:insideV w:val="single" w:sz="2" w:space="0" w:color="000000"/>
-            </w:tcBorders>
-            <w:shd w:fill="auto" w:val="clear"/>
-          </w:tcPr>
-          <w:p>
-            <w:pPr>
-              <w:pStyle w:val="Contenidodelatabla"/>
-              <w:spacing w:before="0" w:after="160"/>
-              <w:jc w:val="center"/>
+            </w:tcBorders>
+            <w:shd w:val="clear" w:color="auto" w:fill="auto"/>
+          </w:tcPr>
+          <w:p>
+            <w:pPr>
+              <w:pStyle w:val="Contenidodelatabla"/>
               <w:rPr>
                 <w:rFonts w:ascii="Fira Code" w:hAnsi="Fira Code"/>
               </w:rPr>
@@ -178,26 +185,20 @@
         </w:tc>
       </w:tr>
       <w:tr>
-        <w:trPr/>
-        <w:tc>
-          <w:tcPr>
-            <w:tcW w:w="1867" w:type="dxa"/>
-            <w:tcBorders>
-              <w:top w:val="single" w:sz="2" w:space="0" w:color="000000"/>
-              <w:left w:val="single" w:sz="2" w:space="0" w:color="000000"/>
-              <w:bottom w:val="single" w:sz="2" w:space="0" w:color="000000"/>
-              <w:insideH w:val="single" w:sz="2" w:space="0" w:color="000000"/>
-            </w:tcBorders>
-            <w:shd w:fill="auto" w:val="clear"/>
-          </w:tcPr>
-          <w:p>
-            <w:pPr>
-              <w:pStyle w:val="Contenidodelatabla"/>
-              <w:spacing w:before="0" w:after="160"/>
-              <w:jc w:val="center"/>
-              <w:rPr>
-                <w:rFonts w:ascii="Fira Code" w:hAnsi="Fira Code"/>
-                <w:b/>
+        <w:tc>
+          <w:tcPr>
+            <w:tcW w:w="1868" w:type="dxa"/>
+            <w:tcBorders>
+              <w:left w:val="single" w:sz="2" w:space="0" w:color="000000"/>
+              <w:bottom w:val="single" w:sz="2" w:space="0" w:color="000000"/>
+            </w:tcBorders>
+            <w:shd w:val="clear" w:color="auto" w:fill="auto"/>
+          </w:tcPr>
+          <w:p>
+            <w:pPr>
+              <w:pStyle w:val="Contenidodelatabla"/>
+              <w:rPr>
+                <w:rFonts w:ascii="Fira Code" w:hAnsi="Fira Code"/>
                 <w:b/>
                 <w:bCs/>
               </w:rPr>
@@ -214,23 +215,18 @@
         </w:tc>
         <w:tc>
           <w:tcPr>
-            <w:tcW w:w="6642" w:type="dxa"/>
+            <w:tcW w:w="6641" w:type="dxa"/>
             <w:gridSpan w:val="3"/>
             <w:tcBorders>
-              <w:top w:val="single" w:sz="2" w:space="0" w:color="000000"/>
               <w:left w:val="single" w:sz="2" w:space="0" w:color="000000"/>
               <w:bottom w:val="single" w:sz="2" w:space="0" w:color="000000"/>
               <w:right w:val="single" w:sz="2" w:space="0" w:color="000000"/>
-              <w:insideH w:val="single" w:sz="2" w:space="0" w:color="000000"/>
-              <w:insideV w:val="single" w:sz="2" w:space="0" w:color="000000"/>
-            </w:tcBorders>
-            <w:shd w:fill="auto" w:val="clear"/>
-          </w:tcPr>
-          <w:p>
-            <w:pPr>
-              <w:pStyle w:val="Contenidodelatabla"/>
-              <w:suppressLineNumbers/>
-              <w:spacing w:before="0" w:after="160"/>
+            </w:tcBorders>
+            <w:shd w:val="clear" w:color="auto" w:fill="auto"/>
+          </w:tcPr>
+          <w:p>
+            <w:pPr>
+              <w:pStyle w:val="Contenidodelatabla"/>
               <w:rPr>
                 <w:rFonts w:ascii="Fira Code" w:hAnsi="Fira Code"/>
               </w:rPr>
@@ -245,26 +241,20 @@
         </w:tc>
       </w:tr>
       <w:tr>
-        <w:trPr/>
-        <w:tc>
-          <w:tcPr>
-            <w:tcW w:w="1867" w:type="dxa"/>
-            <w:tcBorders>
-              <w:top w:val="single" w:sz="2" w:space="0" w:color="000000"/>
-              <w:left w:val="single" w:sz="2" w:space="0" w:color="000000"/>
-              <w:bottom w:val="single" w:sz="2" w:space="0" w:color="000000"/>
-              <w:insideH w:val="single" w:sz="2" w:space="0" w:color="000000"/>
-            </w:tcBorders>
-            <w:shd w:fill="auto" w:val="clear"/>
-          </w:tcPr>
-          <w:p>
-            <w:pPr>
-              <w:pStyle w:val="Contenidodelatabla"/>
-              <w:spacing w:before="0" w:after="160"/>
-              <w:jc w:val="center"/>
-              <w:rPr>
-                <w:rFonts w:ascii="Fira Code" w:hAnsi="Fira Code"/>
-                <w:b/>
+        <w:tc>
+          <w:tcPr>
+            <w:tcW w:w="1868" w:type="dxa"/>
+            <w:tcBorders>
+              <w:left w:val="single" w:sz="2" w:space="0" w:color="000000"/>
+              <w:bottom w:val="single" w:sz="2" w:space="0" w:color="000000"/>
+            </w:tcBorders>
+            <w:shd w:val="clear" w:color="auto" w:fill="auto"/>
+          </w:tcPr>
+          <w:p>
+            <w:pPr>
+              <w:pStyle w:val="Contenidodelatabla"/>
+              <w:rPr>
+                <w:rFonts w:ascii="Fira Code" w:hAnsi="Fira Code"/>
                 <w:b/>
                 <w:bCs/>
               </w:rPr>
@@ -281,23 +271,18 @@
         </w:tc>
         <w:tc>
           <w:tcPr>
-            <w:tcW w:w="6642" w:type="dxa"/>
+            <w:tcW w:w="6641" w:type="dxa"/>
             <w:gridSpan w:val="3"/>
             <w:tcBorders>
-              <w:top w:val="single" w:sz="2" w:space="0" w:color="000000"/>
               <w:left w:val="single" w:sz="2" w:space="0" w:color="000000"/>
               <w:bottom w:val="single" w:sz="2" w:space="0" w:color="000000"/>
               <w:right w:val="single" w:sz="2" w:space="0" w:color="000000"/>
-              <w:insideH w:val="single" w:sz="2" w:space="0" w:color="000000"/>
-              <w:insideV w:val="single" w:sz="2" w:space="0" w:color="000000"/>
-            </w:tcBorders>
-            <w:shd w:fill="auto" w:val="clear"/>
-          </w:tcPr>
-          <w:p>
-            <w:pPr>
-              <w:pStyle w:val="Contenidodelatabla"/>
-              <w:suppressLineNumbers/>
-              <w:spacing w:before="0" w:after="160"/>
+            </w:tcBorders>
+            <w:shd w:val="clear" w:color="auto" w:fill="auto"/>
+          </w:tcPr>
+          <w:p>
+            <w:pPr>
+              <w:pStyle w:val="Contenidodelatabla"/>
               <w:rPr>
                 <w:rFonts w:ascii="Fira Code" w:hAnsi="Fira Code"/>
               </w:rPr>
@@ -312,26 +297,20 @@
         </w:tc>
       </w:tr>
       <w:tr>
-        <w:trPr/>
-        <w:tc>
-          <w:tcPr>
-            <w:tcW w:w="1867" w:type="dxa"/>
-            <w:tcBorders>
-              <w:top w:val="single" w:sz="2" w:space="0" w:color="000000"/>
-              <w:left w:val="single" w:sz="2" w:space="0" w:color="000000"/>
-              <w:bottom w:val="single" w:sz="2" w:space="0" w:color="000000"/>
-              <w:insideH w:val="single" w:sz="2" w:space="0" w:color="000000"/>
-            </w:tcBorders>
-            <w:shd w:fill="auto" w:val="clear"/>
-          </w:tcPr>
-          <w:p>
-            <w:pPr>
-              <w:pStyle w:val="Contenidodelatabla"/>
-              <w:spacing w:before="0" w:after="160"/>
-              <w:jc w:val="center"/>
-              <w:rPr>
-                <w:rFonts w:ascii="Fira Code" w:hAnsi="Fira Code"/>
-                <w:b/>
+        <w:tc>
+          <w:tcPr>
+            <w:tcW w:w="1868" w:type="dxa"/>
+            <w:tcBorders>
+              <w:left w:val="single" w:sz="2" w:space="0" w:color="000000"/>
+              <w:bottom w:val="single" w:sz="2" w:space="0" w:color="000000"/>
+            </w:tcBorders>
+            <w:shd w:val="clear" w:color="auto" w:fill="auto"/>
+          </w:tcPr>
+          <w:p>
+            <w:pPr>
+              <w:pStyle w:val="Contenidodelatabla"/>
+              <w:rPr>
+                <w:rFonts w:ascii="Fira Code" w:hAnsi="Fira Code"/>
                 <w:b/>
                 <w:bCs/>
               </w:rPr>
@@ -348,23 +327,18 @@
         </w:tc>
         <w:tc>
           <w:tcPr>
-            <w:tcW w:w="6642" w:type="dxa"/>
+            <w:tcW w:w="6641" w:type="dxa"/>
             <w:gridSpan w:val="3"/>
             <w:tcBorders>
-              <w:top w:val="single" w:sz="2" w:space="0" w:color="000000"/>
               <w:left w:val="single" w:sz="2" w:space="0" w:color="000000"/>
               <w:bottom w:val="single" w:sz="2" w:space="0" w:color="000000"/>
               <w:right w:val="single" w:sz="2" w:space="0" w:color="000000"/>
-              <w:insideH w:val="single" w:sz="2" w:space="0" w:color="000000"/>
-              <w:insideV w:val="single" w:sz="2" w:space="0" w:color="000000"/>
-            </w:tcBorders>
-            <w:shd w:fill="auto" w:val="clear"/>
-          </w:tcPr>
-          <w:p>
-            <w:pPr>
-              <w:pStyle w:val="Contenidodelatabla"/>
-              <w:suppressLineNumbers/>
-              <w:spacing w:before="0" w:after="160"/>
+            </w:tcBorders>
+            <w:shd w:val="clear" w:color="auto" w:fill="auto"/>
+          </w:tcPr>
+          <w:p>
+            <w:pPr>
+              <w:pStyle w:val="Contenidodelatabla"/>
               <w:rPr>
                 <w:rFonts w:ascii="Fira Code" w:hAnsi="Fira Code"/>
               </w:rPr>
@@ -379,27 +353,21 @@
         </w:tc>
       </w:tr>
       <w:tr>
-        <w:trPr/>
-        <w:tc>
-          <w:tcPr>
-            <w:tcW w:w="1867" w:type="dxa"/>
+        <w:tc>
+          <w:tcPr>
+            <w:tcW w:w="1868" w:type="dxa"/>
             <w:vMerge w:val="restart"/>
             <w:tcBorders>
-              <w:top w:val="single" w:sz="2" w:space="0" w:color="000000"/>
-              <w:left w:val="single" w:sz="2" w:space="0" w:color="000000"/>
-              <w:bottom w:val="single" w:sz="2" w:space="0" w:color="000000"/>
-              <w:insideH w:val="single" w:sz="2" w:space="0" w:color="000000"/>
-            </w:tcBorders>
-            <w:shd w:fill="auto" w:val="clear"/>
-          </w:tcPr>
-          <w:p>
-            <w:pPr>
-              <w:pStyle w:val="Contenidodelatabla"/>
-              <w:spacing w:before="0" w:after="160"/>
-              <w:jc w:val="center"/>
-              <w:rPr>
-                <w:rFonts w:ascii="Fira Code" w:hAnsi="Fira Code"/>
-                <w:b/>
+              <w:left w:val="single" w:sz="2" w:space="0" w:color="000000"/>
+              <w:bottom w:val="single" w:sz="2" w:space="0" w:color="000000"/>
+            </w:tcBorders>
+            <w:shd w:val="clear" w:color="auto" w:fill="auto"/>
+          </w:tcPr>
+          <w:p>
+            <w:pPr>
+              <w:pStyle w:val="Contenidodelatabla"/>
+              <w:rPr>
+                <w:rFonts w:ascii="Fira Code" w:hAnsi="Fira Code"/>
                 <w:b/>
                 <w:bCs/>
               </w:rPr>
@@ -418,21 +386,16 @@
           <w:tcPr>
             <w:tcW w:w="914" w:type="dxa"/>
             <w:tcBorders>
-              <w:top w:val="single" w:sz="2" w:space="0" w:color="000000"/>
-              <w:left w:val="single" w:sz="2" w:space="0" w:color="000000"/>
-              <w:bottom w:val="single" w:sz="2" w:space="0" w:color="000000"/>
-              <w:insideH w:val="single" w:sz="2" w:space="0" w:color="000000"/>
-            </w:tcBorders>
-            <w:shd w:fill="auto" w:val="clear"/>
-          </w:tcPr>
-          <w:p>
-            <w:pPr>
-              <w:pStyle w:val="Contenidodelatabla"/>
-              <w:spacing w:before="0" w:after="160"/>
-              <w:jc w:val="center"/>
-              <w:rPr>
-                <w:rFonts w:ascii="Fira Code" w:hAnsi="Fira Code"/>
-                <w:b/>
+              <w:left w:val="single" w:sz="2" w:space="0" w:color="000000"/>
+              <w:bottom w:val="single" w:sz="2" w:space="0" w:color="000000"/>
+            </w:tcBorders>
+            <w:shd w:val="clear" w:color="auto" w:fill="auto"/>
+          </w:tcPr>
+          <w:p>
+            <w:pPr>
+              <w:pStyle w:val="Contenidodelatabla"/>
+              <w:rPr>
+                <w:rFonts w:ascii="Fira Code" w:hAnsi="Fira Code"/>
                 <w:b/>
                 <w:bCs/>
               </w:rPr>
@@ -449,26 +412,20 @@
         </w:tc>
         <w:tc>
           <w:tcPr>
-            <w:tcW w:w="5728" w:type="dxa"/>
+            <w:tcW w:w="5727" w:type="dxa"/>
             <w:gridSpan w:val="2"/>
             <w:tcBorders>
-              <w:top w:val="single" w:sz="2" w:space="0" w:color="000000"/>
               <w:left w:val="single" w:sz="2" w:space="0" w:color="000000"/>
               <w:bottom w:val="single" w:sz="2" w:space="0" w:color="000000"/>
               <w:right w:val="single" w:sz="2" w:space="0" w:color="000000"/>
-              <w:insideH w:val="single" w:sz="2" w:space="0" w:color="000000"/>
-              <w:insideV w:val="single" w:sz="2" w:space="0" w:color="000000"/>
-            </w:tcBorders>
-            <w:shd w:fill="auto" w:val="clear"/>
-          </w:tcPr>
-          <w:p>
-            <w:pPr>
-              <w:pStyle w:val="Contenidodelatabla"/>
-              <w:spacing w:before="0" w:after="160"/>
-              <w:jc w:val="center"/>
-              <w:rPr>
-                <w:rFonts w:ascii="Fira Code" w:hAnsi="Fira Code"/>
-                <w:b/>
+            </w:tcBorders>
+            <w:shd w:val="clear" w:color="auto" w:fill="auto"/>
+          </w:tcPr>
+          <w:p>
+            <w:pPr>
+              <w:pStyle w:val="Contenidodelatabla"/>
+              <w:rPr>
+                <w:rFonts w:ascii="Fira Code" w:hAnsi="Fira Code"/>
                 <w:b/>
                 <w:bCs/>
               </w:rPr>
@@ -485,51 +442,42 @@
         </w:tc>
       </w:tr>
       <w:tr>
-        <w:trPr/>
-        <w:tc>
-          <w:tcPr>
-            <w:tcW w:w="1867" w:type="dxa"/>
-            <w:vMerge w:val="continue"/>
-            <w:tcBorders>
-              <w:top w:val="single" w:sz="2" w:space="0" w:color="000000"/>
-              <w:left w:val="single" w:sz="2" w:space="0" w:color="000000"/>
-              <w:bottom w:val="single" w:sz="2" w:space="0" w:color="000000"/>
-              <w:insideH w:val="single" w:sz="2" w:space="0" w:color="000000"/>
-            </w:tcBorders>
-            <w:shd w:fill="auto" w:val="clear"/>
-          </w:tcPr>
-          <w:p>
-            <w:pPr>
-              <w:pStyle w:val="Contenidodelatabla"/>
-              <w:spacing w:before="0" w:after="160"/>
-              <w:rPr>
-                <w:rFonts w:ascii="Fira Code" w:hAnsi="Fira Code"/>
-              </w:rPr>
-            </w:pPr>
-            <w:r>
-              <w:rPr>
-                <w:rFonts w:ascii="Fira Code" w:hAnsi="Fira Code"/>
-              </w:rPr>
-            </w:r>
+        <w:tc>
+          <w:tcPr>
+            <w:tcW w:w="1868" w:type="dxa"/>
+            <w:vMerge/>
+            <w:tcBorders>
+              <w:left w:val="single" w:sz="2" w:space="0" w:color="000000"/>
+              <w:bottom w:val="single" w:sz="2" w:space="0" w:color="000000"/>
+            </w:tcBorders>
+            <w:shd w:val="clear" w:color="auto" w:fill="auto"/>
+          </w:tcPr>
+          <w:p>
+            <w:pPr>
+              <w:pStyle w:val="Contenidodelatabla"/>
+              <w:rPr>
+                <w:rFonts w:ascii="Fira Code" w:hAnsi="Fira Code"/>
+              </w:rPr>
+            </w:pPr>
           </w:p>
         </w:tc>
         <w:tc>
           <w:tcPr>
             <w:tcW w:w="914" w:type="dxa"/>
             <w:tcBorders>
-              <w:top w:val="single" w:sz="2" w:space="0" w:color="000000"/>
-              <w:left w:val="single" w:sz="2" w:space="0" w:color="000000"/>
-              <w:bottom w:val="single" w:sz="2" w:space="0" w:color="000000"/>
-              <w:insideH w:val="single" w:sz="2" w:space="0" w:color="000000"/>
-            </w:tcBorders>
-            <w:shd w:fill="auto" w:val="clear"/>
-          </w:tcPr>
-          <w:p>
-            <w:pPr>
-              <w:pStyle w:val="Contenidodelatabla"/>
-              <w:spacing w:before="0" w:after="160"/>
-              <w:jc w:val="center"/>
-              <w:rPr/>
+              <w:left w:val="single" w:sz="2" w:space="0" w:color="000000"/>
+              <w:bottom w:val="single" w:sz="2" w:space="0" w:color="000000"/>
+            </w:tcBorders>
+            <w:shd w:val="clear" w:color="auto" w:fill="auto"/>
+          </w:tcPr>
+          <w:p>
+            <w:pPr>
+              <w:pStyle w:val="Contenidodelatabla"/>
+              <w:rPr>
+                <w:rFonts w:ascii="Fira Code" w:hAnsi="Fira Code"/>
+                <w:b/>
+                <w:bCs/>
+              </w:rPr>
             </w:pPr>
             <w:r>
               <w:rPr>
@@ -543,23 +491,18 @@
         </w:tc>
         <w:tc>
           <w:tcPr>
-            <w:tcW w:w="5728" w:type="dxa"/>
+            <w:tcW w:w="5727" w:type="dxa"/>
             <w:gridSpan w:val="2"/>
             <w:tcBorders>
-              <w:top w:val="single" w:sz="2" w:space="0" w:color="000000"/>
               <w:left w:val="single" w:sz="2" w:space="0" w:color="000000"/>
               <w:bottom w:val="single" w:sz="2" w:space="0" w:color="000000"/>
               <w:right w:val="single" w:sz="2" w:space="0" w:color="000000"/>
-              <w:insideH w:val="single" w:sz="2" w:space="0" w:color="000000"/>
-              <w:insideV w:val="single" w:sz="2" w:space="0" w:color="000000"/>
-            </w:tcBorders>
-            <w:shd w:fill="auto" w:val="clear"/>
-          </w:tcPr>
-          <w:p>
-            <w:pPr>
-              <w:pStyle w:val="Contenidodelatabla"/>
-              <w:suppressLineNumbers/>
-              <w:spacing w:before="0" w:after="160"/>
+            </w:tcBorders>
+            <w:shd w:val="clear" w:color="auto" w:fill="auto"/>
+          </w:tcPr>
+          <w:p>
+            <w:pPr>
+              <w:pStyle w:val="Contenidodelatabla"/>
               <w:rPr>
                 <w:rFonts w:ascii="Fira Code" w:hAnsi="Fira Code"/>
               </w:rPr>
@@ -574,51 +517,42 @@
         </w:tc>
       </w:tr>
       <w:tr>
-        <w:trPr/>
-        <w:tc>
-          <w:tcPr>
-            <w:tcW w:w="1867" w:type="dxa"/>
-            <w:vMerge w:val="continue"/>
-            <w:tcBorders>
-              <w:top w:val="single" w:sz="2" w:space="0" w:color="000000"/>
-              <w:left w:val="single" w:sz="2" w:space="0" w:color="000000"/>
-              <w:bottom w:val="single" w:sz="2" w:space="0" w:color="000000"/>
-              <w:insideH w:val="single" w:sz="2" w:space="0" w:color="000000"/>
-            </w:tcBorders>
-            <w:shd w:fill="auto" w:val="clear"/>
-          </w:tcPr>
-          <w:p>
-            <w:pPr>
-              <w:pStyle w:val="Contenidodelatabla"/>
-              <w:spacing w:before="0" w:after="160"/>
-              <w:rPr>
-                <w:rFonts w:ascii="Fira Code" w:hAnsi="Fira Code"/>
-              </w:rPr>
-            </w:pPr>
-            <w:r>
-              <w:rPr>
-                <w:rFonts w:ascii="Fira Code" w:hAnsi="Fira Code"/>
-              </w:rPr>
-            </w:r>
+        <w:tc>
+          <w:tcPr>
+            <w:tcW w:w="1868" w:type="dxa"/>
+            <w:vMerge/>
+            <w:tcBorders>
+              <w:left w:val="single" w:sz="2" w:space="0" w:color="000000"/>
+              <w:bottom w:val="single" w:sz="2" w:space="0" w:color="000000"/>
+            </w:tcBorders>
+            <w:shd w:val="clear" w:color="auto" w:fill="auto"/>
+          </w:tcPr>
+          <w:p>
+            <w:pPr>
+              <w:pStyle w:val="Contenidodelatabla"/>
+              <w:rPr>
+                <w:rFonts w:ascii="Fira Code" w:hAnsi="Fira Code"/>
+              </w:rPr>
+            </w:pPr>
           </w:p>
         </w:tc>
         <w:tc>
           <w:tcPr>
             <w:tcW w:w="914" w:type="dxa"/>
             <w:tcBorders>
-              <w:top w:val="single" w:sz="2" w:space="0" w:color="000000"/>
-              <w:left w:val="single" w:sz="2" w:space="0" w:color="000000"/>
-              <w:bottom w:val="single" w:sz="2" w:space="0" w:color="000000"/>
-              <w:insideH w:val="single" w:sz="2" w:space="0" w:color="000000"/>
-            </w:tcBorders>
-            <w:shd w:fill="auto" w:val="clear"/>
-          </w:tcPr>
-          <w:p>
-            <w:pPr>
-              <w:pStyle w:val="Contenidodelatabla"/>
-              <w:spacing w:before="0" w:after="160"/>
-              <w:jc w:val="center"/>
-              <w:rPr/>
+              <w:left w:val="single" w:sz="2" w:space="0" w:color="000000"/>
+              <w:bottom w:val="single" w:sz="2" w:space="0" w:color="000000"/>
+            </w:tcBorders>
+            <w:shd w:val="clear" w:color="auto" w:fill="auto"/>
+          </w:tcPr>
+          <w:p>
+            <w:pPr>
+              <w:pStyle w:val="Contenidodelatabla"/>
+              <w:rPr>
+                <w:rFonts w:ascii="Fira Code" w:hAnsi="Fira Code"/>
+                <w:b/>
+                <w:bCs/>
+              </w:rPr>
             </w:pPr>
             <w:r>
               <w:rPr>
@@ -632,82 +566,82 @@
         </w:tc>
         <w:tc>
           <w:tcPr>
-            <w:tcW w:w="5728" w:type="dxa"/>
+            <w:tcW w:w="5727" w:type="dxa"/>
             <w:gridSpan w:val="2"/>
             <w:tcBorders>
-              <w:top w:val="single" w:sz="2" w:space="0" w:color="000000"/>
               <w:left w:val="single" w:sz="2" w:space="0" w:color="000000"/>
               <w:bottom w:val="single" w:sz="2" w:space="0" w:color="000000"/>
               <w:right w:val="single" w:sz="2" w:space="0" w:color="000000"/>
-              <w:insideH w:val="single" w:sz="2" w:space="0" w:color="000000"/>
-              <w:insideV w:val="single" w:sz="2" w:space="0" w:color="000000"/>
-            </w:tcBorders>
-            <w:shd w:fill="auto" w:val="clear"/>
-          </w:tcPr>
-          <w:p>
-            <w:pPr>
-              <w:pStyle w:val="Contenidodelatabla"/>
-              <w:suppressLineNumbers/>
-              <w:spacing w:before="0" w:after="160"/>
-              <w:rPr>
-                <w:rFonts w:ascii="Fira Code" w:hAnsi="Fira Code"/>
-              </w:rPr>
-            </w:pPr>
-            <w:r>
-              <w:rPr>
-                <w:rFonts w:ascii="Fira Code" w:hAnsi="Fira Code"/>
-              </w:rPr>
-              <w:t>El sistema enviá una notificación con una sugerencia de actividad al usuario, convenida mediante el análisis de sus preferencias y gustos, así como su ubicación.</w:t>
+            </w:tcBorders>
+            <w:shd w:val="clear" w:color="auto" w:fill="auto"/>
+          </w:tcPr>
+          <w:p>
+            <w:pPr>
+              <w:pStyle w:val="Contenidodelatabla"/>
+              <w:rPr>
+                <w:rFonts w:ascii="Fira Code" w:hAnsi="Fira Code"/>
+              </w:rPr>
+            </w:pPr>
+            <w:r>
+              <w:rPr>
+                <w:rFonts w:ascii="Fira Code" w:hAnsi="Fira Code"/>
+              </w:rPr>
+              <w:t xml:space="preserve">El sistema </w:t>
+            </w:r>
+            <w:proofErr w:type="spellStart"/>
+            <w:r>
+              <w:rPr>
+                <w:rFonts w:ascii="Fira Code" w:hAnsi="Fira Code"/>
+              </w:rPr>
+              <w:t>enviá</w:t>
+            </w:r>
+            <w:proofErr w:type="spellEnd"/>
+            <w:r>
+              <w:rPr>
+                <w:rFonts w:ascii="Fira Code" w:hAnsi="Fira Code"/>
+              </w:rPr>
+              <w:t xml:space="preserve"> una notificación con una sugerencia de actividad al usuario, convenida mediante el análisis de sus preferencias y gustos, así como su ubicación.</w:t>
             </w:r>
           </w:p>
         </w:tc>
       </w:tr>
       <w:tr>
-        <w:trPr/>
-        <w:tc>
-          <w:tcPr>
-            <w:tcW w:w="1867" w:type="dxa"/>
-            <w:vMerge w:val="continue"/>
-            <w:tcBorders>
-              <w:top w:val="single" w:sz="2" w:space="0" w:color="000000"/>
-              <w:left w:val="single" w:sz="2" w:space="0" w:color="000000"/>
-              <w:bottom w:val="single" w:sz="2" w:space="0" w:color="000000"/>
-              <w:insideH w:val="single" w:sz="2" w:space="0" w:color="000000"/>
-            </w:tcBorders>
-            <w:shd w:fill="auto" w:val="clear"/>
-          </w:tcPr>
-          <w:p>
-            <w:pPr>
-              <w:pStyle w:val="Contenidodelatabla"/>
-              <w:spacing w:before="0" w:after="160"/>
-              <w:rPr>
-                <w:rFonts w:ascii="Fira Code" w:hAnsi="Fira Code"/>
-              </w:rPr>
-            </w:pPr>
-            <w:r>
-              <w:rPr>
-                <w:rFonts w:ascii="Fira Code" w:hAnsi="Fira Code"/>
-              </w:rPr>
-            </w:r>
+        <w:tc>
+          <w:tcPr>
+            <w:tcW w:w="1868" w:type="dxa"/>
+            <w:vMerge/>
+            <w:tcBorders>
+              <w:left w:val="single" w:sz="2" w:space="0" w:color="000000"/>
+              <w:bottom w:val="single" w:sz="2" w:space="0" w:color="000000"/>
+            </w:tcBorders>
+            <w:shd w:val="clear" w:color="auto" w:fill="auto"/>
+          </w:tcPr>
+          <w:p>
+            <w:pPr>
+              <w:pStyle w:val="Contenidodelatabla"/>
+              <w:rPr>
+                <w:rFonts w:ascii="Fira Code" w:hAnsi="Fira Code"/>
+              </w:rPr>
+            </w:pPr>
           </w:p>
         </w:tc>
         <w:tc>
           <w:tcPr>
             <w:tcW w:w="914" w:type="dxa"/>
             <w:tcBorders>
-              <w:top w:val="single" w:sz="2" w:space="0" w:color="000000"/>
-              <w:left w:val="single" w:sz="2" w:space="0" w:color="000000"/>
-              <w:bottom w:val="single" w:sz="2" w:space="0" w:color="000000"/>
-              <w:insideH w:val="single" w:sz="2" w:space="0" w:color="000000"/>
-            </w:tcBorders>
-            <w:shd w:fill="auto" w:val="clear"/>
-          </w:tcPr>
-          <w:p>
-            <w:pPr>
-              <w:pStyle w:val="Contenidodelatabla"/>
-              <w:spacing w:before="0" w:after="160"/>
-              <w:jc w:val="center"/>
-              <w:rPr/>
+              <w:left w:val="single" w:sz="2" w:space="0" w:color="000000"/>
+              <w:bottom w:val="single" w:sz="2" w:space="0" w:color="000000"/>
+            </w:tcBorders>
+            <w:shd w:val="clear" w:color="auto" w:fill="auto"/>
+          </w:tcPr>
+          <w:p>
+            <w:pPr>
+              <w:pStyle w:val="Contenidodelatabla"/>
+              <w:rPr>
+                <w:rFonts w:ascii="Fira Code" w:hAnsi="Fira Code"/>
+                <w:b/>
+                <w:bCs/>
+              </w:rPr>
             </w:pPr>
             <w:r>
               <w:rPr>
@@ -721,23 +655,18 @@
         </w:tc>
         <w:tc>
           <w:tcPr>
-            <w:tcW w:w="5728" w:type="dxa"/>
+            <w:tcW w:w="5727" w:type="dxa"/>
             <w:gridSpan w:val="2"/>
             <w:tcBorders>
-              <w:top w:val="single" w:sz="2" w:space="0" w:color="000000"/>
               <w:left w:val="single" w:sz="2" w:space="0" w:color="000000"/>
               <w:bottom w:val="single" w:sz="2" w:space="0" w:color="000000"/>
               <w:right w:val="single" w:sz="2" w:space="0" w:color="000000"/>
-              <w:insideH w:val="single" w:sz="2" w:space="0" w:color="000000"/>
-              <w:insideV w:val="single" w:sz="2" w:space="0" w:color="000000"/>
-            </w:tcBorders>
-            <w:shd w:fill="auto" w:val="clear"/>
-          </w:tcPr>
-          <w:p>
-            <w:pPr>
-              <w:pStyle w:val="Contenidodelatabla"/>
-              <w:suppressLineNumbers/>
-              <w:spacing w:before="0" w:after="160"/>
+            </w:tcBorders>
+            <w:shd w:val="clear" w:color="auto" w:fill="auto"/>
+          </w:tcPr>
+          <w:p>
+            <w:pPr>
+              <w:pStyle w:val="Contenidodelatabla"/>
               <w:rPr>
                 <w:rFonts w:ascii="Fira Code" w:hAnsi="Fira Code"/>
               </w:rPr>
@@ -752,51 +681,42 @@
         </w:tc>
       </w:tr>
       <w:tr>
-        <w:trPr/>
-        <w:tc>
-          <w:tcPr>
-            <w:tcW w:w="1867" w:type="dxa"/>
-            <w:vMerge w:val="continue"/>
-            <w:tcBorders>
-              <w:top w:val="single" w:sz="2" w:space="0" w:color="000000"/>
-              <w:left w:val="single" w:sz="2" w:space="0" w:color="000000"/>
-              <w:bottom w:val="single" w:sz="2" w:space="0" w:color="000000"/>
-              <w:insideH w:val="single" w:sz="2" w:space="0" w:color="000000"/>
-            </w:tcBorders>
-            <w:shd w:fill="auto" w:val="clear"/>
-          </w:tcPr>
-          <w:p>
-            <w:pPr>
-              <w:pStyle w:val="Contenidodelatabla"/>
-              <w:spacing w:before="0" w:after="160"/>
-              <w:rPr>
-                <w:rFonts w:ascii="Fira Code" w:hAnsi="Fira Code"/>
-              </w:rPr>
-            </w:pPr>
-            <w:r>
-              <w:rPr>
-                <w:rFonts w:ascii="Fira Code" w:hAnsi="Fira Code"/>
-              </w:rPr>
-            </w:r>
+        <w:tc>
+          <w:tcPr>
+            <w:tcW w:w="1868" w:type="dxa"/>
+            <w:vMerge/>
+            <w:tcBorders>
+              <w:left w:val="single" w:sz="2" w:space="0" w:color="000000"/>
+              <w:bottom w:val="single" w:sz="2" w:space="0" w:color="000000"/>
+            </w:tcBorders>
+            <w:shd w:val="clear" w:color="auto" w:fill="auto"/>
+          </w:tcPr>
+          <w:p>
+            <w:pPr>
+              <w:pStyle w:val="Contenidodelatabla"/>
+              <w:rPr>
+                <w:rFonts w:ascii="Fira Code" w:hAnsi="Fira Code"/>
+              </w:rPr>
+            </w:pPr>
           </w:p>
         </w:tc>
         <w:tc>
           <w:tcPr>
             <w:tcW w:w="914" w:type="dxa"/>
             <w:tcBorders>
-              <w:top w:val="single" w:sz="2" w:space="0" w:color="000000"/>
-              <w:left w:val="single" w:sz="2" w:space="0" w:color="000000"/>
-              <w:bottom w:val="single" w:sz="2" w:space="0" w:color="000000"/>
-              <w:insideH w:val="single" w:sz="2" w:space="0" w:color="000000"/>
-            </w:tcBorders>
-            <w:shd w:fill="auto" w:val="clear"/>
-          </w:tcPr>
-          <w:p>
-            <w:pPr>
-              <w:pStyle w:val="Contenidodelatabla"/>
-              <w:spacing w:before="0" w:after="160"/>
-              <w:jc w:val="center"/>
-              <w:rPr/>
+              <w:left w:val="single" w:sz="2" w:space="0" w:color="000000"/>
+              <w:bottom w:val="single" w:sz="2" w:space="0" w:color="000000"/>
+            </w:tcBorders>
+            <w:shd w:val="clear" w:color="auto" w:fill="auto"/>
+          </w:tcPr>
+          <w:p>
+            <w:pPr>
+              <w:pStyle w:val="Contenidodelatabla"/>
+              <w:rPr>
+                <w:rFonts w:ascii="Fira Code" w:hAnsi="Fira Code"/>
+                <w:b/>
+                <w:bCs/>
+              </w:rPr>
             </w:pPr>
             <w:r>
               <w:rPr>
@@ -810,23 +730,18 @@
         </w:tc>
         <w:tc>
           <w:tcPr>
-            <w:tcW w:w="5728" w:type="dxa"/>
+            <w:tcW w:w="5727" w:type="dxa"/>
             <w:gridSpan w:val="2"/>
             <w:tcBorders>
-              <w:top w:val="single" w:sz="2" w:space="0" w:color="000000"/>
               <w:left w:val="single" w:sz="2" w:space="0" w:color="000000"/>
               <w:bottom w:val="single" w:sz="2" w:space="0" w:color="000000"/>
               <w:right w:val="single" w:sz="2" w:space="0" w:color="000000"/>
-              <w:insideH w:val="single" w:sz="2" w:space="0" w:color="000000"/>
-              <w:insideV w:val="single" w:sz="2" w:space="0" w:color="000000"/>
-            </w:tcBorders>
-            <w:shd w:fill="auto" w:val="clear"/>
-          </w:tcPr>
-          <w:p>
-            <w:pPr>
-              <w:pStyle w:val="Contenidodelatabla"/>
-              <w:suppressLineNumbers/>
-              <w:spacing w:before="0" w:after="160"/>
+            </w:tcBorders>
+            <w:shd w:val="clear" w:color="auto" w:fill="auto"/>
+          </w:tcPr>
+          <w:p>
+            <w:pPr>
+              <w:pStyle w:val="Contenidodelatabla"/>
               <w:rPr>
                 <w:rFonts w:ascii="Fira Code" w:hAnsi="Fira Code"/>
               </w:rPr>
@@ -841,51 +756,42 @@
         </w:tc>
       </w:tr>
       <w:tr>
-        <w:trPr/>
-        <w:tc>
-          <w:tcPr>
-            <w:tcW w:w="1867" w:type="dxa"/>
-            <w:vMerge w:val="continue"/>
-            <w:tcBorders>
-              <w:top w:val="single" w:sz="2" w:space="0" w:color="000000"/>
-              <w:left w:val="single" w:sz="2" w:space="0" w:color="000000"/>
-              <w:bottom w:val="single" w:sz="2" w:space="0" w:color="000000"/>
-              <w:insideH w:val="single" w:sz="2" w:space="0" w:color="000000"/>
-            </w:tcBorders>
-            <w:shd w:fill="auto" w:val="clear"/>
-          </w:tcPr>
-          <w:p>
-            <w:pPr>
-              <w:pStyle w:val="Contenidodelatabla"/>
-              <w:spacing w:before="0" w:after="160"/>
-              <w:rPr>
-                <w:rFonts w:ascii="Fira Code" w:hAnsi="Fira Code"/>
-              </w:rPr>
-            </w:pPr>
-            <w:r>
-              <w:rPr>
-                <w:rFonts w:ascii="Fira Code" w:hAnsi="Fira Code"/>
-              </w:rPr>
-            </w:r>
+        <w:tc>
+          <w:tcPr>
+            <w:tcW w:w="1868" w:type="dxa"/>
+            <w:vMerge/>
+            <w:tcBorders>
+              <w:left w:val="single" w:sz="2" w:space="0" w:color="000000"/>
+              <w:bottom w:val="single" w:sz="2" w:space="0" w:color="000000"/>
+            </w:tcBorders>
+            <w:shd w:val="clear" w:color="auto" w:fill="auto"/>
+          </w:tcPr>
+          <w:p>
+            <w:pPr>
+              <w:pStyle w:val="Contenidodelatabla"/>
+              <w:rPr>
+                <w:rFonts w:ascii="Fira Code" w:hAnsi="Fira Code"/>
+              </w:rPr>
+            </w:pPr>
           </w:p>
         </w:tc>
         <w:tc>
           <w:tcPr>
             <w:tcW w:w="914" w:type="dxa"/>
             <w:tcBorders>
-              <w:top w:val="single" w:sz="2" w:space="0" w:color="000000"/>
-              <w:left w:val="single" w:sz="2" w:space="0" w:color="000000"/>
-              <w:bottom w:val="single" w:sz="2" w:space="0" w:color="000000"/>
-              <w:insideH w:val="single" w:sz="2" w:space="0" w:color="000000"/>
-            </w:tcBorders>
-            <w:shd w:fill="auto" w:val="clear"/>
-          </w:tcPr>
-          <w:p>
-            <w:pPr>
-              <w:pStyle w:val="Contenidodelatabla"/>
-              <w:spacing w:before="0" w:after="160"/>
-              <w:jc w:val="center"/>
-              <w:rPr/>
+              <w:left w:val="single" w:sz="2" w:space="0" w:color="000000"/>
+              <w:bottom w:val="single" w:sz="2" w:space="0" w:color="000000"/>
+            </w:tcBorders>
+            <w:shd w:val="clear" w:color="auto" w:fill="auto"/>
+          </w:tcPr>
+          <w:p>
+            <w:pPr>
+              <w:pStyle w:val="Contenidodelatabla"/>
+              <w:rPr>
+                <w:rFonts w:ascii="Fira Code" w:hAnsi="Fira Code"/>
+                <w:b/>
+                <w:bCs/>
+              </w:rPr>
             </w:pPr>
             <w:r>
               <w:rPr>
@@ -899,23 +805,18 @@
         </w:tc>
         <w:tc>
           <w:tcPr>
-            <w:tcW w:w="5728" w:type="dxa"/>
+            <w:tcW w:w="5727" w:type="dxa"/>
             <w:gridSpan w:val="2"/>
             <w:tcBorders>
-              <w:top w:val="single" w:sz="2" w:space="0" w:color="000000"/>
               <w:left w:val="single" w:sz="2" w:space="0" w:color="000000"/>
               <w:bottom w:val="single" w:sz="2" w:space="0" w:color="000000"/>
               <w:right w:val="single" w:sz="2" w:space="0" w:color="000000"/>
-              <w:insideH w:val="single" w:sz="2" w:space="0" w:color="000000"/>
-              <w:insideV w:val="single" w:sz="2" w:space="0" w:color="000000"/>
-            </w:tcBorders>
-            <w:shd w:fill="auto" w:val="clear"/>
-          </w:tcPr>
-          <w:p>
-            <w:pPr>
-              <w:pStyle w:val="Contenidodelatabla"/>
-              <w:suppressLineNumbers/>
-              <w:spacing w:before="0" w:after="160"/>
+            </w:tcBorders>
+            <w:shd w:val="clear" w:color="auto" w:fill="auto"/>
+          </w:tcPr>
+          <w:p>
+            <w:pPr>
+              <w:pStyle w:val="Contenidodelatabla"/>
               <w:rPr>
                 <w:rFonts w:ascii="Fira Code" w:hAnsi="Fira Code"/>
               </w:rPr>
@@ -930,51 +831,42 @@
         </w:tc>
       </w:tr>
       <w:tr>
-        <w:trPr/>
-        <w:tc>
-          <w:tcPr>
-            <w:tcW w:w="1867" w:type="dxa"/>
-            <w:vMerge w:val="continue"/>
-            <w:tcBorders>
-              <w:top w:val="single" w:sz="2" w:space="0" w:color="000000"/>
-              <w:left w:val="single" w:sz="2" w:space="0" w:color="000000"/>
-              <w:bottom w:val="single" w:sz="2" w:space="0" w:color="000000"/>
-              <w:insideH w:val="single" w:sz="2" w:space="0" w:color="000000"/>
-            </w:tcBorders>
-            <w:shd w:fill="auto" w:val="clear"/>
-          </w:tcPr>
-          <w:p>
-            <w:pPr>
-              <w:pStyle w:val="Contenidodelatabla"/>
-              <w:spacing w:before="0" w:after="160"/>
-              <w:rPr>
-                <w:rFonts w:ascii="Fira Code" w:hAnsi="Fira Code"/>
-              </w:rPr>
-            </w:pPr>
-            <w:r>
-              <w:rPr>
-                <w:rFonts w:ascii="Fira Code" w:hAnsi="Fira Code"/>
-              </w:rPr>
-            </w:r>
+        <w:tc>
+          <w:tcPr>
+            <w:tcW w:w="1868" w:type="dxa"/>
+            <w:vMerge/>
+            <w:tcBorders>
+              <w:left w:val="single" w:sz="2" w:space="0" w:color="000000"/>
+              <w:bottom w:val="single" w:sz="2" w:space="0" w:color="000000"/>
+            </w:tcBorders>
+            <w:shd w:val="clear" w:color="auto" w:fill="auto"/>
+          </w:tcPr>
+          <w:p>
+            <w:pPr>
+              <w:pStyle w:val="Contenidodelatabla"/>
+              <w:rPr>
+                <w:rFonts w:ascii="Fira Code" w:hAnsi="Fira Code"/>
+              </w:rPr>
+            </w:pPr>
           </w:p>
         </w:tc>
         <w:tc>
           <w:tcPr>
             <w:tcW w:w="914" w:type="dxa"/>
             <w:tcBorders>
-              <w:top w:val="single" w:sz="2" w:space="0" w:color="000000"/>
-              <w:left w:val="single" w:sz="2" w:space="0" w:color="000000"/>
-              <w:bottom w:val="single" w:sz="2" w:space="0" w:color="000000"/>
-              <w:insideH w:val="single" w:sz="2" w:space="0" w:color="000000"/>
-            </w:tcBorders>
-            <w:shd w:fill="auto" w:val="clear"/>
-          </w:tcPr>
-          <w:p>
-            <w:pPr>
-              <w:pStyle w:val="Contenidodelatabla"/>
-              <w:spacing w:before="0" w:after="160"/>
-              <w:jc w:val="center"/>
-              <w:rPr/>
+              <w:left w:val="single" w:sz="2" w:space="0" w:color="000000"/>
+              <w:bottom w:val="single" w:sz="2" w:space="0" w:color="000000"/>
+            </w:tcBorders>
+            <w:shd w:val="clear" w:color="auto" w:fill="auto"/>
+          </w:tcPr>
+          <w:p>
+            <w:pPr>
+              <w:pStyle w:val="Contenidodelatabla"/>
+              <w:rPr>
+                <w:rFonts w:ascii="Fira Code" w:hAnsi="Fira Code"/>
+                <w:b/>
+                <w:bCs/>
+              </w:rPr>
             </w:pPr>
             <w:r>
               <w:rPr>
@@ -988,23 +880,18 @@
         </w:tc>
         <w:tc>
           <w:tcPr>
-            <w:tcW w:w="5728" w:type="dxa"/>
+            <w:tcW w:w="5727" w:type="dxa"/>
             <w:gridSpan w:val="2"/>
             <w:tcBorders>
-              <w:top w:val="single" w:sz="2" w:space="0" w:color="000000"/>
               <w:left w:val="single" w:sz="2" w:space="0" w:color="000000"/>
               <w:bottom w:val="single" w:sz="2" w:space="0" w:color="000000"/>
               <w:right w:val="single" w:sz="2" w:space="0" w:color="000000"/>
-              <w:insideH w:val="single" w:sz="2" w:space="0" w:color="000000"/>
-              <w:insideV w:val="single" w:sz="2" w:space="0" w:color="000000"/>
-            </w:tcBorders>
-            <w:shd w:fill="auto" w:val="clear"/>
-          </w:tcPr>
-          <w:p>
-            <w:pPr>
-              <w:pStyle w:val="Contenidodelatabla"/>
-              <w:suppressLineNumbers/>
-              <w:spacing w:before="0" w:after="160"/>
+            </w:tcBorders>
+            <w:shd w:val="clear" w:color="auto" w:fill="auto"/>
+          </w:tcPr>
+          <w:p>
+            <w:pPr>
+              <w:pStyle w:val="Contenidodelatabla"/>
               <w:rPr>
                 <w:rFonts w:ascii="Fira Code" w:hAnsi="Fira Code"/>
               </w:rPr>
@@ -1019,51 +906,42 @@
         </w:tc>
       </w:tr>
       <w:tr>
-        <w:trPr/>
-        <w:tc>
-          <w:tcPr>
-            <w:tcW w:w="1867" w:type="dxa"/>
-            <w:vMerge w:val="continue"/>
-            <w:tcBorders>
-              <w:top w:val="single" w:sz="2" w:space="0" w:color="000000"/>
-              <w:left w:val="single" w:sz="2" w:space="0" w:color="000000"/>
-              <w:bottom w:val="single" w:sz="2" w:space="0" w:color="000000"/>
-              <w:insideH w:val="single" w:sz="2" w:space="0" w:color="000000"/>
-            </w:tcBorders>
-            <w:shd w:fill="auto" w:val="clear"/>
-          </w:tcPr>
-          <w:p>
-            <w:pPr>
-              <w:pStyle w:val="Contenidodelatabla"/>
-              <w:spacing w:before="0" w:after="160"/>
-              <w:rPr>
-                <w:rFonts w:ascii="Fira Code" w:hAnsi="Fira Code"/>
-              </w:rPr>
-            </w:pPr>
-            <w:r>
-              <w:rPr>
-                <w:rFonts w:ascii="Fira Code" w:hAnsi="Fira Code"/>
-              </w:rPr>
-            </w:r>
+        <w:tc>
+          <w:tcPr>
+            <w:tcW w:w="1868" w:type="dxa"/>
+            <w:vMerge/>
+            <w:tcBorders>
+              <w:left w:val="single" w:sz="2" w:space="0" w:color="000000"/>
+              <w:bottom w:val="single" w:sz="2" w:space="0" w:color="000000"/>
+            </w:tcBorders>
+            <w:shd w:val="clear" w:color="auto" w:fill="auto"/>
+          </w:tcPr>
+          <w:p>
+            <w:pPr>
+              <w:pStyle w:val="Contenidodelatabla"/>
+              <w:rPr>
+                <w:rFonts w:ascii="Fira Code" w:hAnsi="Fira Code"/>
+              </w:rPr>
+            </w:pPr>
           </w:p>
         </w:tc>
         <w:tc>
           <w:tcPr>
             <w:tcW w:w="914" w:type="dxa"/>
             <w:tcBorders>
-              <w:top w:val="single" w:sz="2" w:space="0" w:color="000000"/>
-              <w:left w:val="single" w:sz="2" w:space="0" w:color="000000"/>
-              <w:bottom w:val="single" w:sz="2" w:space="0" w:color="000000"/>
-              <w:insideH w:val="single" w:sz="2" w:space="0" w:color="000000"/>
-            </w:tcBorders>
-            <w:shd w:fill="auto" w:val="clear"/>
-          </w:tcPr>
-          <w:p>
-            <w:pPr>
-              <w:pStyle w:val="Contenidodelatabla"/>
-              <w:spacing w:before="0" w:after="160"/>
-              <w:jc w:val="center"/>
-              <w:rPr/>
+              <w:left w:val="single" w:sz="2" w:space="0" w:color="000000"/>
+              <w:bottom w:val="single" w:sz="2" w:space="0" w:color="000000"/>
+            </w:tcBorders>
+            <w:shd w:val="clear" w:color="auto" w:fill="auto"/>
+          </w:tcPr>
+          <w:p>
+            <w:pPr>
+              <w:pStyle w:val="Contenidodelatabla"/>
+              <w:rPr>
+                <w:rFonts w:ascii="Fira Code" w:hAnsi="Fira Code"/>
+                <w:b/>
+                <w:bCs/>
+              </w:rPr>
             </w:pPr>
             <w:r>
               <w:rPr>
@@ -1077,23 +955,18 @@
         </w:tc>
         <w:tc>
           <w:tcPr>
-            <w:tcW w:w="5728" w:type="dxa"/>
+            <w:tcW w:w="5727" w:type="dxa"/>
             <w:gridSpan w:val="2"/>
             <w:tcBorders>
-              <w:top w:val="single" w:sz="2" w:space="0" w:color="000000"/>
               <w:left w:val="single" w:sz="2" w:space="0" w:color="000000"/>
               <w:bottom w:val="single" w:sz="2" w:space="0" w:color="000000"/>
               <w:right w:val="single" w:sz="2" w:space="0" w:color="000000"/>
-              <w:insideH w:val="single" w:sz="2" w:space="0" w:color="000000"/>
-              <w:insideV w:val="single" w:sz="2" w:space="0" w:color="000000"/>
-            </w:tcBorders>
-            <w:shd w:fill="auto" w:val="clear"/>
-          </w:tcPr>
-          <w:p>
-            <w:pPr>
-              <w:pStyle w:val="Contenidodelatabla"/>
-              <w:suppressLineNumbers/>
-              <w:spacing w:before="0" w:after="160"/>
+            </w:tcBorders>
+            <w:shd w:val="clear" w:color="auto" w:fill="auto"/>
+          </w:tcPr>
+          <w:p>
+            <w:pPr>
+              <w:pStyle w:val="Contenidodelatabla"/>
               <w:rPr>
                 <w:rFonts w:ascii="Fira Code" w:hAnsi="Fira Code"/>
               </w:rPr>
@@ -1108,54 +981,49 @@
         </w:tc>
       </w:tr>
       <w:tr>
-        <w:trPr/>
-        <w:tc>
-          <w:tcPr>
-            <w:tcW w:w="1867" w:type="dxa"/>
-            <w:tcBorders>
-              <w:top w:val="single" w:sz="2" w:space="0" w:color="000000"/>
-              <w:left w:val="single" w:sz="2" w:space="0" w:color="000000"/>
-              <w:bottom w:val="single" w:sz="2" w:space="0" w:color="000000"/>
-              <w:insideH w:val="single" w:sz="2" w:space="0" w:color="000000"/>
-            </w:tcBorders>
-            <w:shd w:fill="auto" w:val="clear"/>
-          </w:tcPr>
-          <w:p>
-            <w:pPr>
-              <w:pStyle w:val="Contenidodelatabla"/>
-              <w:spacing w:before="0" w:after="160"/>
-              <w:jc w:val="center"/>
-              <w:rPr/>
-            </w:pPr>
-            <w:r>
-              <w:rPr>
-                <w:rFonts w:ascii="Fira Code" w:hAnsi="Fira Code"/>
-                <w:b/>
-                <w:bCs/>
-              </w:rPr>
+        <w:tc>
+          <w:tcPr>
+            <w:tcW w:w="1868" w:type="dxa"/>
+            <w:tcBorders>
+              <w:left w:val="single" w:sz="2" w:space="0" w:color="000000"/>
+              <w:bottom w:val="single" w:sz="2" w:space="0" w:color="000000"/>
+            </w:tcBorders>
+            <w:shd w:val="clear" w:color="auto" w:fill="auto"/>
+          </w:tcPr>
+          <w:p>
+            <w:pPr>
+              <w:pStyle w:val="Contenidodelatabla"/>
+              <w:rPr>
+                <w:rFonts w:ascii="Fira Code" w:hAnsi="Fira Code"/>
+                <w:b/>
+                <w:bCs/>
+              </w:rPr>
+            </w:pPr>
+            <w:r>
+              <w:rPr>
+                <w:rFonts w:ascii="Fira Code" w:hAnsi="Fira Code"/>
+                <w:b/>
+                <w:bCs/>
+              </w:rPr>
+              <w:lastRenderedPageBreak/>
               <w:t>Postcondición</w:t>
             </w:r>
           </w:p>
         </w:tc>
         <w:tc>
           <w:tcPr>
-            <w:tcW w:w="6642" w:type="dxa"/>
+            <w:tcW w:w="6641" w:type="dxa"/>
             <w:gridSpan w:val="3"/>
             <w:tcBorders>
-              <w:top w:val="single" w:sz="2" w:space="0" w:color="000000"/>
               <w:left w:val="single" w:sz="2" w:space="0" w:color="000000"/>
               <w:bottom w:val="single" w:sz="2" w:space="0" w:color="000000"/>
               <w:right w:val="single" w:sz="2" w:space="0" w:color="000000"/>
-              <w:insideH w:val="single" w:sz="2" w:space="0" w:color="000000"/>
-              <w:insideV w:val="single" w:sz="2" w:space="0" w:color="000000"/>
-            </w:tcBorders>
-            <w:shd w:fill="auto" w:val="clear"/>
-          </w:tcPr>
-          <w:p>
-            <w:pPr>
-              <w:pStyle w:val="Contenidodelatabla"/>
-              <w:suppressLineNumbers/>
-              <w:spacing w:before="0" w:after="160"/>
+            </w:tcBorders>
+            <w:shd w:val="clear" w:color="auto" w:fill="auto"/>
+          </w:tcPr>
+          <w:p>
+            <w:pPr>
+              <w:pStyle w:val="Contenidodelatabla"/>
               <w:rPr>
                 <w:rFonts w:ascii="Fira Code" w:hAnsi="Fira Code"/>
               </w:rPr>
@@ -1170,38 +1038,32 @@
         </w:tc>
       </w:tr>
       <w:tr>
-        <w:trPr/>
-        <w:tc>
-          <w:tcPr>
-            <w:tcW w:w="1867" w:type="dxa"/>
+        <w:tc>
+          <w:tcPr>
+            <w:tcW w:w="1868" w:type="dxa"/>
             <w:vMerge w:val="restart"/>
             <w:tcBorders>
-              <w:top w:val="single" w:sz="2" w:space="0" w:color="000000"/>
-              <w:left w:val="single" w:sz="2" w:space="0" w:color="000000"/>
-              <w:bottom w:val="single" w:sz="2" w:space="0" w:color="000000"/>
-              <w:insideH w:val="single" w:sz="2" w:space="0" w:color="000000"/>
-            </w:tcBorders>
-            <w:shd w:fill="auto" w:val="clear"/>
-          </w:tcPr>
-          <w:p>
-            <w:pPr>
-              <w:pStyle w:val="Contenidodelatabla"/>
-              <w:rPr>
-                <w:rFonts w:ascii="Fira Code" w:hAnsi="Fira Code"/>
-              </w:rPr>
-            </w:pPr>
-            <w:r>
-              <w:rPr>
-                <w:rFonts w:ascii="Fira Code" w:hAnsi="Fira Code"/>
-              </w:rPr>
-            </w:r>
-          </w:p>
-          <w:p>
-            <w:pPr>
-              <w:pStyle w:val="Contenidodelatabla"/>
-              <w:spacing w:before="0" w:after="160"/>
-              <w:jc w:val="center"/>
-              <w:rPr/>
+              <w:left w:val="single" w:sz="2" w:space="0" w:color="000000"/>
+              <w:bottom w:val="single" w:sz="2" w:space="0" w:color="000000"/>
+            </w:tcBorders>
+            <w:shd w:val="clear" w:color="auto" w:fill="auto"/>
+          </w:tcPr>
+          <w:p>
+            <w:pPr>
+              <w:pStyle w:val="Contenidodelatabla"/>
+              <w:rPr>
+                <w:rFonts w:ascii="Fira Code" w:hAnsi="Fira Code"/>
+              </w:rPr>
+            </w:pPr>
+          </w:p>
+          <w:p>
+            <w:pPr>
+              <w:pStyle w:val="Contenidodelatabla"/>
+              <w:rPr>
+                <w:rFonts w:ascii="Fira Code" w:hAnsi="Fira Code"/>
+                <w:b/>
+                <w:bCs/>
+              </w:rPr>
             </w:pPr>
             <w:r>
               <w:rPr>
@@ -1218,19 +1080,19 @@
             <w:tcW w:w="1200" w:type="dxa"/>
             <w:gridSpan w:val="2"/>
             <w:tcBorders>
-              <w:top w:val="single" w:sz="2" w:space="0" w:color="000000"/>
-              <w:left w:val="single" w:sz="2" w:space="0" w:color="000000"/>
-              <w:bottom w:val="single" w:sz="2" w:space="0" w:color="000000"/>
-              <w:insideH w:val="single" w:sz="2" w:space="0" w:color="000000"/>
-            </w:tcBorders>
-            <w:shd w:fill="auto" w:val="clear"/>
-          </w:tcPr>
-          <w:p>
-            <w:pPr>
-              <w:pStyle w:val="Contenidodelatabla"/>
-              <w:spacing w:before="0" w:after="160"/>
-              <w:jc w:val="center"/>
-              <w:rPr/>
+              <w:left w:val="single" w:sz="2" w:space="0" w:color="000000"/>
+              <w:bottom w:val="single" w:sz="2" w:space="0" w:color="000000"/>
+            </w:tcBorders>
+            <w:shd w:val="clear" w:color="auto" w:fill="auto"/>
+          </w:tcPr>
+          <w:p>
+            <w:pPr>
+              <w:pStyle w:val="Contenidodelatabla"/>
+              <w:rPr>
+                <w:rFonts w:ascii="Fira Code" w:hAnsi="Fira Code"/>
+                <w:b/>
+                <w:bCs/>
+              </w:rPr>
             </w:pPr>
             <w:r>
               <w:rPr>
@@ -1244,23 +1106,22 @@
         </w:tc>
         <w:tc>
           <w:tcPr>
-            <w:tcW w:w="5442" w:type="dxa"/>
-            <w:tcBorders>
-              <w:top w:val="single" w:sz="2" w:space="0" w:color="000000"/>
+            <w:tcW w:w="5441" w:type="dxa"/>
+            <w:tcBorders>
               <w:left w:val="single" w:sz="2" w:space="0" w:color="000000"/>
               <w:bottom w:val="single" w:sz="2" w:space="0" w:color="000000"/>
               <w:right w:val="single" w:sz="2" w:space="0" w:color="000000"/>
-              <w:insideH w:val="single" w:sz="2" w:space="0" w:color="000000"/>
-              <w:insideV w:val="single" w:sz="2" w:space="0" w:color="000000"/>
-            </w:tcBorders>
-            <w:shd w:fill="auto" w:val="clear"/>
-          </w:tcPr>
-          <w:p>
-            <w:pPr>
-              <w:pStyle w:val="Contenidodelatabla"/>
-              <w:spacing w:before="0" w:after="160"/>
-              <w:jc w:val="center"/>
-              <w:rPr/>
+            </w:tcBorders>
+            <w:shd w:val="clear" w:color="auto" w:fill="auto"/>
+          </w:tcPr>
+          <w:p>
+            <w:pPr>
+              <w:pStyle w:val="Contenidodelatabla"/>
+              <w:rPr>
+                <w:rFonts w:ascii="Fira Code" w:hAnsi="Fira Code"/>
+                <w:b/>
+                <w:bCs/>
+              </w:rPr>
             </w:pPr>
             <w:r>
               <w:rPr>
@@ -1274,32 +1135,23 @@
         </w:tc>
       </w:tr>
       <w:tr>
-        <w:trPr/>
-        <w:tc>
-          <w:tcPr>
-            <w:tcW w:w="1867" w:type="dxa"/>
-            <w:vMerge w:val="continue"/>
-            <w:tcBorders>
-              <w:top w:val="single" w:sz="2" w:space="0" w:color="000000"/>
-              <w:left w:val="single" w:sz="2" w:space="0" w:color="000000"/>
-              <w:bottom w:val="single" w:sz="2" w:space="0" w:color="000000"/>
-              <w:insideH w:val="single" w:sz="2" w:space="0" w:color="000000"/>
-            </w:tcBorders>
-            <w:shd w:fill="auto" w:val="clear"/>
-          </w:tcPr>
-          <w:p>
-            <w:pPr>
-              <w:pStyle w:val="Contenidodelatabla"/>
-              <w:spacing w:before="0" w:after="160"/>
-              <w:rPr>
-                <w:rFonts w:ascii="Fira Code" w:hAnsi="Fira Code"/>
-              </w:rPr>
-            </w:pPr>
-            <w:r>
-              <w:rPr>
-                <w:rFonts w:ascii="Fira Code" w:hAnsi="Fira Code"/>
-              </w:rPr>
-            </w:r>
+        <w:tc>
+          <w:tcPr>
+            <w:tcW w:w="1868" w:type="dxa"/>
+            <w:vMerge/>
+            <w:tcBorders>
+              <w:left w:val="single" w:sz="2" w:space="0" w:color="000000"/>
+              <w:bottom w:val="single" w:sz="2" w:space="0" w:color="000000"/>
+            </w:tcBorders>
+            <w:shd w:val="clear" w:color="auto" w:fill="auto"/>
+          </w:tcPr>
+          <w:p>
+            <w:pPr>
+              <w:pStyle w:val="Contenidodelatabla"/>
+              <w:rPr>
+                <w:rFonts w:ascii="Fira Code" w:hAnsi="Fira Code"/>
+              </w:rPr>
+            </w:pPr>
           </w:p>
         </w:tc>
         <w:tc>
@@ -1307,19 +1159,19 @@
             <w:tcW w:w="1200" w:type="dxa"/>
             <w:gridSpan w:val="2"/>
             <w:tcBorders>
-              <w:top w:val="single" w:sz="2" w:space="0" w:color="000000"/>
-              <w:left w:val="single" w:sz="2" w:space="0" w:color="000000"/>
-              <w:bottom w:val="single" w:sz="2" w:space="0" w:color="000000"/>
-              <w:insideH w:val="single" w:sz="2" w:space="0" w:color="000000"/>
-            </w:tcBorders>
-            <w:shd w:fill="auto" w:val="clear"/>
-          </w:tcPr>
-          <w:p>
-            <w:pPr>
-              <w:pStyle w:val="Contenidodelatabla"/>
-              <w:spacing w:before="0" w:after="160"/>
-              <w:jc w:val="center"/>
-              <w:rPr/>
+              <w:left w:val="single" w:sz="2" w:space="0" w:color="000000"/>
+              <w:bottom w:val="single" w:sz="2" w:space="0" w:color="000000"/>
+            </w:tcBorders>
+            <w:shd w:val="clear" w:color="auto" w:fill="auto"/>
+          </w:tcPr>
+          <w:p>
+            <w:pPr>
+              <w:pStyle w:val="Contenidodelatabla"/>
+              <w:rPr>
+                <w:rFonts w:ascii="Fira Code" w:hAnsi="Fira Code"/>
+                <w:b/>
+                <w:bCs/>
+              </w:rPr>
             </w:pPr>
             <w:r>
               <w:rPr>
@@ -1333,22 +1185,17 @@
         </w:tc>
         <w:tc>
           <w:tcPr>
-            <w:tcW w:w="5442" w:type="dxa"/>
-            <w:tcBorders>
-              <w:top w:val="single" w:sz="2" w:space="0" w:color="000000"/>
+            <w:tcW w:w="5441" w:type="dxa"/>
+            <w:tcBorders>
               <w:left w:val="single" w:sz="2" w:space="0" w:color="000000"/>
               <w:bottom w:val="single" w:sz="2" w:space="0" w:color="000000"/>
               <w:right w:val="single" w:sz="2" w:space="0" w:color="000000"/>
-              <w:insideH w:val="single" w:sz="2" w:space="0" w:color="000000"/>
-              <w:insideV w:val="single" w:sz="2" w:space="0" w:color="000000"/>
-            </w:tcBorders>
-            <w:shd w:fill="auto" w:val="clear"/>
-          </w:tcPr>
-          <w:p>
-            <w:pPr>
-              <w:pStyle w:val="Contenidodelatabla"/>
-              <w:suppressLineNumbers/>
-              <w:spacing w:before="0" w:after="160"/>
+            </w:tcBorders>
+            <w:shd w:val="clear" w:color="auto" w:fill="auto"/>
+          </w:tcPr>
+          <w:p>
+            <w:pPr>
+              <w:pStyle w:val="Contenidodelatabla"/>
               <w:rPr>
                 <w:rFonts w:ascii="Fira Code" w:hAnsi="Fira Code"/>
               </w:rPr>
@@ -1363,24 +1210,23 @@
         </w:tc>
       </w:tr>
       <w:tr>
-        <w:trPr/>
-        <w:tc>
-          <w:tcPr>
-            <w:tcW w:w="1867" w:type="dxa"/>
-            <w:tcBorders>
-              <w:top w:val="single" w:sz="2" w:space="0" w:color="000000"/>
-              <w:left w:val="single" w:sz="2" w:space="0" w:color="000000"/>
-              <w:bottom w:val="single" w:sz="2" w:space="0" w:color="000000"/>
-              <w:insideH w:val="single" w:sz="2" w:space="0" w:color="000000"/>
-            </w:tcBorders>
-            <w:shd w:fill="auto" w:val="clear"/>
-          </w:tcPr>
-          <w:p>
-            <w:pPr>
-              <w:pStyle w:val="Contenidodelatabla"/>
-              <w:spacing w:before="0" w:after="160"/>
-              <w:jc w:val="center"/>
-              <w:rPr/>
+        <w:tc>
+          <w:tcPr>
+            <w:tcW w:w="1868" w:type="dxa"/>
+            <w:tcBorders>
+              <w:left w:val="single" w:sz="2" w:space="0" w:color="000000"/>
+              <w:bottom w:val="single" w:sz="2" w:space="0" w:color="000000"/>
+            </w:tcBorders>
+            <w:shd w:val="clear" w:color="auto" w:fill="auto"/>
+          </w:tcPr>
+          <w:p>
+            <w:pPr>
+              <w:pStyle w:val="Contenidodelatabla"/>
+              <w:rPr>
+                <w:rFonts w:ascii="Fira Code" w:hAnsi="Fira Code"/>
+                <w:b/>
+                <w:bCs/>
+              </w:rPr>
             </w:pPr>
             <w:r>
               <w:rPr>
@@ -1394,32 +1240,41 @@
         </w:tc>
         <w:tc>
           <w:tcPr>
-            <w:tcW w:w="6642" w:type="dxa"/>
+            <w:tcW w:w="6641" w:type="dxa"/>
             <w:gridSpan w:val="3"/>
             <w:tcBorders>
-              <w:top w:val="single" w:sz="2" w:space="0" w:color="000000"/>
               <w:left w:val="single" w:sz="2" w:space="0" w:color="000000"/>
               <w:bottom w:val="single" w:sz="2" w:space="0" w:color="000000"/>
               <w:right w:val="single" w:sz="2" w:space="0" w:color="000000"/>
-              <w:insideH w:val="single" w:sz="2" w:space="0" w:color="000000"/>
-              <w:insideV w:val="single" w:sz="2" w:space="0" w:color="000000"/>
-            </w:tcBorders>
-            <w:shd w:fill="auto" w:val="clear"/>
-          </w:tcPr>
-          <w:p>
-            <w:pPr>
-              <w:pStyle w:val="Contenidodelatabla"/>
-              <w:suppressLineNumbers/>
-              <w:spacing w:before="0" w:after="160"/>
-              <w:rPr>
-                <w:rFonts w:ascii="Fira Code" w:hAnsi="Fira Code"/>
-              </w:rPr>
-            </w:pPr>
-            <w:r>
-              <w:rPr>
-                <w:rFonts w:ascii="Fira Code" w:hAnsi="Fira Code"/>
-              </w:rPr>
-              <w:t>El usuario recibe de 1 a 3 recomendaciones de actividades diariamente y puede decidir aceptarlas o rechazarlas lo que retro alimenta al sistema de que tipo de actividades no le gustan al usuario.</w:t>
+            </w:tcBorders>
+            <w:shd w:val="clear" w:color="auto" w:fill="auto"/>
+          </w:tcPr>
+          <w:p>
+            <w:pPr>
+              <w:pStyle w:val="Contenidodelatabla"/>
+              <w:rPr>
+                <w:rFonts w:ascii="Fira Code" w:hAnsi="Fira Code"/>
+              </w:rPr>
+            </w:pPr>
+            <w:r>
+              <w:rPr>
+                <w:rFonts w:ascii="Fira Code" w:hAnsi="Fira Code"/>
+              </w:rPr>
+              <w:t xml:space="preserve">El usuario recibe de 1 a 3 recomendaciones de actividades diariamente y puede decidir aceptarlas o rechazarlas lo que retro alimenta al sistema de </w:t>
+            </w:r>
+            <w:proofErr w:type="spellStart"/>
+            <w:r>
+              <w:rPr>
+                <w:rFonts w:ascii="Fira Code" w:hAnsi="Fira Code"/>
+              </w:rPr>
+              <w:t>que</w:t>
+            </w:r>
+            <w:proofErr w:type="spellEnd"/>
+            <w:r>
+              <w:rPr>
+                <w:rFonts w:ascii="Fira Code" w:hAnsi="Fira Code"/>
+              </w:rPr>
+              <w:t xml:space="preserve"> tipo de actividades no le gustan al usuario.</w:t>
             </w:r>
           </w:p>
         </w:tc>
@@ -1427,22 +1282,18 @@
     </w:tbl>
     <w:p>
       <w:pPr>
-        <w:pStyle w:val="Normal"/>
         <w:rPr>
           <w:rFonts w:ascii="Fira Code" w:hAnsi="Fira Code"/>
         </w:rPr>
       </w:pPr>
-      <w:r>
-        <w:rPr>
-          <w:rFonts w:ascii="Fira Code" w:hAnsi="Fira Code"/>
-        </w:rPr>
-      </w:r>
     </w:p>
     <w:p>
       <w:pPr>
-        <w:pStyle w:val="Normal"/>
-        <w:jc w:val="center"/>
-        <w:rPr/>
+        <w:rPr>
+          <w:rFonts w:ascii="Fira Code" w:hAnsi="Fira Code"/>
+          <w:b/>
+          <w:sz w:val="28"/>
+        </w:rPr>
       </w:pPr>
       <w:r>
         <w:rPr>
@@ -1455,57 +1306,70 @@
     </w:p>
     <w:p>
       <w:pPr>
-        <w:pStyle w:val="Normal"/>
-        <w:spacing w:before="0" w:after="160"/>
-        <w:jc w:val="both"/>
-        <w:rPr/>
+        <w:rPr>
+          <w:rFonts w:ascii="Fira Code" w:hAnsi="Fira Code"/>
+        </w:rPr>
       </w:pPr>
       <w:r>
         <w:rPr>
           <w:rFonts w:ascii="Fira Code" w:hAnsi="Fira Code"/>
         </w:rPr>
-        <w:t>En esta actividad se ejemplificó un caso de uso por medio de la representación en un Wireframe, el cual seleccionamos al ser uno de los escenarios importantes dentro de las actividades que se podrán realizar en este proyecto. El caso particularmente se enfocó a la parte de aceptación de las sugerencias de actividades, tal como decidimos nombrar al caso de uso. Se estableció un formato en tabla para tener una mejor representación de los elementos. Establecimos una precondición para luego pasar a la descripción del caso de suso, seguida de la secuencia que este deberá de seguir en este escenario. Proseguimos con una postcondición y añadimos una excepción presentada en este caso de uso específico. Para concluir se añadió un comentario relativo a dicho caso de uso.</w:t>
+        <w:t>En esta actividad se ejemplificó un caso de uso por medio de la representación en un Wireframe, el cual seleccionamos al ser uno de los escenarios importantes dentro de las actividades que se podr</w:t>
+      </w:r>
+      <w:r>
+        <w:rPr>
+          <w:rFonts w:ascii="Fira Code" w:hAnsi="Fira Code"/>
+        </w:rPr>
+        <w:t>á</w:t>
+      </w:r>
+      <w:r>
+        <w:rPr>
+          <w:rFonts w:ascii="Fira Code" w:hAnsi="Fira Code"/>
+        </w:rPr>
+        <w:t xml:space="preserve">n realizar en este proyecto. El caso particularmente se enfocó a </w:t>
+      </w:r>
+      <w:r>
+        <w:rPr>
+          <w:rFonts w:ascii="Fira Code" w:hAnsi="Fira Code"/>
+        </w:rPr>
+        <w:t>la parte de aceptación de las sugerencias de actividades, tal como decidimos nombrar al caso de uso. Se estableció un formato en tabla para tener una mejor representación de los elementos. Establecimos una precondición para luego pasar a la descripción del caso de suso, seguida de la secuencia que este deberá de seguir en este escenario. Proseguimos con una postcondición y añadimos una excepción presentada en este caso de uso específico. Para concluir se añadió un comentario relativo a dicho caso de uso.</w:t>
       </w:r>
     </w:p>
     <w:sectPr>
-      <w:type w:val="nextPage"/>
       <w:pgSz w:w="11906" w:h="16838"/>
-      <w:pgMar w:left="1701" w:right="1701" w:header="0" w:top="1417" w:footer="0" w:bottom="1417" w:gutter="0"/>
-      <w:pgNumType w:fmt="decimal"/>
-      <w:formProt w:val="false"/>
-      <w:textDirection w:val="lrTb"/>
-      <w:docGrid w:type="default" w:linePitch="360" w:charSpace="8192"/>
+      <w:pgMar w:top="1417" w:right="1701" w:bottom="1417" w:left="1701" w:header="0" w:footer="0" w:gutter="0"/>
+      <w:cols w:space="720"/>
+      <w:formProt w:val="0"/>
+      <w:docGrid w:linePitch="360" w:charSpace="4096"/>
     </w:sectPr>
   </w:body>
 </w:document>
 </file>
 
 <file path=word/styles.xml><?xml version="1.0" encoding="utf-8"?>
-<w:styles xmlns:w="http://schemas.openxmlformats.org/wordprocessingml/2006/main" xmlns:w14="http://schemas.microsoft.com/office/word/2010/wordml" xmlns:mc="http://schemas.openxmlformats.org/markup-compatibility/2006" mc:Ignorable="w14">
+<w:styles xmlns:mc="http://schemas.openxmlformats.org/markup-compatibility/2006" xmlns:r="http://schemas.openxmlformats.org/officeDocument/2006/relationships" xmlns:w="http://schemas.openxmlformats.org/wordprocessingml/2006/main" xmlns:w14="http://schemas.microsoft.com/office/word/2010/wordml" xmlns:w15="http://schemas.microsoft.com/office/word/2012/wordml" xmlns:w16cid="http://schemas.microsoft.com/office/word/2016/wordml/cid" xmlns:w16se="http://schemas.microsoft.com/office/word/2015/wordml/symex" mc:Ignorable="w14 w15 w16se w16cid">
   <w:docDefaults>
     <w:rPrDefault>
       <w:rPr>
-        <w:rFonts w:ascii="Calibri" w:hAnsi="Calibri" w:eastAsia="Calibri" w:cs="" w:asciiTheme="minorHAnsi" w:cstheme="minorBidi" w:eastAsiaTheme="minorHAnsi" w:hAnsiTheme="minorHAnsi"/>
+        <w:rFonts w:asciiTheme="minorHAnsi" w:eastAsiaTheme="minorHAnsi" w:hAnsiTheme="minorHAnsi" w:cstheme="minorBidi"/>
         <w:sz w:val="22"/>
         <w:szCs w:val="22"/>
         <w:lang w:val="es-ES" w:eastAsia="en-US" w:bidi="ar-SA"/>
       </w:rPr>
     </w:rPrDefault>
-    <w:pPrDefault>
-      <w:pPr/>
-    </w:pPrDefault>
+    <w:pPrDefault/>
   </w:docDefaults>
   <w:latentStyles w:defLockedState="0" w:defUIPriority="99" w:defSemiHidden="0" w:defUnhideWhenUsed="0" w:defQFormat="0" w:count="375">
     <w:lsdException w:name="Normal" w:uiPriority="0" w:qFormat="1"/>
     <w:lsdException w:name="heading 1" w:uiPriority="9" w:qFormat="1"/>
-    <w:lsdException w:name="heading 2" w:uiPriority="9" w:semiHidden="1" w:unhideWhenUsed="1" w:qFormat="1"/>
-    <w:lsdException w:name="heading 3" w:uiPriority="9" w:semiHidden="1" w:unhideWhenUsed="1" w:qFormat="1"/>
-    <w:lsdException w:name="heading 4" w:uiPriority="9" w:semiHidden="1" w:unhideWhenUsed="1" w:qFormat="1"/>
-    <w:lsdException w:name="heading 5" w:uiPriority="9" w:semiHidden="1" w:unhideWhenUsed="1" w:qFormat="1"/>
-    <w:lsdException w:name="heading 6" w:uiPriority="9" w:semiHidden="1" w:unhideWhenUsed="1" w:qFormat="1"/>
-    <w:lsdException w:name="heading 7" w:uiPriority="9" w:semiHidden="1" w:unhideWhenUsed="1" w:qFormat="1"/>
-    <w:lsdException w:name="heading 8" w:uiPriority="9" w:semiHidden="1" w:unhideWhenUsed="1" w:qFormat="1"/>
-    <w:lsdException w:name="heading 9" w:uiPriority="9" w:semiHidden="1" w:unhideWhenUsed="1" w:qFormat="1"/>
+    <w:lsdException w:name="heading 2" w:semiHidden="1" w:uiPriority="9" w:unhideWhenUsed="1" w:qFormat="1"/>
+    <w:lsdException w:name="heading 3" w:semiHidden="1" w:uiPriority="9" w:unhideWhenUsed="1" w:qFormat="1"/>
+    <w:lsdException w:name="heading 4" w:semiHidden="1" w:uiPriority="9" w:unhideWhenUsed="1" w:qFormat="1"/>
+    <w:lsdException w:name="heading 5" w:semiHidden="1" w:uiPriority="9" w:unhideWhenUsed="1" w:qFormat="1"/>
+    <w:lsdException w:name="heading 6" w:semiHidden="1" w:uiPriority="9" w:unhideWhenUsed="1" w:qFormat="1"/>
+    <w:lsdException w:name="heading 7" w:semiHidden="1" w:uiPriority="9" w:unhideWhenUsed="1" w:qFormat="1"/>
+    <w:lsdException w:name="heading 8" w:semiHidden="1" w:uiPriority="9" w:unhideWhenUsed="1" w:qFormat="1"/>
+    <w:lsdException w:name="heading 9" w:semiHidden="1" w:uiPriority="9" w:unhideWhenUsed="1" w:qFormat="1"/>
     <w:lsdException w:name="index 1" w:semiHidden="1" w:unhideWhenUsed="1"/>
     <w:lsdException w:name="index 2" w:semiHidden="1" w:unhideWhenUsed="1"/>
     <w:lsdException w:name="index 3" w:semiHidden="1" w:unhideWhenUsed="1"/>
@@ -1515,22 +1379,22 @@
     <w:lsdException w:name="index 7" w:semiHidden="1" w:unhideWhenUsed="1"/>
     <w:lsdException w:name="index 8" w:semiHidden="1" w:unhideWhenUsed="1"/>
     <w:lsdException w:name="index 9" w:semiHidden="1" w:unhideWhenUsed="1"/>
-    <w:lsdException w:name="toc 1" w:uiPriority="39" w:semiHidden="1" w:unhideWhenUsed="1"/>
-    <w:lsdException w:name="toc 2" w:uiPriority="39" w:semiHidden="1" w:unhideWhenUsed="1"/>
-    <w:lsdException w:name="toc 3" w:uiPriority="39" w:semiHidden="1" w:unhideWhenUsed="1"/>
-    <w:lsdException w:name="toc 4" w:uiPriority="39" w:semiHidden="1" w:unhideWhenUsed="1"/>
-    <w:lsdException w:name="toc 5" w:uiPriority="39" w:semiHidden="1" w:unhideWhenUsed="1"/>
-    <w:lsdException w:name="toc 6" w:uiPriority="39" w:semiHidden="1" w:unhideWhenUsed="1"/>
-    <w:lsdException w:name="toc 7" w:uiPriority="39" w:semiHidden="1" w:unhideWhenUsed="1"/>
-    <w:lsdException w:name="toc 8" w:uiPriority="39" w:semiHidden="1" w:unhideWhenUsed="1"/>
-    <w:lsdException w:name="toc 9" w:uiPriority="39" w:semiHidden="1" w:unhideWhenUsed="1"/>
+    <w:lsdException w:name="toc 1" w:semiHidden="1" w:uiPriority="39" w:unhideWhenUsed="1"/>
+    <w:lsdException w:name="toc 2" w:semiHidden="1" w:uiPriority="39" w:unhideWhenUsed="1"/>
+    <w:lsdException w:name="toc 3" w:semiHidden="1" w:uiPriority="39" w:unhideWhenUsed="1"/>
+    <w:lsdException w:name="toc 4" w:semiHidden="1" w:uiPriority="39" w:unhideWhenUsed="1"/>
+    <w:lsdException w:name="toc 5" w:semiHidden="1" w:uiPriority="39" w:unhideWhenUsed="1"/>
+    <w:lsdException w:name="toc 6" w:semiHidden="1" w:uiPriority="39" w:unhideWhenUsed="1"/>
+    <w:lsdException w:name="toc 7" w:semiHidden="1" w:uiPriority="39" w:unhideWhenUsed="1"/>
+    <w:lsdException w:name="toc 8" w:semiHidden="1" w:uiPriority="39" w:unhideWhenUsed="1"/>
+    <w:lsdException w:name="toc 9" w:semiHidden="1" w:uiPriority="39" w:unhideWhenUsed="1"/>
     <w:lsdException w:name="Normal Indent" w:semiHidden="1" w:unhideWhenUsed="1"/>
     <w:lsdException w:name="footnote text" w:semiHidden="1" w:unhideWhenUsed="1"/>
     <w:lsdException w:name="annotation text" w:semiHidden="1" w:unhideWhenUsed="1"/>
     <w:lsdException w:name="header" w:semiHidden="1" w:unhideWhenUsed="1"/>
     <w:lsdException w:name="footer" w:semiHidden="1" w:unhideWhenUsed="1"/>
     <w:lsdException w:name="index heading" w:semiHidden="1" w:unhideWhenUsed="1"/>
-    <w:lsdException w:name="caption" w:uiPriority="35" w:semiHidden="1" w:unhideWhenUsed="1" w:qFormat="1"/>
+    <w:lsdException w:name="caption" w:semiHidden="1" w:uiPriority="35" w:unhideWhenUsed="1" w:qFormat="1"/>
     <w:lsdException w:name="table of figures" w:semiHidden="1" w:unhideWhenUsed="1"/>
     <w:lsdException w:name="envelope address" w:semiHidden="1" w:unhideWhenUsed="1"/>
     <w:lsdException w:name="envelope return" w:semiHidden="1" w:unhideWhenUsed="1"/>
@@ -1561,7 +1425,7 @@
     <w:lsdException w:name="Title" w:uiPriority="10" w:qFormat="1"/>
     <w:lsdException w:name="Closing" w:semiHidden="1" w:unhideWhenUsed="1"/>
     <w:lsdException w:name="Signature" w:semiHidden="1" w:unhideWhenUsed="1"/>
-    <w:lsdException w:name="Default Paragraph Font" w:uiPriority="1" w:semiHidden="1" w:unhideWhenUsed="1"/>
+    <w:lsdException w:name="Default Paragraph Font" w:semiHidden="1" w:uiPriority="1" w:unhideWhenUsed="1"/>
     <w:lsdException w:name="Body Text" w:semiHidden="1" w:unhideWhenUsed="1"/>
     <w:lsdException w:name="Body Text Indent" w:semiHidden="1" w:unhideWhenUsed="1"/>
     <w:lsdException w:name="List Continue" w:semiHidden="1" w:unhideWhenUsed="1"/>
@@ -1761,8 +1625,8 @@
     <w:lsdException w:name="Subtle Reference" w:uiPriority="31" w:qFormat="1"/>
     <w:lsdException w:name="Intense Reference" w:uiPriority="32" w:qFormat="1"/>
     <w:lsdException w:name="Book Title" w:uiPriority="33" w:qFormat="1"/>
-    <w:lsdException w:name="Bibliography" w:uiPriority="37" w:semiHidden="1" w:unhideWhenUsed="1"/>
-    <w:lsdException w:name="TOC Heading" w:uiPriority="39" w:semiHidden="1" w:unhideWhenUsed="1" w:qFormat="1"/>
+    <w:lsdException w:name="Bibliography" w:semiHidden="1" w:uiPriority="37" w:unhideWhenUsed="1"/>
+    <w:lsdException w:name="TOC Heading" w:semiHidden="1" w:uiPriority="39" w:unhideWhenUsed="1" w:qFormat="1"/>
     <w:lsdException w:name="Plain Table 1" w:uiPriority="41"/>
     <w:lsdException w:name="Plain Table 2" w:uiPriority="42"/>
     <w:lsdException w:name="Plain Table 3" w:uiPriority="43"/>
@@ -1872,160 +1736,18 @@
     <w:lsdException w:name="Hashtag" w:semiHidden="1" w:unhideWhenUsed="1"/>
     <w:lsdException w:name="Unresolved Mention" w:semiHidden="1" w:unhideWhenUsed="1"/>
   </w:latentStyles>
-  <w:style w:type="paragraph" w:styleId="Normal" w:default="1">
+  <w:style w:type="paragraph" w:default="1" w:styleId="Normal">
     <w:name w:val="Normal"/>
     <w:qFormat/>
     <w:pPr>
-      <w:widowControl/>
-      <w:bidi w:val="0"/>
-      <w:spacing w:lineRule="auto" w:line="259" w:before="0" w:after="160"/>
-      <w:jc w:val="left"/>
+      <w:spacing w:after="160" w:line="259" w:lineRule="auto"/>
     </w:pPr>
-    <w:rPr>
-      <w:rFonts w:ascii="Calibri" w:hAnsi="Calibri" w:eastAsia="Calibri" w:cs="" w:asciiTheme="minorHAnsi" w:cstheme="minorBidi" w:eastAsiaTheme="minorHAnsi" w:hAnsiTheme="minorHAnsi"/>
-      <w:color w:val="auto"/>
-      <w:kern w:val="0"/>
-      <w:sz w:val="22"/>
-      <w:szCs w:val="22"/>
-      <w:lang w:val="es-ES" w:eastAsia="en-US" w:bidi="ar-SA"/>
-    </w:rPr>
   </w:style>
-  <w:style w:type="character" w:styleId="DefaultParagraphFont" w:default="1">
+  <w:style w:type="character" w:default="1" w:styleId="Fuentedeprrafopredeter">
     <w:name w:val="Default Paragraph Font"/>
     <w:uiPriority w:val="1"/>
     <w:semiHidden/>
     <w:unhideWhenUsed/>
-    <w:qFormat/>
-    <w:rPr/>
-  </w:style>
-  <w:style w:type="paragraph" w:styleId="Ttulo">
-    <w:name w:val="Título"/>
-    <w:basedOn w:val="Normal"/>
-    <w:next w:val="Cuerpodetexto"/>
-    <w:qFormat/>
-    <w:pPr>
-      <w:keepNext w:val="true"/>
-      <w:spacing w:before="240" w:after="120"/>
-    </w:pPr>
-    <w:rPr>
-      <w:rFonts w:ascii="Liberation Sans" w:hAnsi="Liberation Sans" w:eastAsia="Noto Sans CJK SC Regular" w:cs="Lohit Devanagari"/>
-      <w:sz w:val="28"/>
-      <w:szCs w:val="28"/>
-    </w:rPr>
-  </w:style>
-  <w:style w:type="paragraph" w:styleId="Cuerpodetexto">
-    <w:name w:val="Body Text"/>
-    <w:basedOn w:val="Normal"/>
-    <w:pPr>
-      <w:spacing w:lineRule="auto" w:line="276" w:before="0" w:after="140"/>
-    </w:pPr>
-    <w:rPr/>
-  </w:style>
-  <w:style w:type="paragraph" w:styleId="Lista">
-    <w:name w:val="List"/>
-    <w:basedOn w:val="Cuerpodetexto"/>
-    <w:pPr/>
-    <w:rPr>
-      <w:rFonts w:cs="Lohit Devanagari"/>
-    </w:rPr>
-  </w:style>
-  <w:style w:type="paragraph" w:styleId="Leyenda">
-    <w:name w:val="Caption"/>
-    <w:basedOn w:val="Normal"/>
-    <w:qFormat/>
-    <w:pPr>
-      <w:suppressLineNumbers/>
-      <w:spacing w:before="120" w:after="120"/>
-    </w:pPr>
-    <w:rPr>
-      <w:rFonts w:cs="Lohit Devanagari"/>
-      <w:i/>
-      <w:iCs/>
-      <w:sz w:val="24"/>
-      <w:szCs w:val="24"/>
-    </w:rPr>
-  </w:style>
-  <w:style w:type="paragraph" w:styleId="Ndice" w:customStyle="1">
-    <w:name w:val="Índice"/>
-    <w:basedOn w:val="Normal"/>
-    <w:qFormat/>
-    <w:pPr>
-      <w:suppressLineNumbers/>
-    </w:pPr>
-    <w:rPr>
-      <w:rFonts w:cs="Lohit Devanagari"/>
-    </w:rPr>
-  </w:style>
-  <w:style w:type="paragraph" w:styleId="Titular">
-    <w:name w:val="Title"/>
-    <w:basedOn w:val="Normal"/>
-    <w:qFormat/>
-    <w:pPr>
-      <w:keepNext w:val="true"/>
-      <w:spacing w:before="240" w:after="120"/>
-    </w:pPr>
-    <w:rPr>
-      <w:rFonts w:ascii="Liberation Sans" w:hAnsi="Liberation Sans" w:eastAsia="Noto Sans CJK SC Regular" w:cs="Lohit Devanagari"/>
-      <w:sz w:val="28"/>
-      <w:szCs w:val="28"/>
-    </w:rPr>
-  </w:style>
-  <w:style w:type="paragraph" w:styleId="Caption">
-    <w:name w:val="caption"/>
-    <w:basedOn w:val="Normal"/>
-    <w:qFormat/>
-    <w:pPr>
-      <w:suppressLineNumbers/>
-      <w:spacing w:before="120" w:after="120"/>
-    </w:pPr>
-    <w:rPr>
-      <w:rFonts w:cs="Lohit Devanagari"/>
-      <w:i/>
-      <w:iCs/>
-      <w:sz w:val="24"/>
-      <w:szCs w:val="24"/>
-    </w:rPr>
-  </w:style>
-  <w:style w:type="paragraph" w:styleId="ListParagraph">
-    <w:name w:val="List Paragraph"/>
-    <w:basedOn w:val="Normal"/>
-    <w:uiPriority w:val="34"/>
-    <w:qFormat/>
-    <w:rsid w:val="000a31e0"/>
-    <w:pPr>
-      <w:spacing w:before="0" w:after="160"/>
-      <w:ind w:left="720" w:hanging="0"/>
-      <w:contextualSpacing/>
-    </w:pPr>
-    <w:rPr/>
-  </w:style>
-  <w:style w:type="paragraph" w:styleId="Contenidodelatabla" w:customStyle="1">
-    <w:name w:val="Contenido de la tabla"/>
-    <w:basedOn w:val="Normal"/>
-    <w:qFormat/>
-    <w:pPr>
-      <w:suppressLineNumbers/>
-    </w:pPr>
-    <w:rPr/>
-  </w:style>
-  <w:style w:type="paragraph" w:styleId="Ttulodelatabla" w:customStyle="1">
-    <w:name w:val="Título de la tabla"/>
-    <w:basedOn w:val="Contenidodelatabla"/>
-    <w:qFormat/>
-    <w:pPr>
-      <w:jc w:val="center"/>
-    </w:pPr>
-    <w:rPr>
-      <w:b/>
-      <w:bCs/>
-    </w:rPr>
-  </w:style>
-  <w:style w:type="numbering" w:styleId="NoList" w:default="1">
-    <w:name w:val="No List"/>
-    <w:uiPriority w:val="99"/>
-    <w:semiHidden/>
-    <w:unhideWhenUsed/>
-    <w:qFormat/>
   </w:style>
   <w:style w:type="table" w:default="1" w:styleId="Tablanormal">
     <w:name w:val="Normal Table"/>
@@ -2042,19 +1764,112 @@
       </w:tblCellMar>
     </w:tblPr>
   </w:style>
+  <w:style w:type="numbering" w:default="1" w:styleId="Sinlista">
+    <w:name w:val="No List"/>
+    <w:uiPriority w:val="99"/>
+    <w:semiHidden/>
+    <w:unhideWhenUsed/>
+  </w:style>
+  <w:style w:type="paragraph" w:styleId="Ttulo">
+    <w:name w:val="Title"/>
+    <w:basedOn w:val="Normal"/>
+    <w:next w:val="Textoindependiente"/>
+    <w:qFormat/>
+    <w:pPr>
+      <w:keepNext/>
+      <w:spacing w:before="240" w:after="120"/>
+    </w:pPr>
+    <w:rPr>
+      <w:rFonts w:ascii="Liberation Sans" w:eastAsia="Noto Sans CJK SC Regular" w:hAnsi="Liberation Sans" w:cs="Lohit Devanagari"/>
+      <w:sz w:val="28"/>
+      <w:szCs w:val="28"/>
+    </w:rPr>
+  </w:style>
+  <w:style w:type="paragraph" w:styleId="Textoindependiente">
+    <w:name w:val="Body Text"/>
+    <w:basedOn w:val="Normal"/>
+    <w:pPr>
+      <w:spacing w:after="140" w:line="276" w:lineRule="auto"/>
+    </w:pPr>
+  </w:style>
+  <w:style w:type="paragraph" w:styleId="Lista">
+    <w:name w:val="List"/>
+    <w:basedOn w:val="Textoindependiente"/>
+    <w:rPr>
+      <w:rFonts w:cs="Lohit Devanagari"/>
+    </w:rPr>
+  </w:style>
+  <w:style w:type="paragraph" w:styleId="Descripcin">
+    <w:name w:val="caption"/>
+    <w:basedOn w:val="Normal"/>
+    <w:qFormat/>
+    <w:pPr>
+      <w:suppressLineNumbers/>
+      <w:spacing w:before="120" w:after="120"/>
+    </w:pPr>
+    <w:rPr>
+      <w:rFonts w:cs="Lohit Devanagari"/>
+      <w:i/>
+      <w:iCs/>
+      <w:sz w:val="24"/>
+      <w:szCs w:val="24"/>
+    </w:rPr>
+  </w:style>
+  <w:style w:type="paragraph" w:customStyle="1" w:styleId="ndice">
+    <w:name w:val="Índice"/>
+    <w:basedOn w:val="Normal"/>
+    <w:qFormat/>
+    <w:pPr>
+      <w:suppressLineNumbers/>
+    </w:pPr>
+    <w:rPr>
+      <w:rFonts w:cs="Lohit Devanagari"/>
+    </w:rPr>
+  </w:style>
+  <w:style w:type="paragraph" w:styleId="Prrafodelista">
+    <w:name w:val="List Paragraph"/>
+    <w:basedOn w:val="Normal"/>
+    <w:uiPriority w:val="34"/>
+    <w:qFormat/>
+    <w:rsid w:val="000A31E0"/>
+    <w:pPr>
+      <w:ind w:left="720"/>
+      <w:contextualSpacing/>
+    </w:pPr>
+  </w:style>
+  <w:style w:type="paragraph" w:customStyle="1" w:styleId="Contenidodelatabla">
+    <w:name w:val="Contenido de la tabla"/>
+    <w:basedOn w:val="Normal"/>
+    <w:qFormat/>
+    <w:pPr>
+      <w:suppressLineNumbers/>
+    </w:pPr>
+  </w:style>
+  <w:style w:type="paragraph" w:customStyle="1" w:styleId="Ttulodelatabla">
+    <w:name w:val="Título de la tabla"/>
+    <w:basedOn w:val="Contenidodelatabla"/>
+    <w:qFormat/>
+    <w:pPr>
+      <w:jc w:val="center"/>
+    </w:pPr>
+    <w:rPr>
+      <w:b/>
+      <w:bCs/>
+    </w:rPr>
+  </w:style>
   <w:style w:type="table" w:styleId="Tablaconcuadrcula">
     <w:name w:val="Table Grid"/>
     <w:basedOn w:val="Tablanormal"/>
     <w:uiPriority w:val="39"/>
-    <w:rsid w:val="000a31e0"/>
+    <w:rsid w:val="000A31E0"/>
     <w:tblPr>
       <w:tblBorders>
-        <w:top w:val="single" w:color="auto" w:sz="4" w:space="0"/>
-        <w:left w:val="single" w:color="auto" w:sz="4" w:space="0"/>
-        <w:bottom w:val="single" w:color="auto" w:sz="4" w:space="0"/>
-        <w:right w:val="single" w:color="auto" w:sz="4" w:space="0"/>
-        <w:insideH w:val="single" w:color="auto" w:sz="4" w:space="0"/>
-        <w:insideV w:val="single" w:color="auto" w:sz="4" w:space="0"/>
+        <w:top w:val="single" w:sz="4" w:space="0" w:color="auto"/>
+        <w:left w:val="single" w:sz="4" w:space="0" w:color="auto"/>
+        <w:bottom w:val="single" w:sz="4" w:space="0" w:color="auto"/>
+        <w:right w:val="single" w:sz="4" w:space="0" w:color="auto"/>
+        <w:insideH w:val="single" w:sz="4" w:space="0" w:color="auto"/>
+        <w:insideV w:val="single" w:sz="4" w:space="0" w:color="auto"/>
       </w:tblBorders>
     </w:tblPr>
   </w:style>
@@ -2062,17 +1877,17 @@
     <w:name w:val="Grid Table 4 Accent 5"/>
     <w:basedOn w:val="Tablanormal"/>
     <w:uiPriority w:val="49"/>
-    <w:rsid w:val="000a31e0"/>
+    <w:rsid w:val="000A31E0"/>
     <w:tblPr>
       <w:tblStyleRowBandSize w:val="1"/>
       <w:tblStyleColBandSize w:val="1"/>
       <w:tblBorders>
-        <w:top w:val="single" w:color="9CC2E5" w:themeColor="accent5" w:themeTint="99" w:sz="4" w:space="0"/>
-        <w:left w:val="single" w:color="9CC2E5" w:themeColor="accent5" w:themeTint="99" w:sz="4" w:space="0"/>
-        <w:bottom w:val="single" w:color="9CC2E5" w:themeColor="accent5" w:themeTint="99" w:sz="4" w:space="0"/>
-        <w:right w:val="single" w:color="9CC2E5" w:themeColor="accent5" w:themeTint="99" w:sz="4" w:space="0"/>
-        <w:insideH w:val="single" w:color="9CC2E5" w:themeColor="accent5" w:themeTint="99" w:sz="4" w:space="0"/>
-        <w:insideV w:val="single" w:color="9CC2E5" w:themeColor="accent5" w:themeTint="99" w:sz="4" w:space="0"/>
+        <w:top w:val="single" w:sz="4" w:space="0" w:color="9CC2E5" w:themeColor="accent5" w:themeTint="99"/>
+        <w:left w:val="single" w:sz="4" w:space="0" w:color="9CC2E5" w:themeColor="accent5" w:themeTint="99"/>
+        <w:bottom w:val="single" w:sz="4" w:space="0" w:color="9CC2E5" w:themeColor="accent5" w:themeTint="99"/>
+        <w:right w:val="single" w:sz="4" w:space="0" w:color="9CC2E5" w:themeColor="accent5" w:themeTint="99"/>
+        <w:insideH w:val="single" w:sz="4" w:space="0" w:color="9CC2E5" w:themeColor="accent5" w:themeTint="99"/>
+        <w:insideV w:val="single" w:sz="4" w:space="0" w:color="9CC2E5" w:themeColor="accent5" w:themeTint="99"/>
       </w:tblBorders>
     </w:tblPr>
     <w:tblStylePr w:type="firstRow">
@@ -2084,10 +1899,10 @@
       <w:tblPr/>
       <w:tcPr>
         <w:tcBorders>
-          <w:top w:val="single" w:color="5B9BD5" w:themeColor="accent5" w:sz="4" w:space="0"/>
-          <w:left w:val="single" w:color="5B9BD5" w:themeColor="accent5" w:sz="4" w:space="0"/>
-          <w:bottom w:val="single" w:color="5B9BD5" w:themeColor="accent5" w:sz="4" w:space="0"/>
-          <w:right w:val="single" w:color="5B9BD5" w:themeColor="accent5" w:sz="4" w:space="0"/>
+          <w:top w:val="single" w:sz="4" w:space="0" w:color="5B9BD5" w:themeColor="accent5"/>
+          <w:left w:val="single" w:sz="4" w:space="0" w:color="5B9BD5" w:themeColor="accent5"/>
+          <w:bottom w:val="single" w:sz="4" w:space="0" w:color="5B9BD5" w:themeColor="accent5"/>
+          <w:right w:val="single" w:sz="4" w:space="0" w:color="5B9BD5" w:themeColor="accent5"/>
           <w:insideH w:val="nil"/>
           <w:insideV w:val="nil"/>
         </w:tcBorders>
@@ -2102,7 +1917,7 @@
       <w:tblPr/>
       <w:tcPr>
         <w:tcBorders>
-          <w:top w:val="double" w:color="5B9BD5" w:themeColor="accent5" w:sz="4" w:space="0"/>
+          <w:top w:val="double" w:sz="4" w:space="0" w:color="5B9BD5" w:themeColor="accent5"/>
         </w:tcBorders>
       </w:tcPr>
     </w:tblStylePr>
@@ -2111,14 +1926,12 @@
         <w:b/>
         <w:bCs/>
       </w:rPr>
-      <w:tblPr/>
     </w:tblStylePr>
     <w:tblStylePr w:type="lastCol">
       <w:rPr>
         <w:b/>
         <w:bCs/>
       </w:rPr>
-      <w:tblPr/>
     </w:tblStylePr>
     <w:tblStylePr w:type="band1Vert">
       <w:tblPr/>

</xml_diff>